<commit_message>
Added launchpad microcontroller library file and into schematic/board. Updated LCD connections to better utilize microcontroller port architecture
</commit_message>
<xml_diff>
--- a/2016 Rover Battery System.docx
+++ b/2016 Rover Battery System.docx
@@ -3271,7 +3271,7 @@
               <w:jc w:val="center"/>
             </w:pPr>
             <w:r>
-              <w:t>LCD Screen RS</w:t>
+              <w:t>Fan 4 Tachometer</w:t>
             </w:r>
           </w:p>
         </w:tc>
@@ -3322,7 +3322,7 @@
               <w:jc w:val="center"/>
             </w:pPr>
             <w:r>
-              <w:t>LCD Screen R/~W</w:t>
+              <w:t>Fan 3 Tachometer</w:t>
             </w:r>
           </w:p>
         </w:tc>
@@ -3373,7 +3373,7 @@
               <w:jc w:val="center"/>
             </w:pPr>
             <w:r>
-              <w:t>LCD Screen E</w:t>
+              <w:t>Fan 2 Tachometer</w:t>
             </w:r>
           </w:p>
         </w:tc>
@@ -3424,15 +3424,7 @@
               <w:jc w:val="center"/>
             </w:pPr>
             <w:r>
-              <w:t xml:space="preserve">LCD </w:t>
-            </w:r>
-            <w:proofErr w:type="gramStart"/>
-            <w:r>
-              <w:t>DB[</w:t>
-            </w:r>
-            <w:proofErr w:type="gramEnd"/>
-            <w:r>
-              <w:t>0]</w:t>
+              <w:t>LCD Screen RS</w:t>
             </w:r>
           </w:p>
         </w:tc>
@@ -3483,15 +3475,7 @@
               <w:jc w:val="center"/>
             </w:pPr>
             <w:r>
-              <w:t xml:space="preserve">LCD </w:t>
-            </w:r>
-            <w:proofErr w:type="gramStart"/>
-            <w:r>
-              <w:t>DB[</w:t>
-            </w:r>
-            <w:proofErr w:type="gramEnd"/>
-            <w:r>
-              <w:t>1]</w:t>
+              <w:t>LCD Screen R/~W</w:t>
             </w:r>
           </w:p>
         </w:tc>
@@ -3542,15 +3526,7 @@
               <w:jc w:val="center"/>
             </w:pPr>
             <w:r>
-              <w:t xml:space="preserve">LCD </w:t>
-            </w:r>
-            <w:proofErr w:type="gramStart"/>
-            <w:r>
-              <w:t>DB[</w:t>
-            </w:r>
-            <w:proofErr w:type="gramEnd"/>
-            <w:r>
-              <w:t>2]</w:t>
+              <w:t>LCD Screen EN</w:t>
             </w:r>
           </w:p>
         </w:tc>
@@ -3609,7 +3585,10 @@
             </w:r>
             <w:proofErr w:type="gramEnd"/>
             <w:r>
-              <w:t>3]</w:t>
+              <w:t>0</w:t>
+            </w:r>
+            <w:r>
+              <w:t>]</w:t>
             </w:r>
           </w:p>
         </w:tc>
@@ -3668,7 +3647,10 @@
             </w:r>
             <w:proofErr w:type="gramEnd"/>
             <w:r>
-              <w:t>4]</w:t>
+              <w:t>1</w:t>
+            </w:r>
+            <w:r>
+              <w:t>]</w:t>
             </w:r>
           </w:p>
         </w:tc>
@@ -3727,7 +3709,10 @@
             </w:r>
             <w:proofErr w:type="gramEnd"/>
             <w:r>
-              <w:t>5]</w:t>
+              <w:t>2</w:t>
+            </w:r>
+            <w:r>
+              <w:t>]</w:t>
             </w:r>
           </w:p>
         </w:tc>
@@ -3786,7 +3771,10 @@
             </w:r>
             <w:proofErr w:type="gramEnd"/>
             <w:r>
-              <w:t>6]</w:t>
+              <w:t>3</w:t>
+            </w:r>
+            <w:r>
+              <w:t>]</w:t>
             </w:r>
           </w:p>
         </w:tc>
@@ -3845,7 +3833,10 @@
             </w:r>
             <w:proofErr w:type="gramEnd"/>
             <w:r>
-              <w:t>7]</w:t>
+              <w:t>4</w:t>
+            </w:r>
+            <w:r>
+              <w:t>]</w:t>
             </w:r>
           </w:p>
         </w:tc>
@@ -3896,7 +3887,15 @@
               <w:jc w:val="center"/>
             </w:pPr>
             <w:r>
-              <w:t>Fan 4 Tachometer</w:t>
+              <w:t xml:space="preserve">LCD </w:t>
+            </w:r>
+            <w:proofErr w:type="gramStart"/>
+            <w:r>
+              <w:t>DB[</w:t>
+            </w:r>
+            <w:proofErr w:type="gramEnd"/>
+            <w:r>
+              <w:t>5]</w:t>
             </w:r>
           </w:p>
         </w:tc>
@@ -3947,7 +3946,15 @@
               <w:jc w:val="center"/>
             </w:pPr>
             <w:r>
-              <w:t>Fan 3 Tachometer</w:t>
+              <w:t xml:space="preserve">LCD </w:t>
+            </w:r>
+            <w:proofErr w:type="gramStart"/>
+            <w:r>
+              <w:t>DB[</w:t>
+            </w:r>
+            <w:proofErr w:type="gramEnd"/>
+            <w:r>
+              <w:t>6]</w:t>
             </w:r>
           </w:p>
         </w:tc>
@@ -3998,7 +4005,15 @@
               <w:jc w:val="center"/>
             </w:pPr>
             <w:r>
-              <w:t>Fan 2 Tachometer</w:t>
+              <w:t xml:space="preserve">LCD </w:t>
+            </w:r>
+            <w:proofErr w:type="gramStart"/>
+            <w:r>
+              <w:t>DB[</w:t>
+            </w:r>
+            <w:proofErr w:type="gramEnd"/>
+            <w:r>
+              <w:t>7]</w:t>
             </w:r>
           </w:p>
         </w:tc>
@@ -4782,6 +4797,61 @@
         <w:tc>
           <w:tcPr>
             <w:tcW w:w="918" w:type="dxa"/>
+            <w:shd w:val="clear" w:color="auto" w:fill="auto"/>
+          </w:tcPr>
+          <w:p>
+            <w:pPr>
+              <w:jc w:val="center"/>
+            </w:pPr>
+            <w:r>
+              <w:t>6.6</w:t>
+            </w:r>
+          </w:p>
+        </w:tc>
+        <w:tc>
+          <w:tcPr>
+            <w:tcW w:w="1890" w:type="dxa"/>
+            <w:shd w:val="clear" w:color="auto" w:fill="auto"/>
+          </w:tcPr>
+          <w:p>
+            <w:pPr>
+              <w:jc w:val="center"/>
+            </w:pPr>
+            <w:r>
+              <w:t>Digital Input (Interrupt)</w:t>
+            </w:r>
+          </w:p>
+        </w:tc>
+        <w:tc>
+          <w:tcPr>
+            <w:tcW w:w="2520" w:type="dxa"/>
+            <w:shd w:val="clear" w:color="auto" w:fill="auto"/>
+          </w:tcPr>
+          <w:p>
+            <w:pPr>
+              <w:jc w:val="center"/>
+            </w:pPr>
+          </w:p>
+        </w:tc>
+        <w:tc>
+          <w:tcPr>
+            <w:tcW w:w="3420" w:type="dxa"/>
+            <w:shd w:val="clear" w:color="auto" w:fill="auto"/>
+          </w:tcPr>
+          <w:p>
+            <w:pPr>
+              <w:jc w:val="center"/>
+            </w:pPr>
+            <w:r>
+              <w:t>LCD/LED Indicator On/Off Button</w:t>
+            </w:r>
+          </w:p>
+        </w:tc>
+      </w:tr>
+      <w:tr>
+        <w:tc>
+          <w:tcPr>
+            <w:tcW w:w="918" w:type="dxa"/>
             <w:shd w:val="clear" w:color="auto" w:fill="BFBFBF" w:themeFill="background1" w:themeFillShade="BF"/>
           </w:tcPr>
           <w:p>
@@ -4789,7 +4859,7 @@
               <w:jc w:val="center"/>
             </w:pPr>
             <w:r>
-              <w:t>6.6</w:t>
+              <w:t>6.7</w:t>
             </w:r>
           </w:p>
         </w:tc>
@@ -4838,7 +4908,7 @@
               <w:jc w:val="center"/>
             </w:pPr>
             <w:r>
-              <w:t>6.7</w:t>
+              <w:t>7.0</w:t>
             </w:r>
           </w:p>
         </w:tc>
@@ -4887,7 +4957,7 @@
               <w:jc w:val="center"/>
             </w:pPr>
             <w:r>
-              <w:t>7.0</w:t>
+              <w:t>7.1</w:t>
             </w:r>
           </w:p>
         </w:tc>
@@ -4936,7 +5006,7 @@
               <w:jc w:val="center"/>
             </w:pPr>
             <w:r>
-              <w:t>7.1</w:t>
+              <w:t>7.2</w:t>
             </w:r>
           </w:p>
         </w:tc>
@@ -4960,55 +5030,8 @@
             <w:pPr>
               <w:jc w:val="center"/>
             </w:pPr>
-          </w:p>
-        </w:tc>
-        <w:tc>
-          <w:tcPr>
-            <w:tcW w:w="3420" w:type="dxa"/>
-            <w:shd w:val="clear" w:color="auto" w:fill="BFBFBF" w:themeFill="background1" w:themeFillShade="BF"/>
-          </w:tcPr>
-          <w:p>
-            <w:pPr>
-              <w:jc w:val="center"/>
-            </w:pPr>
-          </w:p>
-        </w:tc>
-      </w:tr>
-      <w:tr>
-        <w:tc>
-          <w:tcPr>
-            <w:tcW w:w="918" w:type="dxa"/>
-            <w:shd w:val="clear" w:color="auto" w:fill="BFBFBF" w:themeFill="background1" w:themeFillShade="BF"/>
-          </w:tcPr>
-          <w:p>
-            <w:pPr>
-              <w:jc w:val="center"/>
-            </w:pPr>
-            <w:r>
-              <w:t>7.2</w:t>
-            </w:r>
-          </w:p>
-        </w:tc>
-        <w:tc>
-          <w:tcPr>
-            <w:tcW w:w="1890" w:type="dxa"/>
-            <w:shd w:val="clear" w:color="auto" w:fill="BFBFBF" w:themeFill="background1" w:themeFillShade="BF"/>
-          </w:tcPr>
-          <w:p>
-            <w:pPr>
-              <w:jc w:val="center"/>
-            </w:pPr>
-          </w:p>
-        </w:tc>
-        <w:tc>
-          <w:tcPr>
-            <w:tcW w:w="2520" w:type="dxa"/>
-            <w:shd w:val="clear" w:color="auto" w:fill="BFBFBF" w:themeFill="background1" w:themeFillShade="BF"/>
-          </w:tcPr>
-          <w:p>
-            <w:pPr>
-              <w:jc w:val="center"/>
-            </w:pPr>
+            <w:bookmarkStart w:id="0" w:name="_GoBack"/>
+            <w:bookmarkEnd w:id="0"/>
           </w:p>
         </w:tc>
         <w:tc>
@@ -6698,8 +6721,6 @@
         </w:rPr>
         <w:t xml:space="preserve">Figure </w:t>
       </w:r>
-      <w:bookmarkStart w:id="0" w:name="_GoBack"/>
-      <w:bookmarkEnd w:id="0"/>
     </w:p>
     <w:p>
       <w:pPr>

</xml_diff>

<commit_message>
Lots of additions to BMS documentation
</commit_message>
<xml_diff>
--- a/2016 Rover Battery System.docx
+++ b/2016 Rover Battery System.docx
@@ -190,372 +190,34 @@
           <w:szCs w:val="36"/>
         </w:rPr>
         <w:lastRenderedPageBreak/>
-        <w:t>Table of Contents</w:t>
-      </w:r>
-    </w:p>
-    <w:p>
-      <w:pPr>
-        <w:jc w:val="center"/>
+        <w:t>Revision History</w:t>
+      </w:r>
+      <w:r>
         <w:rPr>
           <w:b/>
           <w:sz w:val="36"/>
           <w:szCs w:val="36"/>
         </w:rPr>
-      </w:pPr>
-    </w:p>
-    <w:p>
-      <w:r>
-        <w:t>Introduction</w:t>
-      </w:r>
-    </w:p>
-    <w:p>
-      <w:r>
-        <w:t xml:space="preserve">Battery </w:t>
-      </w:r>
-      <w:r>
-        <w:t>Pack</w:t>
-      </w:r>
-    </w:p>
-    <w:p>
-      <w:r>
-        <w:tab/>
-        <w:t>Battery Cells</w:t>
-      </w:r>
-    </w:p>
-    <w:p>
-      <w:r>
-        <w:tab/>
-        <w:t>Cell Modules</w:t>
-      </w:r>
-    </w:p>
-    <w:p>
-      <w:r>
-        <w:t>Battery Management System</w:t>
-      </w:r>
-    </w:p>
-    <w:p>
-      <w:r>
-        <w:tab/>
-        <w:t>Requirements</w:t>
-      </w:r>
-    </w:p>
-    <w:p>
-      <w:r>
-        <w:tab/>
-        <w:t>Monitoring Analog Front-End</w:t>
-      </w:r>
-    </w:p>
-    <w:p>
-      <w:r>
-        <w:tab/>
-      </w:r>
-      <w:r>
-        <w:t>Microcontroller</w:t>
-      </w:r>
-    </w:p>
-    <w:p>
-      <w:r>
-        <w:tab/>
-        <w:t>Pack Load Switch</w:t>
-      </w:r>
-    </w:p>
-    <w:p>
-      <w:r>
-        <w:tab/>
-        <w:t>Cooling Fans</w:t>
-      </w:r>
-    </w:p>
-    <w:p>
-      <w:r>
-        <w:tab/>
-        <w:t>Indicators</w:t>
-      </w:r>
-    </w:p>
-    <w:p>
-      <w:r>
-        <w:tab/>
-        <w:t>Connectors</w:t>
-      </w:r>
-    </w:p>
-    <w:p>
-      <w:r>
-        <w:tab/>
-        <w:t>Board Layout</w:t>
-      </w:r>
-    </w:p>
-    <w:p>
-      <w:r>
-        <w:tab/>
-        <w:t>Software</w:t>
-      </w:r>
-    </w:p>
-    <w:p>
-      <w:r>
-        <w:tab/>
-        <w:t>Serial Data Interface</w:t>
-      </w:r>
-    </w:p>
-    <w:p>
-      <w:r>
-        <w:t>Battery Charger</w:t>
-      </w:r>
-    </w:p>
-    <w:p>
-      <w:r>
-        <w:tab/>
-        <w:t>Charging Requirements</w:t>
-      </w:r>
-    </w:p>
-    <w:p>
-      <w:r>
-        <w:tab/>
-        <w:t>Buck-Converter Design</w:t>
-      </w:r>
-    </w:p>
-    <w:p>
-      <w:r>
-        <w:tab/>
-      </w:r>
-      <w:r>
-        <w:tab/>
-        <w:t>High-Level Converter Design</w:t>
-      </w:r>
-    </w:p>
-    <w:p>
-      <w:r>
-        <w:tab/>
-      </w:r>
-      <w:r>
-        <w:tab/>
-        <w:t>Inductor Selection</w:t>
-      </w:r>
-    </w:p>
-    <w:p>
-      <w:r>
-        <w:tab/>
-      </w:r>
-      <w:r>
-        <w:tab/>
-        <w:t>MOSFET Switch Selection</w:t>
-      </w:r>
-    </w:p>
-    <w:p>
-      <w:r>
-        <w:tab/>
-      </w:r>
-      <w:r>
-        <w:tab/>
-        <w:t>MOSFET Driver Selection</w:t>
-      </w:r>
-    </w:p>
-    <w:p>
-      <w:r>
-        <w:tab/>
-      </w:r>
-      <w:r>
-        <w:tab/>
-        <w:t>Diode Selection</w:t>
-      </w:r>
-    </w:p>
-    <w:p>
-      <w:r>
-        <w:tab/>
-      </w:r>
-      <w:r>
-        <w:tab/>
-        <w:t>Filtering Capacitor Selection</w:t>
-      </w:r>
-    </w:p>
-    <w:p>
-      <w:r>
-        <w:tab/>
-      </w:r>
-      <w:r>
-        <w:tab/>
-        <w:t>Total Losses</w:t>
-      </w:r>
-    </w:p>
-    <w:p>
-      <w:r>
-        <w:tab/>
-      </w:r>
-      <w:r>
-        <w:tab/>
-        <w:t>Monitoring and Control Hardware</w:t>
-      </w:r>
-    </w:p>
-    <w:p>
-      <w:r>
-        <w:tab/>
-        <w:t>Schematic</w:t>
-      </w:r>
-    </w:p>
-    <w:p>
-      <w:r>
-        <w:tab/>
-        <w:t>Board Layout</w:t>
-      </w:r>
-    </w:p>
-    <w:p>
-      <w:r>
-        <w:tab/>
-        <w:t>Controls Modeling</w:t>
-      </w:r>
-    </w:p>
-    <w:p>
-      <w:r>
-        <w:tab/>
-        <w:t>Software</w:t>
-      </w:r>
-    </w:p>
-    <w:p>
-      <w:r>
-        <w:t>Housing</w:t>
-      </w:r>
-    </w:p>
-    <w:p>
-      <w:r>
-        <w:tab/>
-        <w:t>Cell Module Mounting</w:t>
-      </w:r>
-    </w:p>
-    <w:p>
-      <w:r>
-        <w:tab/>
-        <w:t>PCB Mounting</w:t>
-      </w:r>
-    </w:p>
-    <w:p>
-      <w:r>
-        <w:tab/>
-        <w:t>Wire Routing</w:t>
-      </w:r>
-    </w:p>
-    <w:p>
-      <w:r>
-        <w:tab/>
-        <w:t>Cooling</w:t>
-      </w:r>
-    </w:p>
-    <w:p>
-      <w:r>
-        <w:tab/>
-        <w:t>External Electrical Interface</w:t>
-      </w:r>
-    </w:p>
-    <w:p>
-      <w:r>
-        <w:t>Acknowledgments</w:t>
-      </w:r>
-    </w:p>
-    <w:p>
-      <w:r>
-        <w:t>References</w:t>
-      </w:r>
-    </w:p>
-    <w:p/>
-    <w:p>
-      <w:r>
         <w:br w:type="page"/>
       </w:r>
     </w:p>
     <w:p>
       <w:pPr>
-        <w:jc w:val="center"/>
-        <w:rPr>
-          <w:sz w:val="36"/>
-          <w:szCs w:val="36"/>
-        </w:rPr>
-      </w:pPr>
-      <w:r>
         <w:rPr>
           <w:b/>
           <w:sz w:val="36"/>
           <w:szCs w:val="36"/>
         </w:rPr>
-        <w:t>Introduction</w:t>
-      </w:r>
+      </w:pPr>
     </w:p>
     <w:p>
       <w:pPr>
         <w:jc w:val="center"/>
-        <w:rPr>
-          <w:sz w:val="36"/>
-          <w:szCs w:val="36"/>
-        </w:rPr>
-      </w:pPr>
-    </w:p>
-    <w:p>
-      <w:r>
-        <w:tab/>
-        <w:t>The battery system for the 2016 rover encompasses everything necessary for the battery pack’s operation, which includes the battery management system, the battery charger, an</w:t>
-      </w:r>
-      <w:r>
-        <w:t xml:space="preserve">d the </w:t>
-      </w:r>
-      <w:proofErr w:type="gramStart"/>
-      <w:r>
-        <w:t>battery</w:t>
-      </w:r>
-      <w:proofErr w:type="gramEnd"/>
-      <w:r>
-        <w:t xml:space="preserve"> cells themselves.</w:t>
-      </w:r>
-    </w:p>
-    <w:p/>
-    <w:p>
-      <w:r>
-        <w:br w:type="page"/>
-      </w:r>
-    </w:p>
-    <w:p>
-      <w:pPr>
-        <w:jc w:val="center"/>
-        <w:rPr>
-          <w:sz w:val="36"/>
-          <w:szCs w:val="36"/>
-        </w:rPr>
-      </w:pPr>
-      <w:r>
         <w:rPr>
           <w:b/>
           <w:sz w:val="36"/>
           <w:szCs w:val="36"/>
         </w:rPr>
-        <w:t>Battery Pack</w:t>
-      </w:r>
-    </w:p>
-    <w:p>
-      <w:pPr>
-        <w:jc w:val="center"/>
-        <w:rPr>
-          <w:sz w:val="36"/>
-          <w:szCs w:val="36"/>
-        </w:rPr>
-      </w:pPr>
-    </w:p>
-    <w:p>
-      <w:pPr>
-        <w:rPr>
-          <w:sz w:val="36"/>
-          <w:szCs w:val="36"/>
-        </w:rPr>
-      </w:pPr>
-      <w:r>
-        <w:rPr>
-          <w:sz w:val="36"/>
-          <w:szCs w:val="36"/>
-        </w:rPr>
-        <w:br w:type="page"/>
-      </w:r>
-    </w:p>
-    <w:p>
-      <w:pPr>
-        <w:jc w:val="center"/>
-        <w:rPr>
-          <w:sz w:val="36"/>
-          <w:szCs w:val="36"/>
-        </w:rPr>
       </w:pPr>
       <w:r>
         <w:rPr>
@@ -563,24 +225,511 @@
           <w:sz w:val="36"/>
           <w:szCs w:val="36"/>
         </w:rPr>
-        <w:t>Battery Management System</w:t>
+        <w:t>Table of Contents</w:t>
       </w:r>
     </w:p>
     <w:p>
       <w:pPr>
         <w:jc w:val="center"/>
         <w:rPr>
+          <w:b/>
           <w:sz w:val="36"/>
           <w:szCs w:val="36"/>
         </w:rPr>
       </w:pPr>
     </w:p>
     <w:p>
-      <w:proofErr w:type="spellStart"/>
-      <w:r>
-        <w:t>Lakdjflasdjflaksj</w:t>
-      </w:r>
-      <w:proofErr w:type="spellEnd"/>
+      <w:r>
+        <w:t>List of Figures</w:t>
+      </w:r>
+    </w:p>
+    <w:p>
+      <w:r>
+        <w:t>List of Tables</w:t>
+      </w:r>
+    </w:p>
+    <w:p>
+      <w:r>
+        <w:t>Introduction</w:t>
+      </w:r>
+    </w:p>
+    <w:p>
+      <w:r>
+        <w:t xml:space="preserve">Battery </w:t>
+      </w:r>
+      <w:r>
+        <w:t>Pack</w:t>
+      </w:r>
+    </w:p>
+    <w:p>
+      <w:r>
+        <w:tab/>
+        <w:t>Battery Cells</w:t>
+      </w:r>
+    </w:p>
+    <w:p>
+      <w:r>
+        <w:tab/>
+        <w:t>Cell Modules</w:t>
+      </w:r>
+    </w:p>
+    <w:p>
+      <w:r>
+        <w:t>Battery Management System</w:t>
+      </w:r>
+    </w:p>
+    <w:p>
+      <w:r>
+        <w:tab/>
+        <w:t>Requirements</w:t>
+      </w:r>
+    </w:p>
+    <w:p>
+      <w:r>
+        <w:tab/>
+        <w:t>System Architecture</w:t>
+      </w:r>
+    </w:p>
+    <w:p>
+      <w:r>
+        <w:tab/>
+        <w:t>Monitoring Analog Front-End</w:t>
+      </w:r>
+    </w:p>
+    <w:p>
+      <w:r>
+        <w:tab/>
+      </w:r>
+      <w:r>
+        <w:t>Microcontroller</w:t>
+      </w:r>
+    </w:p>
+    <w:p>
+      <w:r>
+        <w:tab/>
+        <w:t>Pack Load Switch</w:t>
+      </w:r>
+    </w:p>
+    <w:p>
+      <w:r>
+        <w:tab/>
+        <w:t>Cooling Fans</w:t>
+      </w:r>
+    </w:p>
+    <w:p>
+      <w:r>
+        <w:tab/>
+        <w:t>Indicators</w:t>
+      </w:r>
+    </w:p>
+    <w:p>
+      <w:pPr>
+        <w:ind w:firstLine="720"/>
+      </w:pPr>
+      <w:r>
+        <w:t>Serial Data Interface</w:t>
+      </w:r>
+    </w:p>
+    <w:p>
+      <w:r>
+        <w:tab/>
+        <w:t>System Power Supply</w:t>
+      </w:r>
+    </w:p>
+    <w:p>
+      <w:r>
+        <w:tab/>
+        <w:t>Software</w:t>
+      </w:r>
+    </w:p>
+    <w:p>
+      <w:r>
+        <w:t>Battery Charger</w:t>
+      </w:r>
+    </w:p>
+    <w:p>
+      <w:r>
+        <w:tab/>
+        <w:t>Charging Requirements</w:t>
+      </w:r>
+    </w:p>
+    <w:p>
+      <w:r>
+        <w:tab/>
+        <w:t>Buck-Converter Design</w:t>
+      </w:r>
+    </w:p>
+    <w:p>
+      <w:r>
+        <w:tab/>
+      </w:r>
+      <w:r>
+        <w:tab/>
+        <w:t>High-Level Converter Design</w:t>
+      </w:r>
+    </w:p>
+    <w:p>
+      <w:r>
+        <w:tab/>
+      </w:r>
+      <w:r>
+        <w:tab/>
+        <w:t>Inductor Selection</w:t>
+      </w:r>
+    </w:p>
+    <w:p>
+      <w:r>
+        <w:tab/>
+      </w:r>
+      <w:r>
+        <w:tab/>
+        <w:t>MOSFET Switch Selection</w:t>
+      </w:r>
+    </w:p>
+    <w:p>
+      <w:r>
+        <w:tab/>
+      </w:r>
+      <w:r>
+        <w:tab/>
+        <w:t>MOSFET Driver Selection</w:t>
+      </w:r>
+    </w:p>
+    <w:p>
+      <w:r>
+        <w:tab/>
+      </w:r>
+      <w:r>
+        <w:tab/>
+        <w:t>Diode Selection</w:t>
+      </w:r>
+    </w:p>
+    <w:p>
+      <w:r>
+        <w:tab/>
+      </w:r>
+      <w:r>
+        <w:tab/>
+        <w:t>Filtering Capacitor Selection</w:t>
+      </w:r>
+    </w:p>
+    <w:p>
+      <w:r>
+        <w:tab/>
+      </w:r>
+      <w:r>
+        <w:tab/>
+        <w:t>Total Losses</w:t>
+      </w:r>
+    </w:p>
+    <w:p>
+      <w:r>
+        <w:tab/>
+      </w:r>
+      <w:r>
+        <w:tab/>
+        <w:t>Monitoring and Control Hardware</w:t>
+      </w:r>
+    </w:p>
+    <w:p>
+      <w:r>
+        <w:tab/>
+        <w:t>Schematic</w:t>
+      </w:r>
+    </w:p>
+    <w:p>
+      <w:r>
+        <w:tab/>
+        <w:t>Controls Modeling</w:t>
+      </w:r>
+    </w:p>
+    <w:p>
+      <w:r>
+        <w:tab/>
+        <w:t>Software</w:t>
+      </w:r>
+    </w:p>
+    <w:p>
+      <w:r>
+        <w:t>PCB</w:t>
+      </w:r>
+      <w:r>
+        <w:t xml:space="preserve"> Layout</w:t>
+      </w:r>
+    </w:p>
+    <w:p>
+      <w:r>
+        <w:t>Housing</w:t>
+      </w:r>
+    </w:p>
+    <w:p>
+      <w:r>
+        <w:tab/>
+        <w:t>Cell Module Mounting</w:t>
+      </w:r>
+    </w:p>
+    <w:p>
+      <w:r>
+        <w:tab/>
+        <w:t>PCB Mounting</w:t>
+      </w:r>
+    </w:p>
+    <w:p>
+      <w:r>
+        <w:tab/>
+        <w:t>Wire Routing</w:t>
+      </w:r>
+    </w:p>
+    <w:p>
+      <w:r>
+        <w:tab/>
+        <w:t>Cooling</w:t>
+      </w:r>
+    </w:p>
+    <w:p>
+      <w:r>
+        <w:tab/>
+        <w:t>External Electrical Interface</w:t>
+      </w:r>
+    </w:p>
+    <w:p>
+      <w:r>
+        <w:t>Future Work</w:t>
+      </w:r>
+    </w:p>
+    <w:p>
+      <w:r>
+        <w:t>Acknowledgments</w:t>
+      </w:r>
+    </w:p>
+    <w:p>
+      <w:r>
+        <w:t>References</w:t>
+      </w:r>
+      <w:bookmarkStart w:id="0" w:name="_GoBack"/>
+      <w:bookmarkEnd w:id="0"/>
+    </w:p>
+    <w:p>
+      <w:pPr>
+        <w:jc w:val="center"/>
+        <w:rPr>
+          <w:b/>
+          <w:sz w:val="36"/>
+          <w:szCs w:val="36"/>
+        </w:rPr>
+      </w:pPr>
+      <w:r>
+        <w:rPr>
+          <w:b/>
+          <w:sz w:val="36"/>
+          <w:szCs w:val="36"/>
+        </w:rPr>
+        <w:t>List of Figures</w:t>
+      </w:r>
+    </w:p>
+    <w:p>
+      <w:pPr>
+        <w:jc w:val="center"/>
+        <w:rPr>
+          <w:b/>
+          <w:sz w:val="36"/>
+          <w:szCs w:val="36"/>
+        </w:rPr>
+      </w:pPr>
+    </w:p>
+    <w:p>
+      <w:pPr>
+        <w:jc w:val="center"/>
+        <w:rPr>
+          <w:b/>
+          <w:sz w:val="36"/>
+          <w:szCs w:val="36"/>
+        </w:rPr>
+      </w:pPr>
+    </w:p>
+    <w:p>
+      <w:pPr>
+        <w:rPr>
+          <w:b/>
+          <w:sz w:val="36"/>
+          <w:szCs w:val="36"/>
+        </w:rPr>
+      </w:pPr>
+      <w:r>
+        <w:rPr>
+          <w:b/>
+          <w:sz w:val="36"/>
+          <w:szCs w:val="36"/>
+        </w:rPr>
+        <w:br w:type="page"/>
+      </w:r>
+    </w:p>
+    <w:p>
+      <w:pPr>
+        <w:jc w:val="center"/>
+        <w:rPr>
+          <w:b/>
+          <w:sz w:val="36"/>
+          <w:szCs w:val="36"/>
+        </w:rPr>
+      </w:pPr>
+      <w:r>
+        <w:rPr>
+          <w:b/>
+          <w:sz w:val="36"/>
+          <w:szCs w:val="36"/>
+        </w:rPr>
+        <w:t>List of Tables</w:t>
+      </w:r>
+    </w:p>
+    <w:p>
+      <w:pPr>
+        <w:jc w:val="center"/>
+        <w:rPr>
+          <w:b/>
+          <w:sz w:val="36"/>
+          <w:szCs w:val="36"/>
+        </w:rPr>
+      </w:pPr>
+    </w:p>
+    <w:p>
+      <w:pPr>
+        <w:jc w:val="center"/>
+        <w:rPr>
+          <w:b/>
+          <w:sz w:val="36"/>
+          <w:szCs w:val="36"/>
+        </w:rPr>
+      </w:pPr>
+    </w:p>
+    <w:p>
+      <w:r>
+        <w:br w:type="page"/>
+      </w:r>
+    </w:p>
+    <w:p>
+      <w:pPr>
+        <w:jc w:val="center"/>
+        <w:rPr>
+          <w:sz w:val="36"/>
+          <w:szCs w:val="36"/>
+        </w:rPr>
+      </w:pPr>
+      <w:r>
+        <w:rPr>
+          <w:b/>
+          <w:sz w:val="36"/>
+          <w:szCs w:val="36"/>
+        </w:rPr>
+        <w:t>Introduction</w:t>
+      </w:r>
+    </w:p>
+    <w:p>
+      <w:pPr>
+        <w:jc w:val="center"/>
+        <w:rPr>
+          <w:sz w:val="36"/>
+          <w:szCs w:val="36"/>
+        </w:rPr>
+      </w:pPr>
+    </w:p>
+    <w:p>
+      <w:r>
+        <w:tab/>
+        <w:t>The battery system for the 2016 rover encompasses everything necessary for the battery pack’s operation, which includes the battery management system, the battery charger, an</w:t>
+      </w:r>
+      <w:r>
+        <w:t xml:space="preserve">d the </w:t>
+      </w:r>
+      <w:proofErr w:type="gramStart"/>
+      <w:r>
+        <w:t>battery</w:t>
+      </w:r>
+      <w:proofErr w:type="gramEnd"/>
+      <w:r>
+        <w:t xml:space="preserve"> cells themselves.</w:t>
+      </w:r>
+    </w:p>
+    <w:p/>
+    <w:p>
+      <w:r>
+        <w:br w:type="page"/>
+      </w:r>
+    </w:p>
+    <w:p>
+      <w:pPr>
+        <w:jc w:val="center"/>
+        <w:rPr>
+          <w:sz w:val="36"/>
+          <w:szCs w:val="36"/>
+        </w:rPr>
+      </w:pPr>
+      <w:r>
+        <w:rPr>
+          <w:b/>
+          <w:sz w:val="36"/>
+          <w:szCs w:val="36"/>
+        </w:rPr>
+        <w:t>Battery Pack</w:t>
+      </w:r>
+    </w:p>
+    <w:p>
+      <w:pPr>
+        <w:jc w:val="center"/>
+        <w:rPr>
+          <w:sz w:val="36"/>
+          <w:szCs w:val="36"/>
+        </w:rPr>
+      </w:pPr>
+    </w:p>
+    <w:p>
+      <w:pPr>
+        <w:rPr>
+          <w:sz w:val="36"/>
+          <w:szCs w:val="36"/>
+        </w:rPr>
+      </w:pPr>
+      <w:r>
+        <w:rPr>
+          <w:sz w:val="36"/>
+          <w:szCs w:val="36"/>
+        </w:rPr>
+        <w:br w:type="page"/>
+      </w:r>
+    </w:p>
+    <w:p>
+      <w:pPr>
+        <w:jc w:val="center"/>
+        <w:rPr>
+          <w:sz w:val="36"/>
+          <w:szCs w:val="36"/>
+        </w:rPr>
+      </w:pPr>
+      <w:r>
+        <w:rPr>
+          <w:b/>
+          <w:sz w:val="36"/>
+          <w:szCs w:val="36"/>
+        </w:rPr>
+        <w:t>Battery Management System</w:t>
+      </w:r>
+    </w:p>
+    <w:p>
+      <w:pPr>
+        <w:jc w:val="center"/>
+        <w:rPr>
+          <w:sz w:val="36"/>
+          <w:szCs w:val="36"/>
+        </w:rPr>
+      </w:pPr>
+    </w:p>
+    <w:p>
+      <w:pPr>
+        <w:ind w:firstLine="720"/>
+      </w:pPr>
+      <w:r>
+        <w:t>A core component of the rover’s battery pack is the Battery Management System (BMS) which is responsible ensuring the battery operates efficiently and within a safe operating area (SOA) defined by voltage, current, temperature.</w:t>
+      </w:r>
     </w:p>
     <w:p/>
     <w:p/>
@@ -612,39 +761,1060 @@
       <w:r>
         <w:tab/>
       </w:r>
+      <w:r>
+        <w:t>The BMS’s functional requ</w:t>
+      </w:r>
+      <w:r>
+        <w:t>irements are split into two categories: protection and management</w:t>
+      </w:r>
+      <w:r>
+        <w:t xml:space="preserve"> [21]</w:t>
+      </w:r>
+      <w:r>
+        <w:t xml:space="preserve">. The protection portion of the BMS is responsible for preventing cell under- and over-voltage conditions, preventing pack over-current conditions, and keeping the battery pack within its temperature limits. </w:t>
+      </w:r>
+      <w:r>
+        <w:t xml:space="preserve">These characteristics describe the battery pack’s safe operating area. </w:t>
+      </w:r>
+      <w:proofErr w:type="gramStart"/>
+      <w:r>
+        <w:t>Table 1 describe</w:t>
+      </w:r>
+      <w:proofErr w:type="gramEnd"/>
+      <w:r>
+        <w:t xml:space="preserve"> the safe operating area characteristics for both individual cells and the entire pack, as well as how the BMS can react to maintain these conditions. The battery pack limits are based on the eight series modules with ten parallel cells as described in the </w:t>
+      </w:r>
+      <w:r>
+        <w:rPr>
+          <w:i/>
+        </w:rPr>
+        <w:t>Battery Pack</w:t>
+      </w:r>
+      <w:r>
+        <w:t xml:space="preserve"> section of this document.</w:t>
+      </w:r>
+    </w:p>
+    <w:p/>
+    <w:tbl>
+      <w:tblPr>
+        <w:tblStyle w:val="TableGrid"/>
+        <w:tblW w:w="0" w:type="auto"/>
+        <w:tblLayout w:type="fixed"/>
+        <w:tblLook w:val="04A0" w:firstRow="1" w:lastRow="0" w:firstColumn="1" w:lastColumn="0" w:noHBand="0" w:noVBand="1"/>
+      </w:tblPr>
+      <w:tblGrid>
+        <w:gridCol w:w="1908"/>
+        <w:gridCol w:w="1980"/>
+        <w:gridCol w:w="2070"/>
+        <w:gridCol w:w="2898"/>
+      </w:tblGrid>
+      <w:tr>
+        <w:tc>
+          <w:tcPr>
+            <w:tcW w:w="1908" w:type="dxa"/>
+          </w:tcPr>
+          <w:p>
+            <w:pPr>
+              <w:rPr>
+                <w:b/>
+              </w:rPr>
+            </w:pPr>
+            <w:r>
+              <w:rPr>
+                <w:b/>
+              </w:rPr>
+              <w:t>Property</w:t>
+            </w:r>
+          </w:p>
+        </w:tc>
+        <w:tc>
+          <w:tcPr>
+            <w:tcW w:w="1980" w:type="dxa"/>
+          </w:tcPr>
+          <w:p>
+            <w:pPr>
+              <w:rPr>
+                <w:b/>
+              </w:rPr>
+            </w:pPr>
+            <w:r>
+              <w:rPr>
+                <w:b/>
+              </w:rPr>
+              <w:t>Cell Li</w:t>
+            </w:r>
+            <w:r>
+              <w:rPr>
+                <w:b/>
+              </w:rPr>
+              <w:t>mit</w:t>
+            </w:r>
+          </w:p>
+        </w:tc>
+        <w:tc>
+          <w:tcPr>
+            <w:tcW w:w="2070" w:type="dxa"/>
+          </w:tcPr>
+          <w:p>
+            <w:pPr>
+              <w:rPr>
+                <w:b/>
+              </w:rPr>
+            </w:pPr>
+            <w:r>
+              <w:rPr>
+                <w:b/>
+              </w:rPr>
+              <w:t>Pack Limit</w:t>
+            </w:r>
+          </w:p>
+        </w:tc>
+        <w:tc>
+          <w:tcPr>
+            <w:tcW w:w="2898" w:type="dxa"/>
+          </w:tcPr>
+          <w:p>
+            <w:pPr>
+              <w:rPr>
+                <w:b/>
+              </w:rPr>
+            </w:pPr>
+            <w:r>
+              <w:rPr>
+                <w:b/>
+              </w:rPr>
+              <w:t>BMS Actions</w:t>
+            </w:r>
+          </w:p>
+        </w:tc>
+      </w:tr>
+      <w:tr>
+        <w:tc>
+          <w:tcPr>
+            <w:tcW w:w="1908" w:type="dxa"/>
+          </w:tcPr>
+          <w:p>
+            <w:r>
+              <w:t>Under-voltage</w:t>
+            </w:r>
+          </w:p>
+        </w:tc>
+        <w:tc>
+          <w:tcPr>
+            <w:tcW w:w="1980" w:type="dxa"/>
+          </w:tcPr>
+          <w:p>
+            <w:r>
+              <w:t>2.5V</w:t>
+            </w:r>
+          </w:p>
+        </w:tc>
+        <w:tc>
+          <w:tcPr>
+            <w:tcW w:w="2070" w:type="dxa"/>
+          </w:tcPr>
+          <w:p>
+            <w:r>
+              <w:t>20V</w:t>
+            </w:r>
+          </w:p>
+        </w:tc>
+        <w:tc>
+          <w:tcPr>
+            <w:tcW w:w="2898" w:type="dxa"/>
+          </w:tcPr>
+          <w:p>
+            <w:r>
+              <w:t>Disconnect load; charge pack</w:t>
+            </w:r>
+          </w:p>
+        </w:tc>
+      </w:tr>
+      <w:tr>
+        <w:tc>
+          <w:tcPr>
+            <w:tcW w:w="1908" w:type="dxa"/>
+          </w:tcPr>
+          <w:p>
+            <w:r>
+              <w:t>Over-voltage</w:t>
+            </w:r>
+          </w:p>
+        </w:tc>
+        <w:tc>
+          <w:tcPr>
+            <w:tcW w:w="1980" w:type="dxa"/>
+          </w:tcPr>
+          <w:p>
+            <w:r>
+              <w:t>4.2V</w:t>
+            </w:r>
+          </w:p>
+        </w:tc>
+        <w:tc>
+          <w:tcPr>
+            <w:tcW w:w="2070" w:type="dxa"/>
+          </w:tcPr>
+          <w:p>
+            <w:r>
+              <w:t>33.6V</w:t>
+            </w:r>
+          </w:p>
+        </w:tc>
+        <w:tc>
+          <w:tcPr>
+            <w:tcW w:w="2898" w:type="dxa"/>
+          </w:tcPr>
+          <w:p>
+            <w:r>
+              <w:t>Disconnect charger; balance cells</w:t>
+            </w:r>
+          </w:p>
+        </w:tc>
+      </w:tr>
+      <w:tr>
+        <w:tc>
+          <w:tcPr>
+            <w:tcW w:w="1908" w:type="dxa"/>
+          </w:tcPr>
+          <w:p>
+            <w:r>
+              <w:t>Over-current</w:t>
+            </w:r>
+          </w:p>
+        </w:tc>
+        <w:tc>
+          <w:tcPr>
+            <w:tcW w:w="1980" w:type="dxa"/>
+          </w:tcPr>
+          <w:p>
+            <w:r>
+              <w:t>20A (continuous)</w:t>
+            </w:r>
+          </w:p>
+        </w:tc>
+        <w:tc>
+          <w:tcPr>
+            <w:tcW w:w="2070" w:type="dxa"/>
+          </w:tcPr>
+          <w:p>
+            <w:r>
+              <w:t>200A (continuous)</w:t>
+            </w:r>
+          </w:p>
+        </w:tc>
+        <w:tc>
+          <w:tcPr>
+            <w:tcW w:w="2898" w:type="dxa"/>
+          </w:tcPr>
+          <w:p>
+            <w:r>
+              <w:t>R</w:t>
+            </w:r>
+            <w:r>
+              <w:t>equest reduction of</w:t>
+            </w:r>
+            <w:r>
+              <w:t xml:space="preserve"> load; disconnect load</w:t>
+            </w:r>
+          </w:p>
+        </w:tc>
+      </w:tr>
+      <w:tr>
+        <w:tc>
+          <w:tcPr>
+            <w:tcW w:w="1908" w:type="dxa"/>
+          </w:tcPr>
+          <w:p>
+            <w:r>
+              <w:t>Under-temperature</w:t>
+            </w:r>
+          </w:p>
+        </w:tc>
+        <w:tc>
+          <w:tcPr>
+            <w:tcW w:w="4050" w:type="dxa"/>
+            <w:gridSpan w:val="2"/>
+          </w:tcPr>
+          <w:p>
+            <w:pPr>
+              <w:jc w:val="center"/>
+            </w:pPr>
+            <w:r>
+              <w:t>0</w:t>
+            </w:r>
+            <w:r>
+              <w:t>°</w:t>
+            </w:r>
+            <w:r>
+              <w:t>C (charging)</w:t>
+            </w:r>
+          </w:p>
+          <w:p>
+            <w:pPr>
+              <w:jc w:val="center"/>
+            </w:pPr>
+            <w:r>
+              <w:t>-20</w:t>
+            </w:r>
+            <w:r>
+              <w:t>°</w:t>
+            </w:r>
+            <w:r>
+              <w:t>C (discharging)</w:t>
+            </w:r>
+          </w:p>
+        </w:tc>
+        <w:tc>
+          <w:tcPr>
+            <w:tcW w:w="2898" w:type="dxa"/>
+          </w:tcPr>
+          <w:p>
+            <w:r>
+              <w:t>Heat battery pack (power balancing resistors)</w:t>
+            </w:r>
+          </w:p>
+        </w:tc>
+      </w:tr>
+      <w:tr>
+        <w:tc>
+          <w:tcPr>
+            <w:tcW w:w="1908" w:type="dxa"/>
+          </w:tcPr>
+          <w:p>
+            <w:r>
+              <w:t>Over-temperature</w:t>
+            </w:r>
+          </w:p>
+        </w:tc>
+        <w:tc>
+          <w:tcPr>
+            <w:tcW w:w="4050" w:type="dxa"/>
+            <w:gridSpan w:val="2"/>
+          </w:tcPr>
+          <w:p>
+            <w:pPr>
+              <w:jc w:val="center"/>
+            </w:pPr>
+            <w:r>
+              <w:t>50</w:t>
+            </w:r>
+            <w:r>
+              <w:t>°</w:t>
+            </w:r>
+            <w:r>
+              <w:t>C (charging)</w:t>
+            </w:r>
+          </w:p>
+          <w:p>
+            <w:pPr>
+              <w:jc w:val="center"/>
+            </w:pPr>
+            <w:r>
+              <w:t>75</w:t>
+            </w:r>
+            <w:r>
+              <w:t>°</w:t>
+            </w:r>
+            <w:r>
+              <w:t>C (discharging)</w:t>
+            </w:r>
+          </w:p>
+        </w:tc>
+        <w:tc>
+          <w:tcPr>
+            <w:tcW w:w="2898" w:type="dxa"/>
+          </w:tcPr>
+          <w:p>
+            <w:r>
+              <w:t>Cool battery pack (turn fans on)</w:t>
+            </w:r>
+          </w:p>
+        </w:tc>
+      </w:tr>
+    </w:tbl>
+    <w:p/>
+    <w:p>
+      <w:pPr>
+        <w:jc w:val="center"/>
+      </w:pPr>
+      <w:proofErr w:type="gramStart"/>
+      <w:r>
+        <w:rPr>
+          <w:b/>
+        </w:rPr>
+        <w:t xml:space="preserve">Table 1 – </w:t>
+      </w:r>
+      <w:r>
+        <w:t>Summary of BMS Safe Operating Area Characteristics</w:t>
+      </w:r>
+      <w:r>
+        <w:t xml:space="preserve"> [20]</w:t>
+      </w:r>
+      <w:r>
+        <w:t>.</w:t>
+      </w:r>
+      <w:proofErr w:type="gramEnd"/>
+    </w:p>
+    <w:p/>
+    <w:p>
+      <w:r>
+        <w:tab/>
+        <w:t>When performing the monitoring functions, it is also critical that the BMS considers the importance of transient conditions versus continuous conditions, i.e. it is often acceptable to operate outside of the SOA for brief period of time. For example, the BMS will need to consider the fact that the cells have a higher pulse discharge rating that continuous discharge rating. It would be undesirable for the pack to stop powering the load due to something as harmless as load transient conditions.</w:t>
+      </w:r>
+    </w:p>
+    <w:p/>
+    <w:p>
+      <w:r>
+        <w:tab/>
+        <w:t xml:space="preserve">In order to achieve the battery protection functional requirements, the BMS must have hardware that is capable of making the SOA characteristic measurements and hardware that can take action to act on this data. The measurement functionality is the responsibility of the BMS’s analog front-end. The ability to disconnect the battery from a load is the responsibility of the </w:t>
+      </w:r>
+      <w:r>
+        <w:t>BMS’s pack on-off switch. Preventing under- and over-voltage conditions is the responsibility of the pack’s charger hardware, balancing hardware, and the on-off switch. Finally, preventing over-temperature conditions is the responsibility of the pack’s cooling fans controlled by the BMS.</w:t>
+      </w:r>
+    </w:p>
+    <w:p/>
+    <w:p>
+      <w:r>
+        <w:tab/>
+        <w:t>Additional functional requirements for the BMS are considered “battery management” functionalities</w:t>
+      </w:r>
+      <w:r>
+        <w:t xml:space="preserve"> [21]</w:t>
+      </w:r>
+      <w:r>
+        <w:t>. This includes state of charge (</w:t>
+      </w:r>
       <w:proofErr w:type="spellStart"/>
       <w:r>
-        <w:t>Asdflkjasldkfj</w:t>
+        <w:t>SoC</w:t>
       </w:r>
       <w:proofErr w:type="spellEnd"/>
       <w:r>
-        <w:t xml:space="preserve"> insert info about cell measurements, current measurements, balancing current, state of charge and state of health calculations here</w:t>
+        <w:t>) estimation, state of health (</w:t>
+      </w:r>
+      <w:proofErr w:type="spellStart"/>
+      <w:r>
+        <w:t>SoH</w:t>
+      </w:r>
+      <w:proofErr w:type="spellEnd"/>
+      <w:r>
+        <w:t xml:space="preserve">) estimation, </w:t>
+      </w:r>
+      <w:r>
+        <w:t>passiv</w:t>
+      </w:r>
+      <w:r>
+        <w:t xml:space="preserve">e cell balancing, emergency stop button support, </w:t>
+      </w:r>
+      <w:proofErr w:type="gramStart"/>
+      <w:r>
+        <w:t>external</w:t>
+      </w:r>
+      <w:proofErr w:type="gramEnd"/>
+      <w:r>
+        <w:t xml:space="preserve"> reporting of telemetry data, visual </w:t>
+      </w:r>
+      <w:proofErr w:type="spellStart"/>
+      <w:r>
+        <w:t>SoC</w:t>
+      </w:r>
+      <w:proofErr w:type="spellEnd"/>
+      <w:r>
+        <w:t xml:space="preserve"> indication, and visual telemetry indication.</w:t>
       </w:r>
     </w:p>
     <w:p/>
+    <w:p>
+      <w:r>
+        <w:tab/>
+        <w:t xml:space="preserve">State of Charge estimation describes the ability of the BMS to determine how much usable charge remains in both cell modules and the entire pack. Since cell open-circuit voltage is not linearly related to cell </w:t>
+      </w:r>
+      <w:proofErr w:type="spellStart"/>
+      <w:r>
+        <w:t>SoC</w:t>
+      </w:r>
+      <w:proofErr w:type="spellEnd"/>
+      <w:r>
+        <w:t xml:space="preserve"> (see figure 1)</w:t>
+      </w:r>
+      <w:r>
+        <w:t>, it cannot be the sole source of data for pack state of charge measurements. Performing coulomb counting on the battery pack allows for a direct measurement of the remaining charge in the pack, but this falls short in three ways: the BMS does not necessarily know the pack’s full charge capacity, the pack’s charge capacity decrease as it wears out, and the coulomb counting values are prone to drift due to measurement errors (as it is not measured directly, but rather through time-domain integration of the measured pack current). State of Charge estimation will then instead, be based on a fusion of both coulomb counting and open circuit voltage data.</w:t>
+      </w:r>
+    </w:p>
     <w:p/>
     <w:p>
       <w:pPr>
         <w:rPr>
-          <w:sz w:val="28"/>
-          <w:szCs w:val="28"/>
-        </w:rPr>
-      </w:pPr>
-      <w:r>
+          <w:rFonts w:ascii="Times" w:eastAsia="Times New Roman" w:hAnsi="Times" w:cs="Times New Roman"/>
+          <w:sz w:val="20"/>
+          <w:szCs w:val="20"/>
+        </w:rPr>
+      </w:pPr>
+      <w:r>
+        <w:rPr>
+          <w:rFonts w:ascii="Times" w:eastAsia="Times New Roman" w:hAnsi="Times" w:cs="Times New Roman"/>
+          <w:noProof/>
+          <w:sz w:val="20"/>
+          <w:szCs w:val="20"/>
+        </w:rPr>
+        <w:drawing>
+          <wp:inline distT="0" distB="0" distL="0" distR="0" wp14:anchorId="65017041" wp14:editId="16B8F73F">
+            <wp:extent cx="5488663" cy="2641970"/>
+            <wp:effectExtent l="0" t="0" r="0" b="0"/>
+            <wp:docPr id="26" name="Picture 1" descr="https://lh4.googleusercontent.com/6qD0x-YSmSulzaZPKFCGFwaxJhm_xa1bZsbfomoYOt4Ig0-oum5R0EV2N-YhUT60GbGFv8GV39l5eLK2zA1nVWpOUqScnj1yo0cmQdqhY3ngJ72N30D2ZuzN1UEgdYnl971Rp98KGQ"/>
+            <wp:cNvGraphicFramePr>
+              <a:graphicFrameLocks xmlns:a="http://schemas.openxmlformats.org/drawingml/2006/main" noChangeAspect="1"/>
+            </wp:cNvGraphicFramePr>
+            <a:graphic xmlns:a="http://schemas.openxmlformats.org/drawingml/2006/main">
+              <a:graphicData uri="http://schemas.openxmlformats.org/drawingml/2006/picture">
+                <pic:pic xmlns:pic="http://schemas.openxmlformats.org/drawingml/2006/picture">
+                  <pic:nvPicPr>
+                    <pic:cNvPr id="0" name="Picture 1" descr="https://lh4.googleusercontent.com/6qD0x-YSmSulzaZPKFCGFwaxJhm_xa1bZsbfomoYOt4Ig0-oum5R0EV2N-YhUT60GbGFv8GV39l5eLK2zA1nVWpOUqScnj1yo0cmQdqhY3ngJ72N30D2ZuzN1UEgdYnl971Rp98KGQ"/>
+                    <pic:cNvPicPr>
+                      <a:picLocks noChangeAspect="1" noChangeArrowheads="1"/>
+                    </pic:cNvPicPr>
+                  </pic:nvPicPr>
+                  <pic:blipFill>
+                    <a:blip r:embed="rId6">
+                      <a:extLst>
+                        <a:ext uri="{28A0092B-C50C-407E-A947-70E740481C1C}">
+                          <a14:useLocalDpi xmlns:a14="http://schemas.microsoft.com/office/drawing/2010/main" val="0"/>
+                        </a:ext>
+                      </a:extLst>
+                    </a:blip>
+                    <a:srcRect/>
+                    <a:stretch>
+                      <a:fillRect/>
+                    </a:stretch>
+                  </pic:blipFill>
+                  <pic:spPr bwMode="auto">
+                    <a:xfrm>
+                      <a:off x="0" y="0"/>
+                      <a:ext cx="5489491" cy="2642369"/>
+                    </a:xfrm>
+                    <a:prstGeom prst="rect">
+                      <a:avLst/>
+                    </a:prstGeom>
+                    <a:noFill/>
+                    <a:ln>
+                      <a:noFill/>
+                    </a:ln>
+                  </pic:spPr>
+                </pic:pic>
+              </a:graphicData>
+            </a:graphic>
+          </wp:inline>
+        </w:drawing>
+      </w:r>
+    </w:p>
+    <w:p>
+      <w:pPr>
+        <w:jc w:val="center"/>
+      </w:pPr>
+    </w:p>
+    <w:p>
+      <w:pPr>
+        <w:jc w:val="center"/>
+      </w:pPr>
+      <w:r>
+        <w:rPr>
+          <w:b/>
+        </w:rPr>
+        <w:t xml:space="preserve">Figure 1 – </w:t>
+      </w:r>
+      <w:r>
+        <w:t>Cell State of Charge vs. Cell Open Circuit Voltage [19].</w:t>
+      </w:r>
+    </w:p>
+    <w:p/>
+    <w:p>
+      <w:r>
+        <w:tab/>
+        <w:t xml:space="preserve">Manufacturing and operating condition variances between individual cells leads to capacity variations in </w:t>
+      </w:r>
+      <w:r>
+        <w:t>individual cells</w:t>
+      </w:r>
+      <w:r>
+        <w:t xml:space="preserve"> and thus the </w:t>
+      </w:r>
+      <w:proofErr w:type="spellStart"/>
+      <w:r>
+        <w:t>SoC</w:t>
+      </w:r>
+      <w:proofErr w:type="spellEnd"/>
+      <w:r>
+        <w:t xml:space="preserve"> of individual cells also varies over time. The inconsistency of </w:t>
+      </w:r>
+      <w:proofErr w:type="spellStart"/>
+      <w:r>
+        <w:t>SoC</w:t>
+      </w:r>
+      <w:proofErr w:type="spellEnd"/>
+      <w:r>
+        <w:t xml:space="preserve"> amongst individual cells in the battery pack is called cell or battery imbalance</w:t>
+      </w:r>
+      <w:r>
+        <w:t xml:space="preserve"> [21]</w:t>
+      </w:r>
+      <w:r>
+        <w:t xml:space="preserve">. This becomes an issue because the battery pack’s maximum and minimum </w:t>
+      </w:r>
+      <w:proofErr w:type="spellStart"/>
+      <w:r>
+        <w:t>SoC</w:t>
+      </w:r>
+      <w:proofErr w:type="spellEnd"/>
+      <w:r>
+        <w:t xml:space="preserve"> is limited by the capacity of the smallest cell module if the pack is not balanced.</w:t>
+      </w:r>
+      <w:r>
+        <w:t xml:space="preserve"> This </w:t>
+      </w:r>
+      <w:r>
+        <w:t xml:space="preserve">concept is most clearly demonstrated in figures 2b and 3b, which show a battery pack </w:t>
+      </w:r>
+      <w:r>
+        <w:t>that</w:t>
+      </w:r>
+      <w:r>
+        <w:t xml:space="preserve"> are over-charged and over-discharged, respectively, due to cell imbalance.</w:t>
+      </w:r>
+      <w:r>
+        <w:t xml:space="preserve"> Figure 4 demonstrates how a pack falls out of balance due to self-discharged during storage.</w:t>
+      </w:r>
+    </w:p>
+    <w:p/>
+    <w:p>
+      <w:pPr>
+        <w:jc w:val="center"/>
+        <w:rPr>
+          <w:rFonts w:ascii="Times" w:eastAsia="Times New Roman" w:hAnsi="Times" w:cs="Times New Roman"/>
+          <w:sz w:val="20"/>
+          <w:szCs w:val="20"/>
+        </w:rPr>
+      </w:pPr>
+      <w:r>
+        <w:rPr>
+          <w:rFonts w:ascii="Times" w:eastAsia="Times New Roman" w:hAnsi="Times" w:cs="Times New Roman"/>
+          <w:noProof/>
+          <w:sz w:val="20"/>
+          <w:szCs w:val="20"/>
+        </w:rPr>
+        <w:drawing>
+          <wp:inline distT="0" distB="0" distL="0" distR="0" wp14:anchorId="14B27424" wp14:editId="37486F92">
+            <wp:extent cx="2481094" cy="2873614"/>
+            <wp:effectExtent l="0" t="0" r="8255" b="0"/>
+            <wp:docPr id="27" name="Picture 3" descr="creen Shot 2015-10-06 at 1.29.08 PM.png"/>
+            <wp:cNvGraphicFramePr>
+              <a:graphicFrameLocks xmlns:a="http://schemas.openxmlformats.org/drawingml/2006/main" noChangeAspect="1"/>
+            </wp:cNvGraphicFramePr>
+            <a:graphic xmlns:a="http://schemas.openxmlformats.org/drawingml/2006/main">
+              <a:graphicData uri="http://schemas.openxmlformats.org/drawingml/2006/picture">
+                <pic:pic xmlns:pic="http://schemas.openxmlformats.org/drawingml/2006/picture">
+                  <pic:nvPicPr>
+                    <pic:cNvPr id="0" name="Picture 3" descr="creen Shot 2015-10-06 at 1.29.08 PM.png"/>
+                    <pic:cNvPicPr>
+                      <a:picLocks noChangeAspect="1" noChangeArrowheads="1"/>
+                    </pic:cNvPicPr>
+                  </pic:nvPicPr>
+                  <pic:blipFill>
+                    <a:blip r:embed="rId7">
+                      <a:extLst>
+                        <a:ext uri="{28A0092B-C50C-407E-A947-70E740481C1C}">
+                          <a14:useLocalDpi xmlns:a14="http://schemas.microsoft.com/office/drawing/2010/main" val="0"/>
+                        </a:ext>
+                      </a:extLst>
+                    </a:blip>
+                    <a:srcRect/>
+                    <a:stretch>
+                      <a:fillRect/>
+                    </a:stretch>
+                  </pic:blipFill>
+                  <pic:spPr bwMode="auto">
+                    <a:xfrm>
+                      <a:off x="0" y="0"/>
+                      <a:ext cx="2482205" cy="2874900"/>
+                    </a:xfrm>
+                    <a:prstGeom prst="rect">
+                      <a:avLst/>
+                    </a:prstGeom>
+                    <a:noFill/>
+                    <a:ln>
+                      <a:noFill/>
+                    </a:ln>
+                  </pic:spPr>
+                </pic:pic>
+              </a:graphicData>
+            </a:graphic>
+          </wp:inline>
+        </w:drawing>
+      </w:r>
+    </w:p>
+    <w:p>
+      <w:pPr>
+        <w:jc w:val="center"/>
+      </w:pPr>
+      <w:r>
+        <w:rPr>
+          <w:b/>
+        </w:rPr>
+        <w:t>Figure 2 –</w:t>
+      </w:r>
+      <w:r>
+        <w:t xml:space="preserve"> (a) A Fully Charged, Balanced Four Cell Battery Pack</w:t>
+      </w:r>
+      <w:proofErr w:type="gramStart"/>
+      <w:r>
+        <w:t>;</w:t>
+      </w:r>
+      <w:proofErr w:type="gramEnd"/>
+      <w:r>
+        <w:t xml:space="preserve"> Versus (b) An Overcharged Battery Pack Due to an Overcharged Cell [21].</w:t>
+      </w:r>
+    </w:p>
+    <w:p>
+      <w:pPr>
+        <w:jc w:val="center"/>
+      </w:pPr>
+    </w:p>
+    <w:p>
+      <w:pPr>
+        <w:jc w:val="center"/>
+      </w:pPr>
+    </w:p>
+    <w:p>
+      <w:pPr>
+        <w:jc w:val="center"/>
+        <w:rPr>
+          <w:rFonts w:ascii="Times" w:eastAsia="Times New Roman" w:hAnsi="Times" w:cs="Times New Roman"/>
+          <w:sz w:val="20"/>
+          <w:szCs w:val="20"/>
+        </w:rPr>
+      </w:pPr>
+      <w:r>
+        <w:rPr>
+          <w:rFonts w:ascii="Times" w:eastAsia="Times New Roman" w:hAnsi="Times" w:cs="Times New Roman"/>
+          <w:noProof/>
+          <w:sz w:val="20"/>
+          <w:szCs w:val="20"/>
+        </w:rPr>
+        <w:drawing>
+          <wp:inline distT="0" distB="0" distL="0" distR="0" wp14:anchorId="6A5BFDAD" wp14:editId="132750CC">
+            <wp:extent cx="2487926" cy="2923880"/>
+            <wp:effectExtent l="0" t="0" r="1905" b="0"/>
+            <wp:docPr id="28" name="Picture 5" descr="creen Shot 2015-10-06 at 1.34.02 PM.png"/>
+            <wp:cNvGraphicFramePr>
+              <a:graphicFrameLocks xmlns:a="http://schemas.openxmlformats.org/drawingml/2006/main" noChangeAspect="1"/>
+            </wp:cNvGraphicFramePr>
+            <a:graphic xmlns:a="http://schemas.openxmlformats.org/drawingml/2006/main">
+              <a:graphicData uri="http://schemas.openxmlformats.org/drawingml/2006/picture">
+                <pic:pic xmlns:pic="http://schemas.openxmlformats.org/drawingml/2006/picture">
+                  <pic:nvPicPr>
+                    <pic:cNvPr id="0" name="Picture 5" descr="creen Shot 2015-10-06 at 1.34.02 PM.png"/>
+                    <pic:cNvPicPr>
+                      <a:picLocks noChangeAspect="1" noChangeArrowheads="1"/>
+                    </pic:cNvPicPr>
+                  </pic:nvPicPr>
+                  <pic:blipFill>
+                    <a:blip r:embed="rId8">
+                      <a:extLst>
+                        <a:ext uri="{28A0092B-C50C-407E-A947-70E740481C1C}">
+                          <a14:useLocalDpi xmlns:a14="http://schemas.microsoft.com/office/drawing/2010/main" val="0"/>
+                        </a:ext>
+                      </a:extLst>
+                    </a:blip>
+                    <a:srcRect/>
+                    <a:stretch>
+                      <a:fillRect/>
+                    </a:stretch>
+                  </pic:blipFill>
+                  <pic:spPr bwMode="auto">
+                    <a:xfrm>
+                      <a:off x="0" y="0"/>
+                      <a:ext cx="2489763" cy="2926039"/>
+                    </a:xfrm>
+                    <a:prstGeom prst="rect">
+                      <a:avLst/>
+                    </a:prstGeom>
+                    <a:noFill/>
+                    <a:ln>
+                      <a:noFill/>
+                    </a:ln>
+                  </pic:spPr>
+                </pic:pic>
+              </a:graphicData>
+            </a:graphic>
+          </wp:inline>
+        </w:drawing>
+      </w:r>
+    </w:p>
+    <w:p>
+      <w:pPr>
+        <w:jc w:val="center"/>
+      </w:pPr>
+      <w:r>
+        <w:rPr>
+          <w:b/>
+        </w:rPr>
+        <w:t xml:space="preserve">Figure 3 – </w:t>
+      </w:r>
+      <w:r>
+        <w:t>(a) A Partially Discharged, Balanced Four Cell Battery Pack</w:t>
+      </w:r>
+      <w:proofErr w:type="gramStart"/>
+      <w:r>
+        <w:t>;</w:t>
+      </w:r>
+      <w:proofErr w:type="gramEnd"/>
+      <w:r>
+        <w:t xml:space="preserve"> Versus (b) An Over-Discharged Battery Pack Due to an Over-Discharged Cell [21].</w:t>
+      </w:r>
+    </w:p>
+    <w:p>
+      <w:pPr>
+        <w:jc w:val="center"/>
+      </w:pPr>
+    </w:p>
+    <w:p>
+      <w:pPr>
+        <w:rPr>
+          <w:rFonts w:ascii="Times" w:eastAsia="Times New Roman" w:hAnsi="Times" w:cs="Times New Roman"/>
+          <w:sz w:val="20"/>
+          <w:szCs w:val="20"/>
+        </w:rPr>
+      </w:pPr>
+      <w:r>
+        <w:rPr>
+          <w:rFonts w:ascii="Times" w:eastAsia="Times New Roman" w:hAnsi="Times" w:cs="Times New Roman"/>
+          <w:noProof/>
+          <w:sz w:val="20"/>
+          <w:szCs w:val="20"/>
+        </w:rPr>
+        <w:drawing>
+          <wp:inline distT="0" distB="0" distL="0" distR="0" wp14:anchorId="5920F424" wp14:editId="17B5872F">
+            <wp:extent cx="5488663" cy="3428689"/>
+            <wp:effectExtent l="0" t="0" r="0" b="635"/>
+            <wp:docPr id="29" name="Picture 7" descr="creen Shot 2015-10-06 at 5.20.47 PM.png"/>
+            <wp:cNvGraphicFramePr>
+              <a:graphicFrameLocks xmlns:a="http://schemas.openxmlformats.org/drawingml/2006/main" noChangeAspect="1"/>
+            </wp:cNvGraphicFramePr>
+            <a:graphic xmlns:a="http://schemas.openxmlformats.org/drawingml/2006/main">
+              <a:graphicData uri="http://schemas.openxmlformats.org/drawingml/2006/picture">
+                <pic:pic xmlns:pic="http://schemas.openxmlformats.org/drawingml/2006/picture">
+                  <pic:nvPicPr>
+                    <pic:cNvPr id="0" name="Picture 7" descr="creen Shot 2015-10-06 at 5.20.47 PM.png"/>
+                    <pic:cNvPicPr>
+                      <a:picLocks noChangeAspect="1" noChangeArrowheads="1"/>
+                    </pic:cNvPicPr>
+                  </pic:nvPicPr>
+                  <pic:blipFill>
+                    <a:blip r:embed="rId9">
+                      <a:extLst>
+                        <a:ext uri="{28A0092B-C50C-407E-A947-70E740481C1C}">
+                          <a14:useLocalDpi xmlns:a14="http://schemas.microsoft.com/office/drawing/2010/main" val="0"/>
+                        </a:ext>
+                      </a:extLst>
+                    </a:blip>
+                    <a:srcRect/>
+                    <a:stretch>
+                      <a:fillRect/>
+                    </a:stretch>
+                  </pic:blipFill>
+                  <pic:spPr bwMode="auto">
+                    <a:xfrm>
+                      <a:off x="0" y="0"/>
+                      <a:ext cx="5489837" cy="3429422"/>
+                    </a:xfrm>
+                    <a:prstGeom prst="rect">
+                      <a:avLst/>
+                    </a:prstGeom>
+                    <a:noFill/>
+                    <a:ln>
+                      <a:noFill/>
+                    </a:ln>
+                  </pic:spPr>
+                </pic:pic>
+              </a:graphicData>
+            </a:graphic>
+          </wp:inline>
+        </w:drawing>
+      </w:r>
+    </w:p>
+    <w:p>
+      <w:pPr>
+        <w:jc w:val="center"/>
+      </w:pPr>
+    </w:p>
+    <w:p>
+      <w:pPr>
+        <w:jc w:val="center"/>
+      </w:pPr>
+      <w:r>
+        <w:rPr>
+          <w:b/>
+        </w:rPr>
+        <w:t>Figure 4</w:t>
+      </w:r>
+      <w:r>
+        <w:rPr>
+          <w:b/>
+        </w:rPr>
+        <w:t xml:space="preserve"> </w:t>
+      </w:r>
+      <w:r>
+        <w:rPr>
+          <w:b/>
+        </w:rPr>
+        <w:t>–</w:t>
+      </w:r>
+      <w:r>
+        <w:rPr>
+          <w:b/>
+        </w:rPr>
+        <w:t xml:space="preserve"> </w:t>
+      </w:r>
+      <w:r>
+        <w:t>Cell State of Charge Vs. Time in Storage [21].</w:t>
+      </w:r>
+    </w:p>
+    <w:p/>
+    <w:p>
+      <w:r>
+        <w:tab/>
+        <w:t>The BMS’s cell balance hardware is responsible for maintaining pack balance. For cost and development time reduction purposes, the BMS will utilize passive cell balancing, and thus can only balance the pack during charging, not discharging.</w:t>
+      </w:r>
+    </w:p>
+    <w:p/>
+    <w:p>
+      <w:r>
+        <w:tab/>
+        <w:t xml:space="preserve">State of Health estimation is useful for determining the pack’s remaining useful lifetime and its total charge capacity. Estimation of </w:t>
+      </w:r>
+      <w:proofErr w:type="spellStart"/>
+      <w:r>
+        <w:t>SoH</w:t>
+      </w:r>
+      <w:proofErr w:type="spellEnd"/>
+      <w:r>
+        <w:t xml:space="preserve"> will be the responsibility of the </w:t>
+      </w:r>
+      <w:r>
+        <w:t>BMS’s master microcontroller in conjunction of the estimates made by the system’s analog front-end measurements.</w:t>
+      </w:r>
+    </w:p>
+    <w:p/>
+    <w:p>
+      <w:r>
+        <w:tab/>
+        <w:t>The BMS will also be responsible for allowing a user to completely power the rover off using an emergency stop button. This will be the responsibility of the master microcontroller and the pack load switch, as well as an externally mounted emergency stop button.</w:t>
+      </w:r>
+    </w:p>
+    <w:p/>
+    <w:p>
+      <w:r>
+        <w:tab/>
+        <w:t xml:space="preserve">Finally, it is critical that the BMS provide easily consumable telemetry data to the rover’s operator so that they may make informed decisions based on the battery pack’s current state. </w:t>
+      </w:r>
+      <w:r>
+        <w:t>This will occur in two ways: first through immediately visible indicator hardware built into the battery pack, and second through serial telemetry reported back to the rover’s base station.</w:t>
+      </w:r>
+    </w:p>
+    <w:p/>
+    <w:p>
+      <w:r>
+        <w:tab/>
+        <w:t>In addition to these functional requirements, it is critical that the system’s total component cost is under approximately $200; fits within an area of approximately 40 square inches; has a total weight of less than 1kg; and has a minimal energy drain on the battery pack, especially when the rover is power off.</w:t>
+      </w:r>
+    </w:p>
+    <w:p/>
+    <w:p>
+      <w:pPr>
         <w:rPr>
           <w:b/>
           <w:sz w:val="28"/>
           <w:szCs w:val="28"/>
         </w:rPr>
-        <w:t>Monitoring Analog Front-End</w:t>
-      </w:r>
-    </w:p>
-    <w:p>
-      <w:pPr>
-        <w:rPr>
+      </w:pPr>
+      <w:r>
+        <w:rPr>
+          <w:b/>
           <w:sz w:val="28"/>
           <w:szCs w:val="28"/>
         </w:rPr>
+        <w:br w:type="page"/>
+      </w:r>
+    </w:p>
+    <w:p>
+      <w:pPr>
+        <w:rPr>
+          <w:b/>
+          <w:sz w:val="28"/>
+          <w:szCs w:val="28"/>
+        </w:rPr>
+      </w:pPr>
+      <w:r>
+        <w:rPr>
+          <w:b/>
+          <w:sz w:val="28"/>
+          <w:szCs w:val="28"/>
+        </w:rPr>
+        <w:t>System Architecture</w:t>
+      </w:r>
+    </w:p>
+    <w:p/>
+    <w:p>
+      <w:proofErr w:type="spellStart"/>
+      <w:r>
+        <w:t>Adsfads</w:t>
+      </w:r>
+      <w:proofErr w:type="spellEnd"/>
+      <w:r>
+        <w:t xml:space="preserve"> </w:t>
+      </w:r>
+    </w:p>
+    <w:p/>
+    <w:p/>
+    <w:p>
+      <w:pPr>
+        <w:rPr>
+          <w:b/>
+          <w:sz w:val="28"/>
+          <w:szCs w:val="28"/>
+        </w:rPr>
+      </w:pPr>
+      <w:r>
+        <w:rPr>
+          <w:b/>
+          <w:sz w:val="28"/>
+          <w:szCs w:val="28"/>
+        </w:rPr>
+        <w:br w:type="page"/>
+      </w:r>
+    </w:p>
+    <w:p>
+      <w:pPr>
+        <w:rPr>
+          <w:sz w:val="28"/>
+          <w:szCs w:val="28"/>
+        </w:rPr>
+      </w:pPr>
+      <w:r>
+        <w:rPr>
+          <w:b/>
+          <w:sz w:val="28"/>
+          <w:szCs w:val="28"/>
+        </w:rPr>
+        <w:t>Monitoring Analog Front-End</w:t>
+      </w:r>
+    </w:p>
+    <w:p>
+      <w:pPr>
+        <w:rPr>
+          <w:sz w:val="28"/>
+          <w:szCs w:val="28"/>
+        </w:rPr>
       </w:pPr>
     </w:p>
     <w:p>
@@ -655,11 +1825,9 @@
       <w:r>
         <w:t xml:space="preserve">Additionally, in order to perform </w:t>
       </w:r>
-      <w:proofErr w:type="gramStart"/>
-      <w:r>
-        <w:t>cell-balancing</w:t>
-      </w:r>
-      <w:proofErr w:type="gramEnd"/>
+      <w:r>
+        <w:t>cell balancing</w:t>
+      </w:r>
       <w:r>
         <w:t xml:space="preserve">, the BMS must drive a large number of balancing switches. </w:t>
       </w:r>
@@ -1155,7 +2323,7 @@
                     <pic:cNvPicPr/>
                   </pic:nvPicPr>
                   <pic:blipFill>
-                    <a:blip r:embed="rId6">
+                    <a:blip r:embed="rId10">
                       <a:extLst>
                         <a:ext uri="{28A0092B-C50C-407E-A947-70E740481C1C}">
                           <a14:useLocalDpi xmlns:a14="http://schemas.microsoft.com/office/drawing/2010/main" val="0"/>
@@ -1227,7 +2395,7 @@
                     </pic:cNvPicPr>
                   </pic:nvPicPr>
                   <pic:blipFill>
-                    <a:blip r:embed="rId7">
+                    <a:blip r:embed="rId11">
                       <a:extLst>
                         <a:ext uri="{28A0092B-C50C-407E-A947-70E740481C1C}">
                           <a14:useLocalDpi xmlns:a14="http://schemas.microsoft.com/office/drawing/2010/main" val="0"/>
@@ -1361,7 +2529,7 @@
                     <pic:cNvPicPr/>
                   </pic:nvPicPr>
                   <pic:blipFill>
-                    <a:blip r:embed="rId8">
+                    <a:blip r:embed="rId12">
                       <a:extLst>
                         <a:ext uri="{28A0092B-C50C-407E-A947-70E740481C1C}">
                           <a14:useLocalDpi xmlns:a14="http://schemas.microsoft.com/office/drawing/2010/main" val="0"/>
@@ -1445,7 +2613,7 @@
                     <pic:cNvPicPr/>
                   </pic:nvPicPr>
                   <pic:blipFill>
-                    <a:blip r:embed="rId9">
+                    <a:blip r:embed="rId13">
                       <a:extLst>
                         <a:ext uri="{28A0092B-C50C-407E-A947-70E740481C1C}">
                           <a14:useLocalDpi xmlns:a14="http://schemas.microsoft.com/office/drawing/2010/main" val="0"/>
@@ -1528,7 +2696,7 @@
                     <pic:cNvPicPr/>
                   </pic:nvPicPr>
                   <pic:blipFill>
-                    <a:blip r:embed="rId10">
+                    <a:blip r:embed="rId14">
                       <a:extLst>
                         <a:ext uri="{28A0092B-C50C-407E-A947-70E740481C1C}">
                           <a14:useLocalDpi xmlns:a14="http://schemas.microsoft.com/office/drawing/2010/main" val="0"/>
@@ -1655,7 +2823,7 @@
                     <pic:cNvPicPr/>
                   </pic:nvPicPr>
                   <pic:blipFill>
-                    <a:blip r:embed="rId11">
+                    <a:blip r:embed="rId15">
                       <a:extLst>
                         <a:ext uri="{28A0092B-C50C-407E-A947-70E740481C1C}">
                           <a14:useLocalDpi xmlns:a14="http://schemas.microsoft.com/office/drawing/2010/main" val="0"/>
@@ -1720,18 +2888,25 @@
       </w:pPr>
     </w:p>
     <w:p>
-      <w:proofErr w:type="spellStart"/>
-      <w:r>
-        <w:t>A</w:t>
-      </w:r>
-      <w:proofErr w:type="gramStart"/>
-      <w:r>
-        <w:t>;fjladksjf</w:t>
-      </w:r>
-      <w:proofErr w:type="spellEnd"/>
-      <w:proofErr w:type="gramEnd"/>
-      <w:r>
-        <w:t xml:space="preserve"> Insert info about pack voltage and current measurements here</w:t>
+      <w:r>
+        <w:tab/>
+        <w:t>In addition to cell voltage measurements, total pack voltage may be measured by the master microcontroller directly through a resistor divider network. The divider network scales the pack’s maximum voltage of 33.6V to under the 5V maximum of the master microcontroller’s ADC.</w:t>
+      </w:r>
+    </w:p>
+    <w:p/>
+    <w:p>
+      <w:r>
+        <w:tab/>
+        <w:t xml:space="preserve">A hall-effect sensor is responsible </w:t>
+      </w:r>
+      <w:r>
+        <w:t>for making pack voltage measurements and reporting them to the master microcontroller. The ACS770 has been selected for this application as it can support the full pack current of 200A in both directions (charging and discharging), is easily powered from a 5V DC supply, and outputs and analog voltage between 0V and 5V corresponding to total pack current</w:t>
+      </w:r>
+      <w:r>
+        <w:t xml:space="preserve"> [22]</w:t>
+      </w:r>
+      <w:r>
+        <w:t>. Figure 7 depicts the circuitry support pack voltage and current measurements.</w:t>
       </w:r>
     </w:p>
     <w:p>
@@ -1763,7 +2938,7 @@
                     <pic:cNvPicPr/>
                   </pic:nvPicPr>
                   <pic:blipFill>
-                    <a:blip r:embed="rId12">
+                    <a:blip r:embed="rId16">
                       <a:extLst>
                         <a:ext uri="{28A0092B-C50C-407E-A947-70E740481C1C}">
                           <a14:useLocalDpi xmlns:a14="http://schemas.microsoft.com/office/drawing/2010/main" val="0"/>
@@ -1810,25 +2985,98 @@
       </w:r>
     </w:p>
     <w:p/>
-    <w:p>
-      <w:proofErr w:type="spellStart"/>
-      <w:r>
-        <w:t>Afljasdlfj</w:t>
-      </w:r>
-      <w:proofErr w:type="spellEnd"/>
-      <w:r>
-        <w:t xml:space="preserve"> </w:t>
-      </w:r>
-      <w:proofErr w:type="spellStart"/>
-      <w:r>
-        <w:t>alsk</w:t>
-      </w:r>
-      <w:proofErr w:type="spellEnd"/>
-      <w:r>
-        <w:t xml:space="preserve"> insert info about LTC interface to microcontroller here.</w:t>
-      </w:r>
-    </w:p>
     <w:p/>
+    <w:p>
+      <w:r>
+        <w:tab/>
+        <w:t xml:space="preserve">The analog front-end IC is only capable of supporting analog signal I/O for the </w:t>
+      </w:r>
+      <w:proofErr w:type="gramStart"/>
+      <w:r>
+        <w:t>BMS,</w:t>
+      </w:r>
+      <w:proofErr w:type="gramEnd"/>
+      <w:r>
+        <w:t xml:space="preserve"> it does not have any inherent battery management or protection logic built-in. This is the responsibility of the BMS’s master microcontroller</w:t>
+      </w:r>
+      <w:r>
+        <w:t>. Thus it is necessary to provide a digital interface between IC and the microcontroller. For the LTC6802 this interface is very similar to SPI</w:t>
+      </w:r>
+      <w:r>
+        <w:t>, and is depicted in figure 8 below.</w:t>
+      </w:r>
+    </w:p>
+    <w:p/>
+    <w:p>
+      <w:pPr>
+        <w:jc w:val="center"/>
+      </w:pPr>
+      <w:r>
+        <w:rPr>
+          <w:noProof/>
+        </w:rPr>
+        <w:drawing>
+          <wp:inline distT="0" distB="0" distL="0" distR="0" wp14:anchorId="412C0321" wp14:editId="304AF96E">
+            <wp:extent cx="3316963" cy="1848516"/>
+            <wp:effectExtent l="0" t="0" r="10795" b="5715"/>
+            <wp:docPr id="30" name="Picture 30"/>
+            <wp:cNvGraphicFramePr>
+              <a:graphicFrameLocks xmlns:a="http://schemas.openxmlformats.org/drawingml/2006/main" noChangeAspect="1"/>
+            </wp:cNvGraphicFramePr>
+            <a:graphic xmlns:a="http://schemas.openxmlformats.org/drawingml/2006/main">
+              <a:graphicData uri="http://schemas.openxmlformats.org/drawingml/2006/picture">
+                <pic:pic xmlns:pic="http://schemas.openxmlformats.org/drawingml/2006/picture">
+                  <pic:nvPicPr>
+                    <pic:cNvPr id="0" name="Screen Shot 2015-11-01 at 5.26.12 PM.png"/>
+                    <pic:cNvPicPr/>
+                  </pic:nvPicPr>
+                  <pic:blipFill>
+                    <a:blip r:embed="rId17">
+                      <a:extLst>
+                        <a:ext uri="{28A0092B-C50C-407E-A947-70E740481C1C}">
+                          <a14:useLocalDpi xmlns:a14="http://schemas.microsoft.com/office/drawing/2010/main" val="0"/>
+                        </a:ext>
+                      </a:extLst>
+                    </a:blip>
+                    <a:stretch>
+                      <a:fillRect/>
+                    </a:stretch>
+                  </pic:blipFill>
+                  <pic:spPr>
+                    <a:xfrm>
+                      <a:off x="0" y="0"/>
+                      <a:ext cx="3317616" cy="1848880"/>
+                    </a:xfrm>
+                    <a:prstGeom prst="rect">
+                      <a:avLst/>
+                    </a:prstGeom>
+                  </pic:spPr>
+                </pic:pic>
+              </a:graphicData>
+            </a:graphic>
+          </wp:inline>
+        </w:drawing>
+      </w:r>
+    </w:p>
+    <w:p>
+      <w:pPr>
+        <w:jc w:val="center"/>
+      </w:pPr>
+    </w:p>
+    <w:p>
+      <w:pPr>
+        <w:jc w:val="center"/>
+      </w:pPr>
+      <w:r>
+        <w:rPr>
+          <w:b/>
+        </w:rPr>
+        <w:t xml:space="preserve">Figure 8 – </w:t>
+      </w:r>
+      <w:r>
+        <w:t>LTC6802 to Microcontroller Serial Data Interface.</w:t>
+      </w:r>
+    </w:p>
     <w:p>
       <w:r>
         <w:br w:type="page"/>
@@ -6544,7 +7792,7 @@
                     <pic:cNvPicPr/>
                   </pic:nvPicPr>
                   <pic:blipFill>
-                    <a:blip r:embed="rId13">
+                    <a:blip r:embed="rId18">
                       <a:extLst>
                         <a:ext uri="{28A0092B-C50C-407E-A947-70E740481C1C}">
                           <a14:useLocalDpi xmlns:a14="http://schemas.microsoft.com/office/drawing/2010/main" val="0"/>
@@ -6674,7 +7922,7 @@
                     <pic:cNvPicPr/>
                   </pic:nvPicPr>
                   <pic:blipFill>
-                    <a:blip r:embed="rId14">
+                    <a:blip r:embed="rId19">
                       <a:extLst>
                         <a:ext uri="{28A0092B-C50C-407E-A947-70E740481C1C}">
                           <a14:useLocalDpi xmlns:a14="http://schemas.microsoft.com/office/drawing/2010/main" val="0"/>
@@ -6709,15 +7957,457 @@
     <w:p>
       <w:pPr>
         <w:jc w:val="center"/>
+      </w:pPr>
+      <w:r>
         <w:rPr>
           <w:b/>
         </w:rPr>
-      </w:pPr>
+        <w:t xml:space="preserve">Figure </w:t>
+      </w:r>
       <w:r>
         <w:rPr>
           <w:b/>
         </w:rPr>
-        <w:t xml:space="preserve">Figure </w:t>
+        <w:t xml:space="preserve">9 – </w:t>
+      </w:r>
+      <w:r>
+        <w:t>Cooling Fan Connectors.</w:t>
+      </w:r>
+    </w:p>
+    <w:p/>
+    <w:p>
+      <w:r>
+        <w:br w:type="page"/>
+      </w:r>
+    </w:p>
+    <w:p>
+      <w:pPr>
+        <w:rPr>
+          <w:sz w:val="28"/>
+          <w:szCs w:val="28"/>
+        </w:rPr>
+      </w:pPr>
+      <w:r>
+        <w:rPr>
+          <w:b/>
+          <w:sz w:val="28"/>
+          <w:szCs w:val="28"/>
+        </w:rPr>
+        <w:t>Indicators</w:t>
+      </w:r>
+    </w:p>
+    <w:p>
+      <w:pPr>
+        <w:rPr>
+          <w:sz w:val="28"/>
+          <w:szCs w:val="28"/>
+        </w:rPr>
+      </w:pPr>
+    </w:p>
+    <w:p>
+      <w:r>
+        <w:tab/>
+        <w:t>Two types of user interface indicators are incorporated into the design to provide the user with information about t</w:t>
+      </w:r>
+      <w:r>
+        <w:t>he state of the battery pack: a 10 segment</w:t>
+      </w:r>
+      <w:r>
+        <w:t xml:space="preserve"> LED bar graph and a 16x2 character LCD display.</w:t>
+      </w:r>
+    </w:p>
+    <w:p/>
+    <w:p>
+      <w:pPr>
+        <w:ind w:firstLine="720"/>
+      </w:pPr>
+      <w:r>
+        <w:t>The LED bar graph will serve as a state of charge indicator with each segment corresponding to 10% of the total state of charge. The LED bar graph will be controlled by a serial data stream from the master microcontroller to a high power, open-drain shift register which will drive the LEDs. This circuit is depicted in figure 10 and an example of the bar graph component is shown in figure 11. The shift register component is the TI TLC6C5912-Q</w:t>
+      </w:r>
+      <w:r>
+        <w:t>1</w:t>
+      </w:r>
+      <w:r>
+        <w:t xml:space="preserve"> and the bar graph is the </w:t>
+      </w:r>
+      <w:proofErr w:type="spellStart"/>
+      <w:r>
+        <w:t>Kingbright</w:t>
+      </w:r>
+      <w:proofErr w:type="spellEnd"/>
+      <w:r>
+        <w:t xml:space="preserve"> </w:t>
+      </w:r>
+      <w:r>
+        <w:t>DC7G3HWA</w:t>
+      </w:r>
+      <w:r>
+        <w:t xml:space="preserve"> [23][24]</w:t>
+      </w:r>
+      <w:r>
+        <w:t>. The shift register output enable pin is connected to an external momentary SPST switch so that the indicator is only lit when the user holds down on the button, preventing unnecessary drain on the battery pack.</w:t>
+      </w:r>
+    </w:p>
+    <w:p>
+      <w:pPr>
+        <w:ind w:firstLine="720"/>
+      </w:pPr>
+    </w:p>
+    <w:p>
+      <w:pPr>
+        <w:jc w:val="center"/>
+      </w:pPr>
+      <w:r>
+        <w:rPr>
+          <w:noProof/>
+        </w:rPr>
+        <w:drawing>
+          <wp:inline distT="0" distB="0" distL="0" distR="0" wp14:anchorId="7F1E2AF7" wp14:editId="366ED1B6">
+            <wp:extent cx="5486400" cy="3578860"/>
+            <wp:effectExtent l="0" t="0" r="0" b="2540"/>
+            <wp:docPr id="32" name="Picture 32"/>
+            <wp:cNvGraphicFramePr>
+              <a:graphicFrameLocks xmlns:a="http://schemas.openxmlformats.org/drawingml/2006/main" noChangeAspect="1"/>
+            </wp:cNvGraphicFramePr>
+            <a:graphic xmlns:a="http://schemas.openxmlformats.org/drawingml/2006/main">
+              <a:graphicData uri="http://schemas.openxmlformats.org/drawingml/2006/picture">
+                <pic:pic xmlns:pic="http://schemas.openxmlformats.org/drawingml/2006/picture">
+                  <pic:nvPicPr>
+                    <pic:cNvPr id="0" name="Screen Shot 2015-11-01 at 5.54.36 PM.png"/>
+                    <pic:cNvPicPr/>
+                  </pic:nvPicPr>
+                  <pic:blipFill>
+                    <a:blip r:embed="rId20">
+                      <a:extLst>
+                        <a:ext uri="{28A0092B-C50C-407E-A947-70E740481C1C}">
+                          <a14:useLocalDpi xmlns:a14="http://schemas.microsoft.com/office/drawing/2010/main" val="0"/>
+                        </a:ext>
+                      </a:extLst>
+                    </a:blip>
+                    <a:stretch>
+                      <a:fillRect/>
+                    </a:stretch>
+                  </pic:blipFill>
+                  <pic:spPr>
+                    <a:xfrm>
+                      <a:off x="0" y="0"/>
+                      <a:ext cx="5486400" cy="3578860"/>
+                    </a:xfrm>
+                    <a:prstGeom prst="rect">
+                      <a:avLst/>
+                    </a:prstGeom>
+                  </pic:spPr>
+                </pic:pic>
+              </a:graphicData>
+            </a:graphic>
+          </wp:inline>
+        </w:drawing>
+      </w:r>
+    </w:p>
+    <w:p>
+      <w:pPr>
+        <w:jc w:val="center"/>
+      </w:pPr>
+    </w:p>
+    <w:p>
+      <w:pPr>
+        <w:jc w:val="center"/>
+      </w:pPr>
+      <w:proofErr w:type="gramStart"/>
+      <w:r>
+        <w:rPr>
+          <w:b/>
+        </w:rPr>
+        <w:t xml:space="preserve">Figure 10 – </w:t>
+      </w:r>
+      <w:r>
+        <w:t>LED Bar Graph Indicator, Shift Register Driver, External Mounting Connectors, and Indicator Momentary Power Switch.</w:t>
+      </w:r>
+      <w:proofErr w:type="gramEnd"/>
+    </w:p>
+    <w:p>
+      <w:pPr>
+        <w:jc w:val="center"/>
+      </w:pPr>
+    </w:p>
+    <w:p>
+      <w:pPr>
+        <w:jc w:val="center"/>
+      </w:pPr>
+      <w:r>
+        <w:rPr>
+          <w:noProof/>
+        </w:rPr>
+        <w:drawing>
+          <wp:inline distT="0" distB="0" distL="0" distR="0" wp14:anchorId="11601D93" wp14:editId="739D6794">
+            <wp:extent cx="1428184" cy="1428184"/>
+            <wp:effectExtent l="0" t="0" r="0" b="0"/>
+            <wp:docPr id="33" name="Picture 9"/>
+            <wp:cNvGraphicFramePr>
+              <a:graphicFrameLocks xmlns:a="http://schemas.openxmlformats.org/drawingml/2006/main" noChangeAspect="1"/>
+            </wp:cNvGraphicFramePr>
+            <a:graphic xmlns:a="http://schemas.openxmlformats.org/drawingml/2006/main">
+              <a:graphicData uri="http://schemas.openxmlformats.org/drawingml/2006/picture">
+                <pic:pic xmlns:pic="http://schemas.openxmlformats.org/drawingml/2006/picture">
+                  <pic:nvPicPr>
+                    <pic:cNvPr id="0" name="Picture 9"/>
+                    <pic:cNvPicPr>
+                      <a:picLocks noChangeAspect="1" noChangeArrowheads="1"/>
+                    </pic:cNvPicPr>
+                  </pic:nvPicPr>
+                  <pic:blipFill>
+                    <a:blip r:embed="rId21">
+                      <a:extLst>
+                        <a:ext uri="{28A0092B-C50C-407E-A947-70E740481C1C}">
+                          <a14:useLocalDpi xmlns:a14="http://schemas.microsoft.com/office/drawing/2010/main" val="0"/>
+                        </a:ext>
+                      </a:extLst>
+                    </a:blip>
+                    <a:srcRect/>
+                    <a:stretch>
+                      <a:fillRect/>
+                    </a:stretch>
+                  </pic:blipFill>
+                  <pic:spPr bwMode="auto">
+                    <a:xfrm>
+                      <a:off x="0" y="0"/>
+                      <a:ext cx="1428574" cy="1428574"/>
+                    </a:xfrm>
+                    <a:prstGeom prst="rect">
+                      <a:avLst/>
+                    </a:prstGeom>
+                    <a:noFill/>
+                    <a:ln>
+                      <a:noFill/>
+                    </a:ln>
+                  </pic:spPr>
+                </pic:pic>
+              </a:graphicData>
+            </a:graphic>
+          </wp:inline>
+        </w:drawing>
+      </w:r>
+    </w:p>
+    <w:p>
+      <w:pPr>
+        <w:ind w:firstLine="720"/>
+        <w:jc w:val="center"/>
+      </w:pPr>
+      <w:r>
+        <w:rPr>
+          <w:b/>
+        </w:rPr>
+        <w:t xml:space="preserve">Figure 11 – </w:t>
+      </w:r>
+      <w:r>
+        <w:t>Sample LED Bar Graph Component, Unpowered.</w:t>
+      </w:r>
+    </w:p>
+    <w:p>
+      <w:pPr>
+        <w:ind w:firstLine="720"/>
+        <w:jc w:val="center"/>
+      </w:pPr>
+    </w:p>
+    <w:p>
+      <w:pPr>
+        <w:ind w:firstLine="720"/>
+      </w:pPr>
+      <w:r>
+        <w:t>The second indicator will be a 16x2 character LCD display. This will provide simple telemetry data about the battery pack’s status to the user.</w:t>
+      </w:r>
+    </w:p>
+    <w:p/>
+    <w:p>
+      <w:r>
+        <w:br w:type="page"/>
+      </w:r>
+    </w:p>
+    <w:p>
+      <w:pPr>
+        <w:rPr>
+          <w:sz w:val="28"/>
+          <w:szCs w:val="28"/>
+        </w:rPr>
+      </w:pPr>
+      <w:r>
+        <w:rPr>
+          <w:b/>
+          <w:sz w:val="28"/>
+          <w:szCs w:val="28"/>
+        </w:rPr>
+        <w:t>Serial Data Interface</w:t>
+      </w:r>
+    </w:p>
+    <w:p>
+      <w:pPr>
+        <w:rPr>
+          <w:sz w:val="28"/>
+          <w:szCs w:val="28"/>
+        </w:rPr>
+      </w:pPr>
+    </w:p>
+    <w:p>
+      <w:r>
+        <w:tab/>
+        <w:t>The master microcontroller makes two telemetry/</w:t>
+      </w:r>
+      <w:proofErr w:type="spellStart"/>
+      <w:r>
+        <w:t>telecommand</w:t>
+      </w:r>
+      <w:proofErr w:type="spellEnd"/>
+      <w:r>
+        <w:t xml:space="preserve"> serial data interfaces available: a USB serial logging interface for reading data from a PC and an RS-485 serial interface for communicating with the battery pack’s power board (which is the BMS’s primary load). The serial interface circuitry between the BMS and power board is shown in figure 12 below.</w:t>
+      </w:r>
+    </w:p>
+    <w:p/>
+    <w:p>
+      <w:pPr>
+        <w:jc w:val="center"/>
+      </w:pPr>
+      <w:r>
+        <w:rPr>
+          <w:noProof/>
+        </w:rPr>
+        <w:drawing>
+          <wp:inline distT="0" distB="0" distL="0" distR="0" wp14:anchorId="67E5F296" wp14:editId="37745C71">
+            <wp:extent cx="4117063" cy="2270103"/>
+            <wp:effectExtent l="0" t="0" r="0" b="0"/>
+            <wp:docPr id="34" name="Picture 34"/>
+            <wp:cNvGraphicFramePr>
+              <a:graphicFrameLocks xmlns:a="http://schemas.openxmlformats.org/drawingml/2006/main" noChangeAspect="1"/>
+            </wp:cNvGraphicFramePr>
+            <a:graphic xmlns:a="http://schemas.openxmlformats.org/drawingml/2006/main">
+              <a:graphicData uri="http://schemas.openxmlformats.org/drawingml/2006/picture">
+                <pic:pic xmlns:pic="http://schemas.openxmlformats.org/drawingml/2006/picture">
+                  <pic:nvPicPr>
+                    <pic:cNvPr id="0" name="Screen Shot 2015-11-01 at 6.07.27 PM.png"/>
+                    <pic:cNvPicPr/>
+                  </pic:nvPicPr>
+                  <pic:blipFill>
+                    <a:blip r:embed="rId22">
+                      <a:extLst>
+                        <a:ext uri="{28A0092B-C50C-407E-A947-70E740481C1C}">
+                          <a14:useLocalDpi xmlns:a14="http://schemas.microsoft.com/office/drawing/2010/main" val="0"/>
+                        </a:ext>
+                      </a:extLst>
+                    </a:blip>
+                    <a:stretch>
+                      <a:fillRect/>
+                    </a:stretch>
+                  </pic:blipFill>
+                  <pic:spPr>
+                    <a:xfrm>
+                      <a:off x="0" y="0"/>
+                      <a:ext cx="4117063" cy="2270103"/>
+                    </a:xfrm>
+                    <a:prstGeom prst="rect">
+                      <a:avLst/>
+                    </a:prstGeom>
+                  </pic:spPr>
+                </pic:pic>
+              </a:graphicData>
+            </a:graphic>
+          </wp:inline>
+        </w:drawing>
+      </w:r>
+    </w:p>
+    <w:p>
+      <w:pPr>
+        <w:jc w:val="center"/>
+      </w:pPr>
+      <w:r>
+        <w:rPr>
+          <w:b/>
+        </w:rPr>
+        <w:t xml:space="preserve">Figure 12 – </w:t>
+      </w:r>
+      <w:r>
+        <w:t>RS-485 Serial Data Interface to BMS Master Microcontroller.</w:t>
+      </w:r>
+    </w:p>
+    <w:p/>
+    <w:p>
+      <w:r>
+        <w:br w:type="page"/>
+      </w:r>
+    </w:p>
+    <w:p>
+      <w:pPr>
+        <w:rPr>
+          <w:sz w:val="28"/>
+          <w:szCs w:val="28"/>
+        </w:rPr>
+      </w:pPr>
+      <w:r>
+        <w:rPr>
+          <w:b/>
+          <w:sz w:val="28"/>
+          <w:szCs w:val="28"/>
+        </w:rPr>
+        <w:t>System Power Supply</w:t>
+      </w:r>
+    </w:p>
+    <w:p>
+      <w:pPr>
+        <w:rPr>
+          <w:sz w:val="28"/>
+          <w:szCs w:val="28"/>
+        </w:rPr>
+      </w:pPr>
+    </w:p>
+    <w:p>
+      <w:proofErr w:type="spellStart"/>
+      <w:r>
+        <w:t>Alsdjfladskjfkalds</w:t>
+      </w:r>
+      <w:proofErr w:type="spellEnd"/>
+      <w:r>
+        <w:t xml:space="preserve"> </w:t>
+      </w:r>
+    </w:p>
+    <w:p/>
+    <w:p>
+      <w:r>
+        <w:br w:type="page"/>
+      </w:r>
+    </w:p>
+    <w:p>
+      <w:pPr>
+        <w:rPr>
+          <w:sz w:val="28"/>
+          <w:szCs w:val="28"/>
+        </w:rPr>
+      </w:pPr>
+      <w:r>
+        <w:rPr>
+          <w:b/>
+          <w:sz w:val="28"/>
+          <w:szCs w:val="28"/>
+        </w:rPr>
+        <w:t>Software</w:t>
+      </w:r>
+    </w:p>
+    <w:p>
+      <w:pPr>
+        <w:rPr>
+          <w:sz w:val="28"/>
+          <w:szCs w:val="28"/>
+        </w:rPr>
+      </w:pPr>
+    </w:p>
+    <w:p>
+      <w:r>
+        <w:tab/>
+      </w:r>
+      <w:proofErr w:type="spellStart"/>
+      <w:r>
+        <w:t>Afdjlaskfjaldskjfkls</w:t>
+      </w:r>
+      <w:proofErr w:type="spellEnd"/>
+      <w:r>
+        <w:t xml:space="preserve"> </w:t>
       </w:r>
     </w:p>
     <w:p>
@@ -9240,7 +10930,7 @@
                     <pic:cNvPicPr/>
                   </pic:nvPicPr>
                   <pic:blipFill>
-                    <a:blip r:embed="rId15">
+                    <a:blip r:embed="rId23">
                       <a:extLst>
                         <a:ext uri="{28A0092B-C50C-407E-A947-70E740481C1C}">
                           <a14:useLocalDpi xmlns:a14="http://schemas.microsoft.com/office/drawing/2010/main" val="0"/>
@@ -9325,7 +11015,7 @@
                     <pic:cNvPicPr/>
                   </pic:nvPicPr>
                   <pic:blipFill>
-                    <a:blip r:embed="rId16">
+                    <a:blip r:embed="rId24">
                       <a:extLst>
                         <a:ext uri="{28A0092B-C50C-407E-A947-70E740481C1C}">
                           <a14:useLocalDpi xmlns:a14="http://schemas.microsoft.com/office/drawing/2010/main" val="0"/>
@@ -9404,7 +11094,7 @@
                     <pic:cNvPicPr/>
                   </pic:nvPicPr>
                   <pic:blipFill>
-                    <a:blip r:embed="rId17">
+                    <a:blip r:embed="rId25">
                       <a:extLst>
                         <a:ext uri="{28A0092B-C50C-407E-A947-70E740481C1C}">
                           <a14:useLocalDpi xmlns:a14="http://schemas.microsoft.com/office/drawing/2010/main" val="0"/>
@@ -9472,7 +11162,7 @@
                     </pic:cNvPicPr>
                   </pic:nvPicPr>
                   <pic:blipFill>
-                    <a:blip r:embed="rId18">
+                    <a:blip r:embed="rId26">
                       <a:extLst>
                         <a:ext uri="{28A0092B-C50C-407E-A947-70E740481C1C}">
                           <a14:useLocalDpi xmlns:a14="http://schemas.microsoft.com/office/drawing/2010/main" val="0"/>
@@ -9905,7 +11595,7 @@
                     </pic:cNvPicPr>
                   </pic:nvPicPr>
                   <pic:blipFill>
-                    <a:blip r:embed="rId19">
+                    <a:blip r:embed="rId27">
                       <a:extLst>
                         <a:ext uri="{28A0092B-C50C-407E-A947-70E740481C1C}">
                           <a14:useLocalDpi xmlns:a14="http://schemas.microsoft.com/office/drawing/2010/main" val="0"/>
@@ -10264,7 +11954,7 @@
               <w:jc w:val="center"/>
             </w:pPr>
             <w:r>
-              <w:t>PQFN 5x6 B/E</w:t>
+              <w:t>PQFN 5x6</w:t>
             </w:r>
           </w:p>
         </w:tc>
@@ -10277,7 +11967,7 @@
               <w:jc w:val="center"/>
             </w:pPr>
             <w:r>
-              <w:t>PQFN 5x6 B/E</w:t>
+              <w:t>PQFN 5x6</w:t>
             </w:r>
           </w:p>
         </w:tc>
@@ -10290,7 +11980,7 @@
               <w:jc w:val="center"/>
             </w:pPr>
             <w:r>
-              <w:t>PQFN 5x6 B/E</w:t>
+              <w:t>PQFN 5x6</w:t>
             </w:r>
           </w:p>
         </w:tc>
@@ -11537,12 +13227,7 @@
         <w:t xml:space="preserve">. </w:t>
       </w:r>
       <w:r>
-        <w:t>During transitions between the on- and off-states the FET will operate in a linear/triode region in which significantly greater switching losses will occur. Therefore, in order to minimize the total switching losses, it is essential that the MOSFET remain in the linear region of operation for the shortest period of time possible. This transition time is dictated by how quickly the gate-to-source voltage can be transitioned by the driver circuit.</w:t>
-      </w:r>
-      <w:bookmarkStart w:id="0" w:name="_GoBack"/>
-      <w:bookmarkEnd w:id="0"/>
-      <w:r>
-        <w:t xml:space="preserve"> In ideal conditions, this is nearly instantaneous. A real-world trade off in the construction of high-current FETs, however, is the presence of a significant capacitance at the gate of the MOSFET, which contains a large charge that must be transferred by the driver circuit. For MOSFETs with a large gate charge this can require pulses of many amperes to switch the MOSFET quickly. If this switching transition is not sufficiently minimized, the converter will incur significant switching losses and the MOSFET will overheat. Typically, there is a tradeoff between minimizing the </w:t>
+        <w:t xml:space="preserve">During transitions between the on- and off-states the FET will operate in a linear/triode region in which significantly greater switching losses will occur. Therefore, in order to minimize the total switching losses, it is essential that the MOSFET remain in the linear region of operation for the shortest period of time possible. This transition time is dictated by how quickly the gate-to-source voltage can be transitioned by the driver circuit. In ideal conditions, this is nearly instantaneous. A real-world trade off in the construction of high-current FETs, however, is the presence of a significant capacitance at the gate of the MOSFET, which contains a large charge that must be transferred by the driver circuit. For MOSFETs with a large gate charge this can require pulses of many amperes to switch the MOSFET quickly. If this switching transition is not sufficiently minimized, the converter will incur significant switching losses and the MOSFET will overheat. Typically, there is a tradeoff between minimizing the </w:t>
       </w:r>
       <w:proofErr w:type="spellStart"/>
       <w:r>
@@ -11955,7 +13640,7 @@
                     <pic:cNvPicPr/>
                   </pic:nvPicPr>
                   <pic:blipFill>
-                    <a:blip r:embed="rId20">
+                    <a:blip r:embed="rId28">
                       <a:extLst>
                         <a:ext uri="{28A0092B-C50C-407E-A947-70E740481C1C}">
                           <a14:useLocalDpi xmlns:a14="http://schemas.microsoft.com/office/drawing/2010/main" val="0"/>
@@ -12122,7 +13807,7 @@
                     <pic:cNvPicPr/>
                   </pic:nvPicPr>
                   <pic:blipFill>
-                    <a:blip r:embed="rId21">
+                    <a:blip r:embed="rId29">
                       <a:extLst>
                         <a:ext uri="{28A0092B-C50C-407E-A947-70E740481C1C}">
                           <a14:useLocalDpi xmlns:a14="http://schemas.microsoft.com/office/drawing/2010/main" val="0"/>
@@ -12197,7 +13882,7 @@
                     <pic:cNvPicPr/>
                   </pic:nvPicPr>
                   <pic:blipFill>
-                    <a:blip r:embed="rId22">
+                    <a:blip r:embed="rId30">
                       <a:extLst>
                         <a:ext uri="{28A0092B-C50C-407E-A947-70E740481C1C}">
                           <a14:useLocalDpi xmlns:a14="http://schemas.microsoft.com/office/drawing/2010/main" val="0"/>
@@ -12283,7 +13968,7 @@
                     <pic:cNvPicPr/>
                   </pic:nvPicPr>
                   <pic:blipFill>
-                    <a:blip r:embed="rId23">
+                    <a:blip r:embed="rId31">
                       <a:extLst>
                         <a:ext uri="{28A0092B-C50C-407E-A947-70E740481C1C}">
                           <a14:useLocalDpi xmlns:a14="http://schemas.microsoft.com/office/drawing/2010/main" val="0"/>
@@ -13106,7 +14791,7 @@
                     <pic:cNvPicPr/>
                   </pic:nvPicPr>
                   <pic:blipFill>
-                    <a:blip r:embed="rId24">
+                    <a:blip r:embed="rId32">
                       <a:extLst>
                         <a:ext uri="{28A0092B-C50C-407E-A947-70E740481C1C}">
                           <a14:useLocalDpi xmlns:a14="http://schemas.microsoft.com/office/drawing/2010/main" val="0"/>
@@ -13202,7 +14887,7 @@
                     <pic:cNvPicPr/>
                   </pic:nvPicPr>
                   <pic:blipFill>
-                    <a:blip r:embed="rId25">
+                    <a:blip r:embed="rId33">
                       <a:extLst>
                         <a:ext uri="{28A0092B-C50C-407E-A947-70E740481C1C}">
                           <a14:useLocalDpi xmlns:a14="http://schemas.microsoft.com/office/drawing/2010/main" val="0"/>
@@ -13353,7 +15038,7 @@
                     <pic:cNvPicPr/>
                   </pic:nvPicPr>
                   <pic:blipFill>
-                    <a:blip r:embed="rId26">
+                    <a:blip r:embed="rId34">
                       <a:extLst>
                         <a:ext uri="{28A0092B-C50C-407E-A947-70E740481C1C}">
                           <a14:useLocalDpi xmlns:a14="http://schemas.microsoft.com/office/drawing/2010/main" val="0"/>
@@ -13433,7 +15118,7 @@
                     <pic:cNvPicPr/>
                   </pic:nvPicPr>
                   <pic:blipFill>
-                    <a:blip r:embed="rId27">
+                    <a:blip r:embed="rId35">
                       <a:extLst>
                         <a:ext uri="{28A0092B-C50C-407E-A947-70E740481C1C}">
                           <a14:useLocalDpi xmlns:a14="http://schemas.microsoft.com/office/drawing/2010/main" val="0"/>
@@ -13513,7 +15198,7 @@
                     <pic:cNvPicPr/>
                   </pic:nvPicPr>
                   <pic:blipFill>
-                    <a:blip r:embed="rId28">
+                    <a:blip r:embed="rId36">
                       <a:extLst>
                         <a:ext uri="{28A0092B-C50C-407E-A947-70E740481C1C}">
                           <a14:useLocalDpi xmlns:a14="http://schemas.microsoft.com/office/drawing/2010/main" val="0"/>
@@ -13590,7 +15275,7 @@
                     <pic:cNvPicPr/>
                   </pic:nvPicPr>
                   <pic:blipFill>
-                    <a:blip r:embed="rId29">
+                    <a:blip r:embed="rId37">
                       <a:extLst>
                         <a:ext uri="{28A0092B-C50C-407E-A947-70E740481C1C}">
                           <a14:useLocalDpi xmlns:a14="http://schemas.microsoft.com/office/drawing/2010/main" val="0"/>
@@ -13665,7 +15350,7 @@
                     <pic:cNvPicPr/>
                   </pic:nvPicPr>
                   <pic:blipFill>
-                    <a:blip r:embed="rId30">
+                    <a:blip r:embed="rId38">
                       <a:extLst>
                         <a:ext uri="{28A0092B-C50C-407E-A947-70E740481C1C}">
                           <a14:useLocalDpi xmlns:a14="http://schemas.microsoft.com/office/drawing/2010/main" val="0"/>
@@ -13796,7 +15481,7 @@
       <w:r>
         <w:t xml:space="preserve">West Coast Inductors 306 Series Datasheet. </w:t>
       </w:r>
-      <w:hyperlink r:id="rId31" w:history="1">
+      <w:hyperlink r:id="rId39" w:history="1">
         <w:r>
           <w:rPr>
             <w:rStyle w:val="Hyperlink"/>
@@ -13821,7 +15506,7 @@
       <w:r>
         <w:t xml:space="preserve"> AGP4233 Series Power Inductor Datasheet. </w:t>
       </w:r>
-      <w:hyperlink r:id="rId32" w:history="1">
+      <w:hyperlink r:id="rId40" w:history="1">
         <w:r>
           <w:rPr>
             <w:rStyle w:val="Hyperlink"/>
@@ -13854,7 +15539,7 @@
       <w:r>
         <w:t xml:space="preserve"> Curve. </w:t>
       </w:r>
-      <w:hyperlink r:id="rId33" w:history="1">
+      <w:hyperlink r:id="rId41" w:history="1">
         <w:r>
           <w:rPr>
             <w:rStyle w:val="Hyperlink"/>
@@ -13882,7 +15567,7 @@
       <w:r>
         <w:t xml:space="preserve">. EE Times. July 11, 2002. </w:t>
       </w:r>
-      <w:hyperlink r:id="rId34" w:history="1">
+      <w:hyperlink r:id="rId42" w:history="1">
         <w:r>
           <w:rPr>
             <w:rStyle w:val="Hyperlink"/>
@@ -13902,7 +15587,7 @@
       <w:r>
         <w:t xml:space="preserve">Texas Instruments CSD18532KCS Datasheet. </w:t>
       </w:r>
-      <w:hyperlink r:id="rId35" w:history="1">
+      <w:hyperlink r:id="rId43" w:history="1">
         <w:r>
           <w:rPr>
             <w:rStyle w:val="Hyperlink"/>
@@ -13922,7 +15607,7 @@
       <w:r>
         <w:t xml:space="preserve">International Rectifier IRFH7191 Datasheet. </w:t>
       </w:r>
-      <w:hyperlink r:id="rId36" w:history="1">
+      <w:hyperlink r:id="rId44" w:history="1">
         <w:r>
           <w:rPr>
             <w:rStyle w:val="Hyperlink"/>
@@ -13942,7 +15627,7 @@
       <w:r>
         <w:t xml:space="preserve">International Rectifier IRFH7188 Datasheet. </w:t>
       </w:r>
-      <w:hyperlink r:id="rId37" w:history="1">
+      <w:hyperlink r:id="rId45" w:history="1">
         <w:r>
           <w:rPr>
             <w:rStyle w:val="Hyperlink"/>
@@ -13962,7 +15647,7 @@
       <w:r>
         <w:t xml:space="preserve">International Rectifier IRFH7195 Datasheet. </w:t>
       </w:r>
-      <w:hyperlink r:id="rId38" w:history="1">
+      <w:hyperlink r:id="rId46" w:history="1">
         <w:r>
           <w:rPr>
             <w:rStyle w:val="Hyperlink"/>
@@ -13990,7 +15675,7 @@
       <w:r>
         <w:t xml:space="preserve"> Simulation Software. </w:t>
       </w:r>
-      <w:hyperlink r:id="rId39" w:history="1">
+      <w:hyperlink r:id="rId47" w:history="1">
         <w:r>
           <w:rPr>
             <w:rStyle w:val="Hyperlink"/>
@@ -14010,7 +15695,7 @@
       <w:r>
         <w:t xml:space="preserve">Linear Technology’s LTC4440 High-Side MOSFET driver. </w:t>
       </w:r>
-      <w:hyperlink r:id="rId40" w:history="1">
+      <w:hyperlink r:id="rId48" w:history="1">
         <w:r>
           <w:rPr>
             <w:rStyle w:val="Hyperlink"/>
@@ -14030,7 +15715,7 @@
       <w:r>
         <w:t xml:space="preserve">NXP Semiconductors Application Note 11261: Using RC Thermal Models. </w:t>
       </w:r>
-      <w:hyperlink r:id="rId41" w:history="1">
+      <w:hyperlink r:id="rId49" w:history="1">
         <w:r>
           <w:rPr>
             <w:rStyle w:val="Hyperlink"/>
@@ -14066,7 +15751,7 @@
       <w:r>
         <w:t xml:space="preserve">. International Rectifier. </w:t>
       </w:r>
-      <w:hyperlink r:id="rId42" w:history="1">
+      <w:hyperlink r:id="rId50" w:history="1">
         <w:r>
           <w:rPr>
             <w:rStyle w:val="Hyperlink"/>
@@ -14097,7 +15782,7 @@
       <w:r>
         <w:t xml:space="preserve"> Addressable Battery Stack Monitor datasheet. </w:t>
       </w:r>
-      <w:hyperlink r:id="rId43" w:history="1">
+      <w:hyperlink r:id="rId51" w:history="1">
         <w:r>
           <w:rPr>
             <w:rStyle w:val="Hyperlink"/>
@@ -14129,7 +15814,7 @@
       <w:r>
         <w:t xml:space="preserve"> MSP432P401R Microcontroller. </w:t>
       </w:r>
-      <w:hyperlink r:id="rId44" w:history="1">
+      <w:hyperlink r:id="rId52" w:history="1">
         <w:r>
           <w:rPr>
             <w:rStyle w:val="Hyperlink"/>
@@ -14161,7 +15846,7 @@
       <w:r>
         <w:t xml:space="preserve"> MSP432P401R Launchpad Development Board. </w:t>
       </w:r>
-      <w:hyperlink r:id="rId45" w:history="1">
+      <w:hyperlink r:id="rId53" w:history="1">
         <w:r>
           <w:rPr>
             <w:rStyle w:val="Hyperlink"/>
@@ -14181,7 +15866,7 @@
       <w:r>
         <w:t xml:space="preserve">International Rectifier IRLS3034 Power MOSFET datasheet. </w:t>
       </w:r>
-      <w:hyperlink r:id="rId46" w:history="1">
+      <w:hyperlink r:id="rId54" w:history="1">
         <w:r>
           <w:rPr>
             <w:rStyle w:val="Hyperlink"/>
@@ -14242,12 +15927,219 @@
       <w:r>
         <w:t xml:space="preserve">Linear Technology’s LT1910 Protected High Side MOSFET Driver. </w:t>
       </w:r>
-      <w:hyperlink r:id="rId47" w:history="1">
+      <w:hyperlink r:id="rId55" w:history="1">
         <w:r>
           <w:rPr>
             <w:rStyle w:val="Hyperlink"/>
           </w:rPr>
           <w:t>http://www.linear.com/product/LT1910</w:t>
+        </w:r>
+      </w:hyperlink>
+    </w:p>
+    <w:p>
+      <w:pPr>
+        <w:pStyle w:val="ListParagraph"/>
+        <w:numPr>
+          <w:ilvl w:val="0"/>
+          <w:numId w:val="1"/>
+        </w:numPr>
+      </w:pPr>
+      <w:proofErr w:type="spellStart"/>
+      <w:r>
+        <w:t>Woodbank</w:t>
+      </w:r>
+      <w:proofErr w:type="spellEnd"/>
+      <w:r>
+        <w:t xml:space="preserve"> Communications Ltd. </w:t>
+      </w:r>
+      <w:r>
+        <w:rPr>
+          <w:i/>
+        </w:rPr>
+        <w:t>Lithium Battery Failures</w:t>
+      </w:r>
+      <w:r>
+        <w:t xml:space="preserve">. </w:t>
+      </w:r>
+      <w:hyperlink r:id="rId56" w:history="1">
+        <w:r>
+          <w:rPr>
+            <w:rStyle w:val="Hyperlink"/>
+          </w:rPr>
+          <w:t>http://www.mpoweruk.com/lithium_failures.htm</w:t>
+        </w:r>
+      </w:hyperlink>
+    </w:p>
+    <w:p>
+      <w:pPr>
+        <w:pStyle w:val="ListParagraph"/>
+        <w:numPr>
+          <w:ilvl w:val="0"/>
+          <w:numId w:val="1"/>
+        </w:numPr>
+      </w:pPr>
+      <w:proofErr w:type="spellStart"/>
+      <w:r>
+        <w:t>Hyoungkwon</w:t>
+      </w:r>
+      <w:proofErr w:type="spellEnd"/>
+      <w:r>
+        <w:t>, Kim</w:t>
+      </w:r>
+      <w:r>
+        <w:t xml:space="preserve">. </w:t>
+      </w:r>
+      <w:r>
+        <w:rPr>
+          <w:i/>
+        </w:rPr>
+        <w:t xml:space="preserve">Product Specification: Rechargeable Lithium Ion Battery </w:t>
+      </w:r>
+      <w:r>
+        <w:rPr>
+          <w:i/>
+        </w:rPr>
+        <w:t>Model: 18650HE4 2500mAh</w:t>
+      </w:r>
+      <w:r>
+        <w:t xml:space="preserve">. LG Chem. </w:t>
+      </w:r>
+      <w:hyperlink r:id="rId57" w:history="1">
+        <w:r>
+          <w:rPr>
+            <w:rStyle w:val="Hyperlink"/>
+          </w:rPr>
+          <w:t>https://cdn.shopify.com/s/files/1/0674/3651/files/LG18650_HE4.PDF?828</w:t>
+        </w:r>
+      </w:hyperlink>
+    </w:p>
+    <w:p>
+      <w:pPr>
+        <w:pStyle w:val="ListParagraph"/>
+        <w:numPr>
+          <w:ilvl w:val="0"/>
+          <w:numId w:val="1"/>
+        </w:numPr>
+      </w:pPr>
+      <w:r>
+        <w:t xml:space="preserve">Andrea, </w:t>
+      </w:r>
+      <w:proofErr w:type="spellStart"/>
+      <w:r>
+        <w:t>Davide</w:t>
+      </w:r>
+      <w:proofErr w:type="spellEnd"/>
+      <w:r>
+        <w:t xml:space="preserve">. </w:t>
+      </w:r>
+      <w:r>
+        <w:rPr>
+          <w:i/>
+        </w:rPr>
+        <w:t>Battery Management Systems for Large Lithium-Ion Packs</w:t>
+      </w:r>
+      <w:r>
+        <w:t xml:space="preserve">. </w:t>
+      </w:r>
+      <w:proofErr w:type="spellStart"/>
+      <w:r>
+        <w:t>Artech</w:t>
+      </w:r>
+      <w:proofErr w:type="spellEnd"/>
+      <w:r>
+        <w:t xml:space="preserve"> House, 2010. Print.</w:t>
+      </w:r>
+    </w:p>
+    <w:p>
+      <w:pPr>
+        <w:pStyle w:val="ListParagraph"/>
+        <w:numPr>
+          <w:ilvl w:val="0"/>
+          <w:numId w:val="1"/>
+        </w:numPr>
+      </w:pPr>
+      <w:proofErr w:type="spellStart"/>
+      <w:r>
+        <w:t>Alegro</w:t>
+      </w:r>
+      <w:proofErr w:type="spellEnd"/>
+      <w:r>
+        <w:t xml:space="preserve"> </w:t>
+      </w:r>
+      <w:proofErr w:type="spellStart"/>
+      <w:r>
+        <w:t>MicroSystems</w:t>
+      </w:r>
+      <w:proofErr w:type="spellEnd"/>
+      <w:r>
+        <w:t xml:space="preserve"> ACS770 Current Sensor Datasheet. </w:t>
+      </w:r>
+      <w:hyperlink r:id="rId58" w:history="1">
+        <w:r>
+          <w:rPr>
+            <w:rStyle w:val="Hyperlink"/>
+          </w:rPr>
+          <w:t>http://www.allegromicro.com/~/media/Files/Datasheets/ACS770-Datasheet.pdf</w:t>
+        </w:r>
+      </w:hyperlink>
+    </w:p>
+    <w:p>
+      <w:pPr>
+        <w:pStyle w:val="ListParagraph"/>
+        <w:numPr>
+          <w:ilvl w:val="0"/>
+          <w:numId w:val="1"/>
+        </w:numPr>
+      </w:pPr>
+      <w:r>
+        <w:t>Texas Instruments TLC6C5912-Q</w:t>
+      </w:r>
+      <w:r>
+        <w:t>1</w:t>
+      </w:r>
+      <w:r>
+        <w:t xml:space="preserve"> Power Logic 12-Channel Shift Register LED Driver. </w:t>
+      </w:r>
+      <w:hyperlink r:id="rId59" w:history="1">
+        <w:r>
+          <w:rPr>
+            <w:rStyle w:val="Hyperlink"/>
+          </w:rPr>
+          <w:t>http://www.ti.com/lit/ds/symlink/tlc6c5912-q1.pdf</w:t>
+        </w:r>
+      </w:hyperlink>
+    </w:p>
+    <w:p>
+      <w:pPr>
+        <w:pStyle w:val="ListParagraph"/>
+        <w:numPr>
+          <w:ilvl w:val="0"/>
+          <w:numId w:val="1"/>
+        </w:numPr>
+      </w:pPr>
+      <w:proofErr w:type="spellStart"/>
+      <w:r>
+        <w:t>Kingbright</w:t>
+      </w:r>
+      <w:proofErr w:type="spellEnd"/>
+      <w:r>
+        <w:t xml:space="preserve"> </w:t>
+      </w:r>
+      <w:r>
+        <w:t xml:space="preserve">DC7G3HWA </w:t>
+      </w:r>
+      <w:r>
+        <w:t>10</w:t>
+      </w:r>
+      <w:r>
+        <w:t xml:space="preserve"> Segment Bar Graph Array. </w:t>
+      </w:r>
+      <w:hyperlink r:id="rId60" w:history="1">
+        <w:r>
+          <w:rPr>
+            <w:rStyle w:val="Hyperlink"/>
+          </w:rPr>
+          <w:t>http://www.kingbrightusa.com/images/catalog/SPEC/DC7G3HWA.pdf</w:t>
         </w:r>
       </w:hyperlink>
     </w:p>

</xml_diff>

<commit_message>
Lots of additional documenation. Add matlab/octave script for calculating inductor values
</commit_message>
<xml_diff>
--- a/2016 Rover Battery System.docx
+++ b/2016 Rover Battery System.docx
@@ -203,39 +203,30 @@
     </w:p>
     <w:p>
       <w:pPr>
+        <w:jc w:val="center"/>
         <w:rPr>
           <w:b/>
           <w:sz w:val="36"/>
           <w:szCs w:val="36"/>
         </w:rPr>
       </w:pPr>
-    </w:p>
-    <w:p>
-      <w:pPr>
-        <w:jc w:val="center"/>
+      <w:r>
         <w:rPr>
           <w:b/>
           <w:sz w:val="36"/>
           <w:szCs w:val="36"/>
         </w:rPr>
-      </w:pPr>
-      <w:r>
+        <w:t>Table of Contents</w:t>
+      </w:r>
+    </w:p>
+    <w:p>
+      <w:pPr>
+        <w:jc w:val="center"/>
         <w:rPr>
           <w:b/>
           <w:sz w:val="36"/>
           <w:szCs w:val="36"/>
         </w:rPr>
-        <w:t>Table of Contents</w:t>
-      </w:r>
-    </w:p>
-    <w:p>
-      <w:pPr>
-        <w:jc w:val="center"/>
-        <w:rPr>
-          <w:b/>
-          <w:sz w:val="36"/>
-          <w:szCs w:val="36"/>
-        </w:rPr>
       </w:pPr>
     </w:p>
     <w:p>
@@ -459,41 +450,6 @@
     </w:p>
     <w:p>
       <w:r>
-        <w:t>Housing</w:t>
-      </w:r>
-    </w:p>
-    <w:p>
-      <w:r>
-        <w:tab/>
-        <w:t>Cell Module Mounting</w:t>
-      </w:r>
-    </w:p>
-    <w:p>
-      <w:r>
-        <w:tab/>
-        <w:t>PCB Mounting</w:t>
-      </w:r>
-    </w:p>
-    <w:p>
-      <w:r>
-        <w:tab/>
-        <w:t>Wire Routing</w:t>
-      </w:r>
-    </w:p>
-    <w:p>
-      <w:r>
-        <w:tab/>
-        <w:t>Cooling</w:t>
-      </w:r>
-    </w:p>
-    <w:p>
-      <w:r>
-        <w:tab/>
-        <w:t>External Electrical Interface</w:t>
-      </w:r>
-    </w:p>
-    <w:p>
-      <w:r>
         <w:t>Future Work</w:t>
       </w:r>
     </w:p>
@@ -505,9 +461,27 @@
     <w:p>
       <w:r>
         <w:t>References</w:t>
+      </w:r>
+    </w:p>
+    <w:p>
+      <w:r>
+        <w:t>Appendices</w:t>
       </w:r>
       <w:bookmarkStart w:id="0" w:name="_GoBack"/>
       <w:bookmarkEnd w:id="0"/>
+    </w:p>
+    <w:p>
+      <w:pPr>
+        <w:ind w:firstLine="720"/>
+      </w:pPr>
+      <w:r>
+        <w:t>Appendix A: Inductor Calculations Octave Source Code</w:t>
+      </w:r>
+    </w:p>
+    <w:p>
+      <w:r>
+        <w:br w:type="page"/>
+      </w:r>
     </w:p>
     <w:p>
       <w:pPr>
@@ -8898,67 +8872,6 @@
           </w:tcPr>
           <w:p>
             <w:r>
-              <w:t>Efficiency</w:t>
-            </w:r>
-          </w:p>
-        </w:tc>
-        <w:tc>
-          <w:tcPr>
-            <w:tcW w:w="1771" w:type="dxa"/>
-          </w:tcPr>
-          <w:p>
-            <w:pPr>
-              <w:jc w:val="center"/>
-            </w:pPr>
-            <w:r>
-              <w:t>85</w:t>
-            </w:r>
-          </w:p>
-        </w:tc>
-        <w:tc>
-          <w:tcPr>
-            <w:tcW w:w="1771" w:type="dxa"/>
-          </w:tcPr>
-          <w:p>
-            <w:pPr>
-              <w:jc w:val="center"/>
-            </w:pPr>
-            <w:r>
-              <w:t>95</w:t>
-            </w:r>
-          </w:p>
-        </w:tc>
-        <w:tc>
-          <w:tcPr>
-            <w:tcW w:w="1771" w:type="dxa"/>
-          </w:tcPr>
-          <w:p>
-            <w:pPr>
-              <w:jc w:val="center"/>
-            </w:pPr>
-          </w:p>
-        </w:tc>
-        <w:tc>
-          <w:tcPr>
-            <w:tcW w:w="1772" w:type="dxa"/>
-          </w:tcPr>
-          <w:p>
-            <w:pPr>
-              <w:jc w:val="center"/>
-            </w:pPr>
-            <w:r>
-              <w:t>%</w:t>
-            </w:r>
-          </w:p>
-        </w:tc>
-      </w:tr>
-      <w:tr>
-        <w:tc>
-          <w:tcPr>
-            <w:tcW w:w="1771" w:type="dxa"/>
-          </w:tcPr>
-          <w:p>
-            <w:r>
               <w:t>Weight</w:t>
             </w:r>
           </w:p>
@@ -9137,22 +9050,2166 @@
       </w:pPr>
     </w:p>
     <w:p>
-      <w:pPr>
-        <w:rPr>
-          <w:sz w:val="28"/>
-          <w:szCs w:val="28"/>
-        </w:rPr>
-      </w:pPr>
-    </w:p>
-    <w:p>
-      <w:r>
-        <w:t>&gt;</w:t>
-      </w:r>
-      <w:r>
-        <w:t xml:space="preserve">Include a </w:t>
-      </w:r>
-      <w:r>
-        <w:t>switching frequency vs. required inductance graph</w:t>
+      <w:r>
+        <w:tab/>
+        <w:t xml:space="preserve">The buck-converter topology was selected for the first revision of the battery charger due to its simplicity. </w:t>
+      </w:r>
+      <w:r>
+        <w:t>A high-level converter design is presented in this section that assumes nearly ideal components. This serves as the base design for the more detailed, non-ideal analysis in the subsequent sections.</w:t>
+      </w:r>
+    </w:p>
+    <w:p/>
+    <w:p>
+      <w:r>
+        <w:tab/>
+        <w:t>A conceptual equivalent circuit for a buck converter is shown in figure 1. It consists of an input voltage source, a high frequency switch, a rectifying diode, a switching inductor and filter capacitor (which together form a second order low pass filter), and a load resistor. The goal of the design process covered in this section is to select an appropriate inductor value, switching frequency, and filter capacitor value which function over the full operating range of the converter. Since this converter is being used for battery charging, it</w:t>
+      </w:r>
+      <w:r>
+        <w:t xml:space="preserve"> will need to operate over a few particular operating points that represent the constant-current and constant-voltage charge curves shown in figure 2. The worst-case values for these operating points are summarized in table 2. Note that for these initial calculations it is assumed that the on-state resistance of the converter’s switch is negligible </w:t>
+      </w:r>
+      <w:r>
+        <w:t>and that the series resistance of the inductor is zero. Additionally the battery pack will be approximated as an equivalent load resistance. More accurate models are presented later.</w:t>
+      </w:r>
+    </w:p>
+    <w:p/>
+    <w:p>
+      <w:pPr>
+        <w:jc w:val="center"/>
+      </w:pPr>
+      <w:r>
+        <w:rPr>
+          <w:noProof/>
+        </w:rPr>
+        <w:drawing>
+          <wp:inline distT="0" distB="0" distL="0" distR="0" wp14:anchorId="2C1381C6" wp14:editId="55783F08">
+            <wp:extent cx="3599517" cy="1523246"/>
+            <wp:effectExtent l="0" t="0" r="7620" b="1270"/>
+            <wp:docPr id="35" name="Picture 35"/>
+            <wp:cNvGraphicFramePr>
+              <a:graphicFrameLocks xmlns:a="http://schemas.openxmlformats.org/drawingml/2006/main" noChangeAspect="1"/>
+            </wp:cNvGraphicFramePr>
+            <a:graphic xmlns:a="http://schemas.openxmlformats.org/drawingml/2006/main">
+              <a:graphicData uri="http://schemas.openxmlformats.org/drawingml/2006/picture">
+                <pic:pic xmlns:pic="http://schemas.openxmlformats.org/drawingml/2006/picture">
+                  <pic:nvPicPr>
+                    <pic:cNvPr id="0" name="Screen Shot 2015-11-02 at 4.02.27 PM.png"/>
+                    <pic:cNvPicPr/>
+                  </pic:nvPicPr>
+                  <pic:blipFill>
+                    <a:blip r:embed="rId23">
+                      <a:extLst>
+                        <a:ext uri="{28A0092B-C50C-407E-A947-70E740481C1C}">
+                          <a14:useLocalDpi xmlns:a14="http://schemas.microsoft.com/office/drawing/2010/main" val="0"/>
+                        </a:ext>
+                      </a:extLst>
+                    </a:blip>
+                    <a:stretch>
+                      <a:fillRect/>
+                    </a:stretch>
+                  </pic:blipFill>
+                  <pic:spPr>
+                    <a:xfrm>
+                      <a:off x="0" y="0"/>
+                      <a:ext cx="3600103" cy="1523494"/>
+                    </a:xfrm>
+                    <a:prstGeom prst="rect">
+                      <a:avLst/>
+                    </a:prstGeom>
+                  </pic:spPr>
+                </pic:pic>
+              </a:graphicData>
+            </a:graphic>
+          </wp:inline>
+        </w:drawing>
+      </w:r>
+    </w:p>
+    <w:p>
+      <w:pPr>
+        <w:jc w:val="center"/>
+        <w:rPr>
+          <w:b/>
+        </w:rPr>
+      </w:pPr>
+    </w:p>
+    <w:p>
+      <w:pPr>
+        <w:jc w:val="center"/>
+      </w:pPr>
+      <w:r>
+        <w:rPr>
+          <w:b/>
+        </w:rPr>
+        <w:t xml:space="preserve">Figure 1 – </w:t>
+      </w:r>
+      <w:r>
+        <w:t>Simplified Equivalent Circuit of a Buck Converter [25].</w:t>
+      </w:r>
+    </w:p>
+    <w:p/>
+    <w:p>
+      <w:r>
+        <w:tab/>
+      </w:r>
+    </w:p>
+    <w:p>
+      <w:pPr>
+        <w:jc w:val="center"/>
+        <w:rPr>
+          <w:rFonts w:ascii="Times" w:eastAsia="Times New Roman" w:hAnsi="Times" w:cs="Times New Roman"/>
+          <w:sz w:val="20"/>
+          <w:szCs w:val="20"/>
+        </w:rPr>
+      </w:pPr>
+      <w:r>
+        <w:rPr>
+          <w:rFonts w:ascii="Times" w:eastAsia="Times New Roman" w:hAnsi="Times" w:cs="Times New Roman"/>
+          <w:noProof/>
+          <w:sz w:val="20"/>
+          <w:szCs w:val="20"/>
+        </w:rPr>
+        <w:drawing>
+          <wp:inline distT="0" distB="0" distL="0" distR="0" wp14:anchorId="60331CC6" wp14:editId="5080EABA">
+            <wp:extent cx="3003495" cy="1659255"/>
+            <wp:effectExtent l="0" t="0" r="0" b="0"/>
+            <wp:docPr id="36" name="Picture 10" descr="creen Shot 2015-10-06 at 5.56.40 PM.png"/>
+            <wp:cNvGraphicFramePr>
+              <a:graphicFrameLocks xmlns:a="http://schemas.openxmlformats.org/drawingml/2006/main" noChangeAspect="1"/>
+            </wp:cNvGraphicFramePr>
+            <a:graphic xmlns:a="http://schemas.openxmlformats.org/drawingml/2006/main">
+              <a:graphicData uri="http://schemas.openxmlformats.org/drawingml/2006/picture">
+                <pic:pic xmlns:pic="http://schemas.openxmlformats.org/drawingml/2006/picture">
+                  <pic:nvPicPr>
+                    <pic:cNvPr id="0" name="Picture 10" descr="creen Shot 2015-10-06 at 5.56.40 PM.png"/>
+                    <pic:cNvPicPr>
+                      <a:picLocks noChangeAspect="1" noChangeArrowheads="1"/>
+                    </pic:cNvPicPr>
+                  </pic:nvPicPr>
+                  <pic:blipFill>
+                    <a:blip r:embed="rId24">
+                      <a:extLst>
+                        <a:ext uri="{28A0092B-C50C-407E-A947-70E740481C1C}">
+                          <a14:useLocalDpi xmlns:a14="http://schemas.microsoft.com/office/drawing/2010/main" val="0"/>
+                        </a:ext>
+                      </a:extLst>
+                    </a:blip>
+                    <a:srcRect/>
+                    <a:stretch>
+                      <a:fillRect/>
+                    </a:stretch>
+                  </pic:blipFill>
+                  <pic:spPr bwMode="auto">
+                    <a:xfrm>
+                      <a:off x="0" y="0"/>
+                      <a:ext cx="3003705" cy="1659371"/>
+                    </a:xfrm>
+                    <a:prstGeom prst="rect">
+                      <a:avLst/>
+                    </a:prstGeom>
+                    <a:noFill/>
+                    <a:ln>
+                      <a:noFill/>
+                    </a:ln>
+                  </pic:spPr>
+                </pic:pic>
+              </a:graphicData>
+            </a:graphic>
+          </wp:inline>
+        </w:drawing>
+      </w:r>
+    </w:p>
+    <w:p>
+      <w:pPr>
+        <w:jc w:val="center"/>
+      </w:pPr>
+      <w:proofErr w:type="gramStart"/>
+      <w:r>
+        <w:rPr>
+          <w:b/>
+        </w:rPr>
+        <w:t xml:space="preserve">Figure 2 – </w:t>
+      </w:r>
+      <w:r>
+        <w:t>Current and Voltage Operating Points for CC and CV Charging [21].</w:t>
+      </w:r>
+      <w:proofErr w:type="gramEnd"/>
+    </w:p>
+    <w:p/>
+    <w:tbl>
+      <w:tblPr>
+        <w:tblStyle w:val="TableGrid"/>
+        <w:tblW w:w="0" w:type="auto"/>
+        <w:tblLayout w:type="fixed"/>
+        <w:tblLook w:val="04A0" w:firstRow="1" w:lastRow="0" w:firstColumn="1" w:lastColumn="0" w:noHBand="0" w:noVBand="1"/>
+      </w:tblPr>
+      <w:tblGrid>
+        <w:gridCol w:w="1548"/>
+        <w:gridCol w:w="1812"/>
+        <w:gridCol w:w="1828"/>
+        <w:gridCol w:w="1828"/>
+        <w:gridCol w:w="1840"/>
+      </w:tblGrid>
+      <w:tr>
+        <w:tc>
+          <w:tcPr>
+            <w:tcW w:w="1548" w:type="dxa"/>
+          </w:tcPr>
+          <w:p>
+            <w:pPr>
+              <w:jc w:val="center"/>
+              <w:rPr>
+                <w:b/>
+              </w:rPr>
+            </w:pPr>
+            <w:r>
+              <w:rPr>
+                <w:b/>
+              </w:rPr>
+              <w:t>Load Case</w:t>
+            </w:r>
+          </w:p>
+        </w:tc>
+        <w:tc>
+          <w:tcPr>
+            <w:tcW w:w="1812" w:type="dxa"/>
+          </w:tcPr>
+          <w:p>
+            <w:pPr>
+              <w:jc w:val="center"/>
+              <w:rPr>
+                <w:b/>
+              </w:rPr>
+            </w:pPr>
+            <w:r>
+              <w:rPr>
+                <w:b/>
+              </w:rPr>
+              <w:t>Control Mode</w:t>
+            </w:r>
+          </w:p>
+        </w:tc>
+        <w:tc>
+          <w:tcPr>
+            <w:tcW w:w="1828" w:type="dxa"/>
+          </w:tcPr>
+          <w:p>
+            <w:pPr>
+              <w:jc w:val="center"/>
+              <w:rPr>
+                <w:b/>
+              </w:rPr>
+            </w:pPr>
+            <w:r>
+              <w:rPr>
+                <w:b/>
+              </w:rPr>
+              <w:t>Input Voltage</w:t>
+            </w:r>
+          </w:p>
+        </w:tc>
+        <w:tc>
+          <w:tcPr>
+            <w:tcW w:w="1828" w:type="dxa"/>
+          </w:tcPr>
+          <w:p>
+            <w:pPr>
+              <w:jc w:val="center"/>
+              <w:rPr>
+                <w:b/>
+              </w:rPr>
+            </w:pPr>
+            <w:r>
+              <w:rPr>
+                <w:b/>
+              </w:rPr>
+              <w:t>Output Voltage</w:t>
+            </w:r>
+          </w:p>
+        </w:tc>
+        <w:tc>
+          <w:tcPr>
+            <w:tcW w:w="1840" w:type="dxa"/>
+          </w:tcPr>
+          <w:p>
+            <w:pPr>
+              <w:jc w:val="center"/>
+              <w:rPr>
+                <w:b/>
+              </w:rPr>
+            </w:pPr>
+            <w:r>
+              <w:rPr>
+                <w:b/>
+              </w:rPr>
+              <w:t>Output Current</w:t>
+            </w:r>
+          </w:p>
+        </w:tc>
+      </w:tr>
+      <w:tr>
+        <w:tc>
+          <w:tcPr>
+            <w:tcW w:w="1548" w:type="dxa"/>
+            <w:vMerge w:val="restart"/>
+          </w:tcPr>
+          <w:p>
+            <w:pPr>
+              <w:jc w:val="center"/>
+            </w:pPr>
+            <w:r>
+              <w:t>CC Charging</w:t>
+            </w:r>
+          </w:p>
+        </w:tc>
+        <w:tc>
+          <w:tcPr>
+            <w:tcW w:w="1812" w:type="dxa"/>
+          </w:tcPr>
+          <w:p>
+            <w:pPr>
+              <w:jc w:val="center"/>
+              <w:rPr>
+                <w:highlight w:val="yellow"/>
+              </w:rPr>
+            </w:pPr>
+            <w:r>
+              <w:rPr>
+                <w:highlight w:val="yellow"/>
+              </w:rPr>
+              <w:t>Current Mode</w:t>
+            </w:r>
+          </w:p>
+        </w:tc>
+        <w:tc>
+          <w:tcPr>
+            <w:tcW w:w="1828" w:type="dxa"/>
+          </w:tcPr>
+          <w:p>
+            <w:pPr>
+              <w:jc w:val="center"/>
+            </w:pPr>
+            <w:r>
+              <w:t>36V</w:t>
+            </w:r>
+          </w:p>
+        </w:tc>
+        <w:tc>
+          <w:tcPr>
+            <w:tcW w:w="1828" w:type="dxa"/>
+          </w:tcPr>
+          <w:p>
+            <w:pPr>
+              <w:jc w:val="center"/>
+            </w:pPr>
+            <w:r>
+              <w:t>20V to 33.6V</w:t>
+            </w:r>
+          </w:p>
+        </w:tc>
+        <w:tc>
+          <w:tcPr>
+            <w:tcW w:w="1840" w:type="dxa"/>
+          </w:tcPr>
+          <w:p>
+            <w:pPr>
+              <w:jc w:val="center"/>
+              <w:rPr>
+                <w:highlight w:val="yellow"/>
+              </w:rPr>
+            </w:pPr>
+            <w:r>
+              <w:rPr>
+                <w:highlight w:val="yellow"/>
+              </w:rPr>
+              <w:t>40A</w:t>
+            </w:r>
+          </w:p>
+        </w:tc>
+      </w:tr>
+      <w:tr>
+        <w:tc>
+          <w:tcPr>
+            <w:tcW w:w="1548" w:type="dxa"/>
+            <w:vMerge/>
+          </w:tcPr>
+          <w:p>
+            <w:pPr>
+              <w:jc w:val="center"/>
+            </w:pPr>
+          </w:p>
+        </w:tc>
+        <w:tc>
+          <w:tcPr>
+            <w:tcW w:w="1812" w:type="dxa"/>
+          </w:tcPr>
+          <w:p>
+            <w:pPr>
+              <w:jc w:val="center"/>
+              <w:rPr>
+                <w:highlight w:val="yellow"/>
+              </w:rPr>
+            </w:pPr>
+            <w:r>
+              <w:rPr>
+                <w:highlight w:val="yellow"/>
+              </w:rPr>
+              <w:t>Current Mode</w:t>
+            </w:r>
+          </w:p>
+        </w:tc>
+        <w:tc>
+          <w:tcPr>
+            <w:tcW w:w="1828" w:type="dxa"/>
+          </w:tcPr>
+          <w:p>
+            <w:pPr>
+              <w:jc w:val="center"/>
+            </w:pPr>
+            <w:r>
+              <w:t>48V</w:t>
+            </w:r>
+          </w:p>
+        </w:tc>
+        <w:tc>
+          <w:tcPr>
+            <w:tcW w:w="1828" w:type="dxa"/>
+          </w:tcPr>
+          <w:p>
+            <w:pPr>
+              <w:jc w:val="center"/>
+            </w:pPr>
+            <w:r>
+              <w:t>20V to 33.6V</w:t>
+            </w:r>
+          </w:p>
+        </w:tc>
+        <w:tc>
+          <w:tcPr>
+            <w:tcW w:w="1840" w:type="dxa"/>
+          </w:tcPr>
+          <w:p>
+            <w:pPr>
+              <w:jc w:val="center"/>
+              <w:rPr>
+                <w:highlight w:val="yellow"/>
+              </w:rPr>
+            </w:pPr>
+            <w:r>
+              <w:rPr>
+                <w:highlight w:val="yellow"/>
+              </w:rPr>
+              <w:t>40A</w:t>
+            </w:r>
+          </w:p>
+        </w:tc>
+      </w:tr>
+      <w:tr>
+        <w:tc>
+          <w:tcPr>
+            <w:tcW w:w="1548" w:type="dxa"/>
+            <w:vMerge w:val="restart"/>
+          </w:tcPr>
+          <w:p>
+            <w:pPr>
+              <w:jc w:val="center"/>
+            </w:pPr>
+            <w:r>
+              <w:t>CV Charging</w:t>
+            </w:r>
+          </w:p>
+        </w:tc>
+        <w:tc>
+          <w:tcPr>
+            <w:tcW w:w="1812" w:type="dxa"/>
+          </w:tcPr>
+          <w:p>
+            <w:pPr>
+              <w:jc w:val="center"/>
+              <w:rPr>
+                <w:highlight w:val="yellow"/>
+              </w:rPr>
+            </w:pPr>
+            <w:r>
+              <w:rPr>
+                <w:highlight w:val="yellow"/>
+              </w:rPr>
+              <w:t>Voltage Mode</w:t>
+            </w:r>
+          </w:p>
+        </w:tc>
+        <w:tc>
+          <w:tcPr>
+            <w:tcW w:w="1828" w:type="dxa"/>
+          </w:tcPr>
+          <w:p>
+            <w:pPr>
+              <w:jc w:val="center"/>
+            </w:pPr>
+            <w:r>
+              <w:t>36V</w:t>
+            </w:r>
+          </w:p>
+        </w:tc>
+        <w:tc>
+          <w:tcPr>
+            <w:tcW w:w="1828" w:type="dxa"/>
+          </w:tcPr>
+          <w:p>
+            <w:pPr>
+              <w:jc w:val="center"/>
+              <w:rPr>
+                <w:highlight w:val="yellow"/>
+              </w:rPr>
+            </w:pPr>
+            <w:r>
+              <w:rPr>
+                <w:highlight w:val="yellow"/>
+              </w:rPr>
+              <w:t>33.6V</w:t>
+            </w:r>
+          </w:p>
+        </w:tc>
+        <w:tc>
+          <w:tcPr>
+            <w:tcW w:w="1840" w:type="dxa"/>
+          </w:tcPr>
+          <w:p>
+            <w:pPr>
+              <w:jc w:val="center"/>
+            </w:pPr>
+            <w:r>
+              <w:t>&gt;= 500mA</w:t>
+            </w:r>
+          </w:p>
+        </w:tc>
+      </w:tr>
+      <w:tr>
+        <w:tc>
+          <w:tcPr>
+            <w:tcW w:w="1548" w:type="dxa"/>
+            <w:vMerge/>
+          </w:tcPr>
+          <w:p>
+            <w:pPr>
+              <w:jc w:val="center"/>
+            </w:pPr>
+          </w:p>
+        </w:tc>
+        <w:tc>
+          <w:tcPr>
+            <w:tcW w:w="1812" w:type="dxa"/>
+          </w:tcPr>
+          <w:p>
+            <w:pPr>
+              <w:jc w:val="center"/>
+              <w:rPr>
+                <w:highlight w:val="yellow"/>
+              </w:rPr>
+            </w:pPr>
+            <w:r>
+              <w:rPr>
+                <w:highlight w:val="yellow"/>
+              </w:rPr>
+              <w:t>Voltage Mode</w:t>
+            </w:r>
+          </w:p>
+        </w:tc>
+        <w:tc>
+          <w:tcPr>
+            <w:tcW w:w="1828" w:type="dxa"/>
+          </w:tcPr>
+          <w:p>
+            <w:pPr>
+              <w:jc w:val="center"/>
+            </w:pPr>
+            <w:r>
+              <w:t>48V</w:t>
+            </w:r>
+          </w:p>
+        </w:tc>
+        <w:tc>
+          <w:tcPr>
+            <w:tcW w:w="1828" w:type="dxa"/>
+          </w:tcPr>
+          <w:p>
+            <w:pPr>
+              <w:jc w:val="center"/>
+              <w:rPr>
+                <w:highlight w:val="yellow"/>
+              </w:rPr>
+            </w:pPr>
+            <w:r>
+              <w:rPr>
+                <w:highlight w:val="yellow"/>
+              </w:rPr>
+              <w:t>33.6V</w:t>
+            </w:r>
+          </w:p>
+        </w:tc>
+        <w:tc>
+          <w:tcPr>
+            <w:tcW w:w="1840" w:type="dxa"/>
+          </w:tcPr>
+          <w:p>
+            <w:pPr>
+              <w:jc w:val="center"/>
+            </w:pPr>
+            <w:r>
+              <w:t>&gt;</w:t>
+            </w:r>
+            <w:proofErr w:type="gramStart"/>
+            <w:r>
+              <w:t>=  500mA</w:t>
+            </w:r>
+            <w:proofErr w:type="gramEnd"/>
+          </w:p>
+        </w:tc>
+      </w:tr>
+    </w:tbl>
+    <w:p>
+      <w:pPr>
+        <w:jc w:val="center"/>
+      </w:pPr>
+    </w:p>
+    <w:p>
+      <w:pPr>
+        <w:jc w:val="center"/>
+      </w:pPr>
+      <w:proofErr w:type="gramStart"/>
+      <w:r>
+        <w:rPr>
+          <w:b/>
+        </w:rPr>
+        <w:t xml:space="preserve">Table 2 – </w:t>
+      </w:r>
+      <w:r>
+        <w:t>Buck-Converter Operating Points.</w:t>
+      </w:r>
+      <w:proofErr w:type="gramEnd"/>
+    </w:p>
+    <w:p>
+      <w:pPr>
+        <w:jc w:val="center"/>
+      </w:pPr>
+    </w:p>
+    <w:p>
+      <w:r>
+        <w:tab/>
+        <w:t xml:space="preserve">First and inductor value and switching frequency must be chosen. Since there is a trade-off between inductor size and switching frequencies, inductor values were calculated over a series of potential frequencies. The final inductor and switching frequency is a compromise between cost and performance and is explored in detail in the section titled </w:t>
+      </w:r>
+      <w:r>
+        <w:rPr>
+          <w:i/>
+        </w:rPr>
+        <w:t>Inductor Selection</w:t>
+      </w:r>
+      <w:r>
+        <w:t xml:space="preserve">. The following design calculations are based on an operating point analysis for continuous inductor current presented in Hart’s </w:t>
+      </w:r>
+      <w:r>
+        <w:rPr>
+          <w:i/>
+        </w:rPr>
+        <w:t>Power Electronics</w:t>
+      </w:r>
+      <w:r>
+        <w:t xml:space="preserve"> [25]. First of all for the various load cases, the duty cycle must be considered. The </w:t>
+      </w:r>
+      <w:r>
+        <w:t xml:space="preserve">switching </w:t>
+      </w:r>
+      <w:r>
+        <w:t>duty cycle for the ideal b</w:t>
+      </w:r>
+      <w:r>
+        <w:t>uck converter is:</w:t>
+      </w:r>
+    </w:p>
+    <w:p/>
+    <w:p>
+      <w:pPr>
+        <w:jc w:val="center"/>
+      </w:pPr>
+      <m:oMathPara>
+        <m:oMath>
+          <m:r>
+            <w:rPr>
+              <w:rFonts w:ascii="Cambria Math" w:hAnsi="Cambria Math"/>
+            </w:rPr>
+            <m:t>D=</m:t>
+          </m:r>
+          <m:f>
+            <m:fPr>
+              <m:ctrlPr>
+                <w:rPr>
+                  <w:rFonts w:ascii="Cambria Math" w:hAnsi="Cambria Math"/>
+                  <w:i/>
+                </w:rPr>
+              </m:ctrlPr>
+            </m:fPr>
+            <m:num>
+              <m:sSub>
+                <m:sSubPr>
+                  <m:ctrlPr>
+                    <w:rPr>
+                      <w:rFonts w:ascii="Cambria Math" w:hAnsi="Cambria Math"/>
+                      <w:i/>
+                    </w:rPr>
+                  </m:ctrlPr>
+                </m:sSubPr>
+                <m:e>
+                  <m:r>
+                    <w:rPr>
+                      <w:rFonts w:ascii="Cambria Math" w:hAnsi="Cambria Math"/>
+                    </w:rPr>
+                    <m:t>V</m:t>
+                  </m:r>
+                </m:e>
+                <m:sub>
+                  <m:r>
+                    <w:rPr>
+                      <w:rFonts w:ascii="Cambria Math" w:hAnsi="Cambria Math"/>
+                    </w:rPr>
+                    <m:t>o</m:t>
+                  </m:r>
+                </m:sub>
+              </m:sSub>
+            </m:num>
+            <m:den>
+              <m:sSub>
+                <m:sSubPr>
+                  <m:ctrlPr>
+                    <w:rPr>
+                      <w:rFonts w:ascii="Cambria Math" w:hAnsi="Cambria Math"/>
+                      <w:i/>
+                    </w:rPr>
+                  </m:ctrlPr>
+                </m:sSubPr>
+                <m:e>
+                  <m:r>
+                    <w:rPr>
+                      <w:rFonts w:ascii="Cambria Math" w:hAnsi="Cambria Math"/>
+                    </w:rPr>
+                    <m:t>V</m:t>
+                  </m:r>
+                </m:e>
+                <m:sub>
+                  <m:r>
+                    <w:rPr>
+                      <w:rFonts w:ascii="Cambria Math" w:hAnsi="Cambria Math"/>
+                    </w:rPr>
+                    <m:t>s</m:t>
+                  </m:r>
+                </m:sub>
+              </m:sSub>
+            </m:den>
+          </m:f>
+        </m:oMath>
+      </m:oMathPara>
+    </w:p>
+    <w:p>
+      <w:pPr>
+        <w:jc w:val="center"/>
+      </w:pPr>
+    </w:p>
+    <w:p>
+      <w:r>
+        <w:t>Where:</w:t>
+      </w:r>
+    </w:p>
+    <w:p>
+      <w:r>
+        <w:tab/>
+        <w:t>D = Duty Cycle (0 to 1 for 0% to 100% of switching period T)</w:t>
+      </w:r>
+    </w:p>
+    <w:p>
+      <w:r>
+        <w:tab/>
+        <w:t>V</w:t>
+      </w:r>
+      <w:r>
+        <w:rPr>
+          <w:vertAlign w:val="subscript"/>
+        </w:rPr>
+        <w:t>o</w:t>
+      </w:r>
+      <w:r>
+        <w:t xml:space="preserve"> = Output Voltage</w:t>
+      </w:r>
+    </w:p>
+    <w:p>
+      <w:r>
+        <w:tab/>
+      </w:r>
+      <w:proofErr w:type="spellStart"/>
+      <w:r>
+        <w:t>V</w:t>
+      </w:r>
+      <w:r>
+        <w:rPr>
+          <w:vertAlign w:val="subscript"/>
+        </w:rPr>
+        <w:t>s</w:t>
+      </w:r>
+      <w:proofErr w:type="spellEnd"/>
+      <w:r>
+        <w:t xml:space="preserve"> = Input (Source) Voltage</w:t>
+      </w:r>
+    </w:p>
+    <w:p/>
+    <w:p>
+      <w:r>
+        <w:t>Furthermore, the minimum inductor value for a given load, switching frequency, and duty cycle is:</w:t>
+      </w:r>
+    </w:p>
+    <w:p/>
+    <w:p>
+      <w:pPr>
+        <w:jc w:val="center"/>
+      </w:pPr>
+      <m:oMathPara>
+        <m:oMath>
+          <m:sSub>
+            <m:sSubPr>
+              <m:ctrlPr>
+                <w:rPr>
+                  <w:rFonts w:ascii="Cambria Math" w:hAnsi="Cambria Math"/>
+                  <w:i/>
+                </w:rPr>
+              </m:ctrlPr>
+            </m:sSubPr>
+            <m:e>
+              <m:r>
+                <w:rPr>
+                  <w:rFonts w:ascii="Cambria Math" w:hAnsi="Cambria Math"/>
+                </w:rPr>
+                <m:t>L</m:t>
+              </m:r>
+            </m:e>
+            <m:sub>
+              <m:r>
+                <w:rPr>
+                  <w:rFonts w:ascii="Cambria Math" w:hAnsi="Cambria Math"/>
+                </w:rPr>
+                <m:t>min</m:t>
+              </m:r>
+            </m:sub>
+          </m:sSub>
+          <m:r>
+            <w:rPr>
+              <w:rFonts w:ascii="Cambria Math" w:hAnsi="Cambria Math"/>
+            </w:rPr>
+            <m:t xml:space="preserve">= </m:t>
+          </m:r>
+          <m:f>
+            <m:fPr>
+              <m:ctrlPr>
+                <w:rPr>
+                  <w:rFonts w:ascii="Cambria Math" w:hAnsi="Cambria Math"/>
+                  <w:i/>
+                </w:rPr>
+              </m:ctrlPr>
+            </m:fPr>
+            <m:num>
+              <m:d>
+                <m:dPr>
+                  <m:ctrlPr>
+                    <w:rPr>
+                      <w:rFonts w:ascii="Cambria Math" w:hAnsi="Cambria Math"/>
+                      <w:i/>
+                    </w:rPr>
+                  </m:ctrlPr>
+                </m:dPr>
+                <m:e>
+                  <m:r>
+                    <w:rPr>
+                      <w:rFonts w:ascii="Cambria Math" w:hAnsi="Cambria Math"/>
+                    </w:rPr>
+                    <m:t>1-D</m:t>
+                  </m:r>
+                </m:e>
+              </m:d>
+              <m:r>
+                <w:rPr>
+                  <w:rFonts w:ascii="Cambria Math" w:hAnsi="Cambria Math"/>
+                </w:rPr>
+                <m:t>R</m:t>
+              </m:r>
+            </m:num>
+            <m:den>
+              <m:r>
+                <w:rPr>
+                  <w:rFonts w:ascii="Cambria Math" w:hAnsi="Cambria Math"/>
+                </w:rPr>
+                <m:t>2f</m:t>
+              </m:r>
+            </m:den>
+          </m:f>
+        </m:oMath>
+      </m:oMathPara>
+    </w:p>
+    <w:p/>
+    <w:p>
+      <w:pPr>
+        <w:ind w:firstLine="720"/>
+      </w:pPr>
+      <w:r>
+        <w:t>Since our load’s equivalent resistance varies depending on the charger’s operating point, and a steady-state voltage and/or current instead define this operating point, the equation for minimum inductor value may be redefined in terms of load voltage and load current, I</w:t>
+      </w:r>
+      <w:r>
+        <w:rPr>
+          <w:vertAlign w:val="subscript"/>
+        </w:rPr>
+        <w:t>o</w:t>
+      </w:r>
+      <w:r>
+        <w:t>:</w:t>
+      </w:r>
+    </w:p>
+    <w:p/>
+    <w:p>
+      <w:pPr>
+        <w:jc w:val="center"/>
+      </w:pPr>
+      <m:oMathPara>
+        <m:oMath>
+          <m:sSub>
+            <m:sSubPr>
+              <m:ctrlPr>
+                <w:rPr>
+                  <w:rFonts w:ascii="Cambria Math" w:hAnsi="Cambria Math"/>
+                  <w:i/>
+                </w:rPr>
+              </m:ctrlPr>
+            </m:sSubPr>
+            <m:e>
+              <m:r>
+                <w:rPr>
+                  <w:rFonts w:ascii="Cambria Math" w:hAnsi="Cambria Math"/>
+                </w:rPr>
+                <m:t>L</m:t>
+              </m:r>
+            </m:e>
+            <m:sub>
+              <m:r>
+                <w:rPr>
+                  <w:rFonts w:ascii="Cambria Math" w:hAnsi="Cambria Math"/>
+                </w:rPr>
+                <m:t>min</m:t>
+              </m:r>
+            </m:sub>
+          </m:sSub>
+          <m:r>
+            <w:rPr>
+              <w:rFonts w:ascii="Cambria Math" w:hAnsi="Cambria Math"/>
+            </w:rPr>
+            <m:t>=</m:t>
+          </m:r>
+          <m:f>
+            <m:fPr>
+              <m:ctrlPr>
+                <w:rPr>
+                  <w:rFonts w:ascii="Cambria Math" w:hAnsi="Cambria Math"/>
+                  <w:i/>
+                </w:rPr>
+              </m:ctrlPr>
+            </m:fPr>
+            <m:num>
+              <m:r>
+                <w:rPr>
+                  <w:rFonts w:ascii="Cambria Math" w:hAnsi="Cambria Math"/>
+                </w:rPr>
+                <m:t>(1-D)</m:t>
+              </m:r>
+              <m:f>
+                <m:fPr>
+                  <m:ctrlPr>
+                    <w:rPr>
+                      <w:rFonts w:ascii="Cambria Math" w:hAnsi="Cambria Math"/>
+                      <w:i/>
+                    </w:rPr>
+                  </m:ctrlPr>
+                </m:fPr>
+                <m:num>
+                  <m:sSub>
+                    <m:sSubPr>
+                      <m:ctrlPr>
+                        <w:rPr>
+                          <w:rFonts w:ascii="Cambria Math" w:hAnsi="Cambria Math"/>
+                          <w:i/>
+                        </w:rPr>
+                      </m:ctrlPr>
+                    </m:sSubPr>
+                    <m:e>
+                      <m:r>
+                        <w:rPr>
+                          <w:rFonts w:ascii="Cambria Math" w:hAnsi="Cambria Math"/>
+                        </w:rPr>
+                        <m:t>V</m:t>
+                      </m:r>
+                    </m:e>
+                    <m:sub>
+                      <m:r>
+                        <w:rPr>
+                          <w:rFonts w:ascii="Cambria Math" w:hAnsi="Cambria Math"/>
+                        </w:rPr>
+                        <m:t>o</m:t>
+                      </m:r>
+                    </m:sub>
+                  </m:sSub>
+                </m:num>
+                <m:den>
+                  <m:sSub>
+                    <m:sSubPr>
+                      <m:ctrlPr>
+                        <w:rPr>
+                          <w:rFonts w:ascii="Cambria Math" w:hAnsi="Cambria Math"/>
+                          <w:i/>
+                        </w:rPr>
+                      </m:ctrlPr>
+                    </m:sSubPr>
+                    <m:e>
+                      <m:r>
+                        <w:rPr>
+                          <w:rFonts w:ascii="Cambria Math" w:hAnsi="Cambria Math"/>
+                        </w:rPr>
+                        <m:t>I</m:t>
+                      </m:r>
+                    </m:e>
+                    <m:sub>
+                      <m:r>
+                        <w:rPr>
+                          <w:rFonts w:ascii="Cambria Math" w:hAnsi="Cambria Math"/>
+                        </w:rPr>
+                        <m:t>o</m:t>
+                      </m:r>
+                    </m:sub>
+                  </m:sSub>
+                </m:den>
+              </m:f>
+            </m:num>
+            <m:den>
+              <m:r>
+                <w:rPr>
+                  <w:rFonts w:ascii="Cambria Math" w:hAnsi="Cambria Math"/>
+                </w:rPr>
+                <m:t>2f</m:t>
+              </m:r>
+            </m:den>
+          </m:f>
+        </m:oMath>
+      </m:oMathPara>
+    </w:p>
+    <w:p/>
+    <w:p>
+      <w:r>
+        <w:t xml:space="preserve">The duty-cycle, output voltage, and output current are all related to one another. </w:t>
+      </w:r>
+      <w:r>
+        <w:t>For voltage mode control (during CV charging), V</w:t>
+      </w:r>
+      <w:r>
+        <w:rPr>
+          <w:vertAlign w:val="subscript"/>
+        </w:rPr>
+        <w:t>o</w:t>
+      </w:r>
+      <w:r>
+        <w:t xml:space="preserve"> will be held constant, leading to a variation in I</w:t>
+      </w:r>
+      <w:r>
+        <w:rPr>
+          <w:vertAlign w:val="subscript"/>
+        </w:rPr>
+        <w:t>o</w:t>
+      </w:r>
+      <w:r>
+        <w:t xml:space="preserve"> over the defined operating limits of the battery pack. For current mode control (during CC charging), the converter will attempt to hold I</w:t>
+      </w:r>
+      <w:r>
+        <w:rPr>
+          <w:vertAlign w:val="subscript"/>
+        </w:rPr>
+        <w:t>o</w:t>
+      </w:r>
+      <w:r>
+        <w:t xml:space="preserve"> constant by varying V</w:t>
+      </w:r>
+      <w:r>
+        <w:rPr>
+          <w:vertAlign w:val="subscript"/>
+        </w:rPr>
+        <w:t>o</w:t>
+      </w:r>
+      <w:r>
+        <w:t xml:space="preserve"> over the operating limits of the battery pack. And regardless, the duty-cycle is a function of converter input and output voltages, as shown in equation 1.</w:t>
+      </w:r>
+      <w:r>
+        <w:t xml:space="preserve"> Since duty cycle is a direct function of the input and output voltage operating conditions, it is further useful to rewrite equation 3 using equations 1 to produce equation 4:</w:t>
+      </w:r>
+    </w:p>
+    <w:p/>
+    <w:p>
+      <w:pPr>
+        <w:jc w:val="center"/>
+      </w:pPr>
+      <m:oMathPara>
+        <m:oMath>
+          <m:sSub>
+            <m:sSubPr>
+              <m:ctrlPr>
+                <w:rPr>
+                  <w:rFonts w:ascii="Cambria Math" w:hAnsi="Cambria Math"/>
+                  <w:i/>
+                </w:rPr>
+              </m:ctrlPr>
+            </m:sSubPr>
+            <m:e>
+              <m:r>
+                <w:rPr>
+                  <w:rFonts w:ascii="Cambria Math" w:hAnsi="Cambria Math"/>
+                </w:rPr>
+                <m:t>L</m:t>
+              </m:r>
+            </m:e>
+            <m:sub>
+              <m:r>
+                <w:rPr>
+                  <w:rFonts w:ascii="Cambria Math" w:hAnsi="Cambria Math"/>
+                </w:rPr>
+                <m:t>min</m:t>
+              </m:r>
+            </m:sub>
+          </m:sSub>
+          <m:r>
+            <w:rPr>
+              <w:rFonts w:ascii="Cambria Math" w:hAnsi="Cambria Math"/>
+            </w:rPr>
+            <m:t>=</m:t>
+          </m:r>
+          <m:f>
+            <m:fPr>
+              <m:ctrlPr>
+                <w:rPr>
+                  <w:rFonts w:ascii="Cambria Math" w:hAnsi="Cambria Math"/>
+                  <w:i/>
+                </w:rPr>
+              </m:ctrlPr>
+            </m:fPr>
+            <m:num>
+              <m:r>
+                <w:rPr>
+                  <w:rFonts w:ascii="Cambria Math" w:hAnsi="Cambria Math"/>
+                </w:rPr>
+                <m:t>(1-</m:t>
+              </m:r>
+              <m:f>
+                <m:fPr>
+                  <m:ctrlPr>
+                    <w:rPr>
+                      <w:rFonts w:ascii="Cambria Math" w:hAnsi="Cambria Math"/>
+                      <w:i/>
+                    </w:rPr>
+                  </m:ctrlPr>
+                </m:fPr>
+                <m:num>
+                  <m:sSub>
+                    <m:sSubPr>
+                      <m:ctrlPr>
+                        <w:rPr>
+                          <w:rFonts w:ascii="Cambria Math" w:hAnsi="Cambria Math"/>
+                          <w:i/>
+                        </w:rPr>
+                      </m:ctrlPr>
+                    </m:sSubPr>
+                    <m:e>
+                      <m:r>
+                        <w:rPr>
+                          <w:rFonts w:ascii="Cambria Math" w:hAnsi="Cambria Math"/>
+                        </w:rPr>
+                        <m:t>V</m:t>
+                      </m:r>
+                    </m:e>
+                    <m:sub>
+                      <m:r>
+                        <w:rPr>
+                          <w:rFonts w:ascii="Cambria Math" w:hAnsi="Cambria Math"/>
+                        </w:rPr>
+                        <m:t>o</m:t>
+                      </m:r>
+                    </m:sub>
+                  </m:sSub>
+                </m:num>
+                <m:den>
+                  <m:sSub>
+                    <m:sSubPr>
+                      <m:ctrlPr>
+                        <w:rPr>
+                          <w:rFonts w:ascii="Cambria Math" w:hAnsi="Cambria Math"/>
+                          <w:i/>
+                        </w:rPr>
+                      </m:ctrlPr>
+                    </m:sSubPr>
+                    <m:e>
+                      <m:r>
+                        <w:rPr>
+                          <w:rFonts w:ascii="Cambria Math" w:hAnsi="Cambria Math"/>
+                        </w:rPr>
+                        <m:t>V</m:t>
+                      </m:r>
+                    </m:e>
+                    <m:sub>
+                      <m:r>
+                        <w:rPr>
+                          <w:rFonts w:ascii="Cambria Math" w:hAnsi="Cambria Math"/>
+                        </w:rPr>
+                        <m:t>s</m:t>
+                      </m:r>
+                    </m:sub>
+                  </m:sSub>
+                </m:den>
+              </m:f>
+              <m:r>
+                <w:rPr>
+                  <w:rFonts w:ascii="Cambria Math" w:hAnsi="Cambria Math"/>
+                </w:rPr>
+                <m:t>)</m:t>
+              </m:r>
+              <m:f>
+                <m:fPr>
+                  <m:ctrlPr>
+                    <w:rPr>
+                      <w:rFonts w:ascii="Cambria Math" w:hAnsi="Cambria Math"/>
+                      <w:i/>
+                    </w:rPr>
+                  </m:ctrlPr>
+                </m:fPr>
+                <m:num>
+                  <m:sSub>
+                    <m:sSubPr>
+                      <m:ctrlPr>
+                        <w:rPr>
+                          <w:rFonts w:ascii="Cambria Math" w:hAnsi="Cambria Math"/>
+                          <w:i/>
+                        </w:rPr>
+                      </m:ctrlPr>
+                    </m:sSubPr>
+                    <m:e>
+                      <m:r>
+                        <w:rPr>
+                          <w:rFonts w:ascii="Cambria Math" w:hAnsi="Cambria Math"/>
+                        </w:rPr>
+                        <m:t>V</m:t>
+                      </m:r>
+                    </m:e>
+                    <m:sub>
+                      <m:r>
+                        <w:rPr>
+                          <w:rFonts w:ascii="Cambria Math" w:hAnsi="Cambria Math"/>
+                        </w:rPr>
+                        <m:t>o</m:t>
+                      </m:r>
+                    </m:sub>
+                  </m:sSub>
+                </m:num>
+                <m:den>
+                  <m:sSub>
+                    <m:sSubPr>
+                      <m:ctrlPr>
+                        <w:rPr>
+                          <w:rFonts w:ascii="Cambria Math" w:hAnsi="Cambria Math"/>
+                          <w:i/>
+                        </w:rPr>
+                      </m:ctrlPr>
+                    </m:sSubPr>
+                    <m:e>
+                      <m:r>
+                        <w:rPr>
+                          <w:rFonts w:ascii="Cambria Math" w:hAnsi="Cambria Math"/>
+                        </w:rPr>
+                        <m:t>I</m:t>
+                      </m:r>
+                    </m:e>
+                    <m:sub>
+                      <m:r>
+                        <w:rPr>
+                          <w:rFonts w:ascii="Cambria Math" w:hAnsi="Cambria Math"/>
+                        </w:rPr>
+                        <m:t>o</m:t>
+                      </m:r>
+                    </m:sub>
+                  </m:sSub>
+                </m:den>
+              </m:f>
+            </m:num>
+            <m:den>
+              <m:r>
+                <w:rPr>
+                  <w:rFonts w:ascii="Cambria Math" w:hAnsi="Cambria Math"/>
+                </w:rPr>
+                <m:t>2f</m:t>
+              </m:r>
+            </m:den>
+          </m:f>
+        </m:oMath>
+      </m:oMathPara>
+    </w:p>
+    <w:p>
+      <w:pPr>
+        <w:jc w:val="center"/>
+      </w:pPr>
+    </w:p>
+    <w:p>
+      <w:pPr>
+        <w:jc w:val="center"/>
+      </w:pPr>
+      <m:oMathPara>
+        <m:oMath>
+          <m:sSub>
+            <m:sSubPr>
+              <m:ctrlPr>
+                <w:rPr>
+                  <w:rFonts w:ascii="Cambria Math" w:hAnsi="Cambria Math"/>
+                  <w:i/>
+                </w:rPr>
+              </m:ctrlPr>
+            </m:sSubPr>
+            <m:e>
+              <m:r>
+                <w:rPr>
+                  <w:rFonts w:ascii="Cambria Math" w:hAnsi="Cambria Math"/>
+                </w:rPr>
+                <m:t>L</m:t>
+              </m:r>
+            </m:e>
+            <m:sub>
+              <m:r>
+                <w:rPr>
+                  <w:rFonts w:ascii="Cambria Math" w:hAnsi="Cambria Math"/>
+                </w:rPr>
+                <m:t>min</m:t>
+              </m:r>
+            </m:sub>
+          </m:sSub>
+          <m:r>
+            <w:rPr>
+              <w:rFonts w:ascii="Cambria Math" w:hAnsi="Cambria Math"/>
+            </w:rPr>
+            <m:t>=</m:t>
+          </m:r>
+          <m:f>
+            <m:fPr>
+              <m:ctrlPr>
+                <w:rPr>
+                  <w:rFonts w:ascii="Cambria Math" w:hAnsi="Cambria Math"/>
+                  <w:i/>
+                </w:rPr>
+              </m:ctrlPr>
+            </m:fPr>
+            <m:num>
+              <m:f>
+                <m:fPr>
+                  <m:ctrlPr>
+                    <w:rPr>
+                      <w:rFonts w:ascii="Cambria Math" w:hAnsi="Cambria Math"/>
+                      <w:i/>
+                    </w:rPr>
+                  </m:ctrlPr>
+                </m:fPr>
+                <m:num>
+                  <m:sSub>
+                    <m:sSubPr>
+                      <m:ctrlPr>
+                        <w:rPr>
+                          <w:rFonts w:ascii="Cambria Math" w:hAnsi="Cambria Math"/>
+                          <w:i/>
+                        </w:rPr>
+                      </m:ctrlPr>
+                    </m:sSubPr>
+                    <m:e>
+                      <m:r>
+                        <w:rPr>
+                          <w:rFonts w:ascii="Cambria Math" w:hAnsi="Cambria Math"/>
+                        </w:rPr>
+                        <m:t>V</m:t>
+                      </m:r>
+                    </m:e>
+                    <m:sub>
+                      <m:r>
+                        <w:rPr>
+                          <w:rFonts w:ascii="Cambria Math" w:hAnsi="Cambria Math"/>
+                        </w:rPr>
+                        <m:t>o</m:t>
+                      </m:r>
+                    </m:sub>
+                  </m:sSub>
+                </m:num>
+                <m:den>
+                  <m:sSub>
+                    <m:sSubPr>
+                      <m:ctrlPr>
+                        <w:rPr>
+                          <w:rFonts w:ascii="Cambria Math" w:hAnsi="Cambria Math"/>
+                          <w:i/>
+                        </w:rPr>
+                      </m:ctrlPr>
+                    </m:sSubPr>
+                    <m:e>
+                      <m:r>
+                        <w:rPr>
+                          <w:rFonts w:ascii="Cambria Math" w:hAnsi="Cambria Math"/>
+                        </w:rPr>
+                        <m:t>I</m:t>
+                      </m:r>
+                    </m:e>
+                    <m:sub>
+                      <m:r>
+                        <w:rPr>
+                          <w:rFonts w:ascii="Cambria Math" w:hAnsi="Cambria Math"/>
+                        </w:rPr>
+                        <m:t>o</m:t>
+                      </m:r>
+                    </m:sub>
+                  </m:sSub>
+                </m:den>
+              </m:f>
+              <m:r>
+                <w:rPr>
+                  <w:rFonts w:ascii="Cambria Math" w:hAnsi="Cambria Math"/>
+                </w:rPr>
+                <m:t>-</m:t>
+              </m:r>
+              <m:f>
+                <m:fPr>
+                  <m:ctrlPr>
+                    <w:rPr>
+                      <w:rFonts w:ascii="Cambria Math" w:hAnsi="Cambria Math"/>
+                      <w:i/>
+                    </w:rPr>
+                  </m:ctrlPr>
+                </m:fPr>
+                <m:num>
+                  <m:sSubSup>
+                    <m:sSubSupPr>
+                      <m:ctrlPr>
+                        <w:rPr>
+                          <w:rFonts w:ascii="Cambria Math" w:hAnsi="Cambria Math"/>
+                          <w:i/>
+                        </w:rPr>
+                      </m:ctrlPr>
+                    </m:sSubSupPr>
+                    <m:e>
+                      <m:r>
+                        <w:rPr>
+                          <w:rFonts w:ascii="Cambria Math" w:hAnsi="Cambria Math"/>
+                        </w:rPr>
+                        <m:t>V</m:t>
+                      </m:r>
+                    </m:e>
+                    <m:sub>
+                      <m:r>
+                        <w:rPr>
+                          <w:rFonts w:ascii="Cambria Math" w:hAnsi="Cambria Math"/>
+                        </w:rPr>
+                        <m:t>o</m:t>
+                      </m:r>
+                    </m:sub>
+                    <m:sup>
+                      <m:r>
+                        <w:rPr>
+                          <w:rFonts w:ascii="Cambria Math" w:hAnsi="Cambria Math"/>
+                        </w:rPr>
+                        <m:t>2</m:t>
+                      </m:r>
+                    </m:sup>
+                  </m:sSubSup>
+                </m:num>
+                <m:den>
+                  <m:sSub>
+                    <m:sSubPr>
+                      <m:ctrlPr>
+                        <w:rPr>
+                          <w:rFonts w:ascii="Cambria Math" w:hAnsi="Cambria Math"/>
+                          <w:i/>
+                        </w:rPr>
+                      </m:ctrlPr>
+                    </m:sSubPr>
+                    <m:e>
+                      <m:r>
+                        <w:rPr>
+                          <w:rFonts w:ascii="Cambria Math" w:hAnsi="Cambria Math"/>
+                        </w:rPr>
+                        <m:t>V</m:t>
+                      </m:r>
+                    </m:e>
+                    <m:sub>
+                      <m:r>
+                        <w:rPr>
+                          <w:rFonts w:ascii="Cambria Math" w:hAnsi="Cambria Math"/>
+                        </w:rPr>
+                        <m:t>s</m:t>
+                      </m:r>
+                    </m:sub>
+                  </m:sSub>
+                  <m:sSub>
+                    <m:sSubPr>
+                      <m:ctrlPr>
+                        <w:rPr>
+                          <w:rFonts w:ascii="Cambria Math" w:hAnsi="Cambria Math"/>
+                          <w:i/>
+                        </w:rPr>
+                      </m:ctrlPr>
+                    </m:sSubPr>
+                    <m:e>
+                      <m:r>
+                        <w:rPr>
+                          <w:rFonts w:ascii="Cambria Math" w:hAnsi="Cambria Math"/>
+                        </w:rPr>
+                        <m:t>I</m:t>
+                      </m:r>
+                    </m:e>
+                    <m:sub>
+                      <m:r>
+                        <w:rPr>
+                          <w:rFonts w:ascii="Cambria Math" w:hAnsi="Cambria Math"/>
+                        </w:rPr>
+                        <m:t>o</m:t>
+                      </m:r>
+                    </m:sub>
+                  </m:sSub>
+                </m:den>
+              </m:f>
+            </m:num>
+            <m:den>
+              <m:r>
+                <w:rPr>
+                  <w:rFonts w:ascii="Cambria Math" w:hAnsi="Cambria Math"/>
+                </w:rPr>
+                <m:t>2f</m:t>
+              </m:r>
+            </m:den>
+          </m:f>
+        </m:oMath>
+      </m:oMathPara>
+    </w:p>
+    <w:p/>
+    <w:p>
+      <w:pPr>
+        <w:ind w:firstLine="720"/>
+      </w:pPr>
+      <w:r>
+        <w:t xml:space="preserve">In order to determine the necessary inductor size for various switching frequencies, it is easiest to break the converter into two operating cases: voltage mode control and current mode control. </w:t>
+      </w:r>
+      <w:r>
+        <w:t>This means that one of the variables is held constant in equation 4, and thus</w:t>
+      </w:r>
+      <w:r>
+        <w:t xml:space="preserve"> makes the value of the inductor in equation a function of two variables. For constant current it is a function of output voltage and </w:t>
+      </w:r>
+      <w:r>
+        <w:t>input voltage</w:t>
+      </w:r>
+      <w:r>
+        <w:t xml:space="preserve">; for constant voltage it is a function of output current and </w:t>
+      </w:r>
+      <w:r>
+        <w:t>input voltage. To make it possible to iterate over a series of frequencies, it is useful to breakdown the two above case into two more cases each, one for an input voltage of 36V and one for an input voltage of 48V. These voltages are selected for analysis, as they are common voltage levels for DC power supplies that will be used for the charger. Thus, the four possible load cases are summarized in table 3.</w:t>
+      </w:r>
+    </w:p>
+    <w:p>
+      <w:pPr>
+        <w:ind w:firstLine="720"/>
+      </w:pPr>
+    </w:p>
+    <w:p/>
+    <w:tbl>
+      <w:tblPr>
+        <w:tblStyle w:val="TableGrid"/>
+        <w:tblW w:w="0" w:type="auto"/>
+        <w:tblLook w:val="04A0" w:firstRow="1" w:lastRow="0" w:firstColumn="1" w:lastColumn="0" w:noHBand="0" w:noVBand="1"/>
+      </w:tblPr>
+      <w:tblGrid>
+        <w:gridCol w:w="828"/>
+        <w:gridCol w:w="1620"/>
+        <w:gridCol w:w="1530"/>
+        <w:gridCol w:w="1620"/>
+        <w:gridCol w:w="1530"/>
+        <w:gridCol w:w="1728"/>
+      </w:tblGrid>
+      <w:tr>
+        <w:tc>
+          <w:tcPr>
+            <w:tcW w:w="828" w:type="dxa"/>
+          </w:tcPr>
+          <w:p>
+            <w:pPr>
+              <w:rPr>
+                <w:b/>
+              </w:rPr>
+            </w:pPr>
+            <w:r>
+              <w:rPr>
+                <w:b/>
+              </w:rPr>
+              <w:t>Load Case</w:t>
+            </w:r>
+          </w:p>
+        </w:tc>
+        <w:tc>
+          <w:tcPr>
+            <w:tcW w:w="1620" w:type="dxa"/>
+          </w:tcPr>
+          <w:p>
+            <w:pPr>
+              <w:rPr>
+                <w:b/>
+              </w:rPr>
+            </w:pPr>
+            <w:r>
+              <w:rPr>
+                <w:b/>
+              </w:rPr>
+              <w:t>Control Mode</w:t>
+            </w:r>
+          </w:p>
+        </w:tc>
+        <w:tc>
+          <w:tcPr>
+            <w:tcW w:w="1530" w:type="dxa"/>
+          </w:tcPr>
+          <w:p>
+            <w:pPr>
+              <w:rPr>
+                <w:b/>
+              </w:rPr>
+            </w:pPr>
+            <w:r>
+              <w:rPr>
+                <w:b/>
+              </w:rPr>
+              <w:t>Input Voltage (</w:t>
+            </w:r>
+            <w:proofErr w:type="spellStart"/>
+            <w:r>
+              <w:rPr>
+                <w:b/>
+              </w:rPr>
+              <w:t>V</w:t>
+            </w:r>
+            <w:r>
+              <w:rPr>
+                <w:b/>
+                <w:vertAlign w:val="subscript"/>
+              </w:rPr>
+              <w:t>s</w:t>
+            </w:r>
+            <w:proofErr w:type="spellEnd"/>
+            <w:r>
+              <w:rPr>
+                <w:b/>
+              </w:rPr>
+              <w:t>)</w:t>
+            </w:r>
+          </w:p>
+        </w:tc>
+        <w:tc>
+          <w:tcPr>
+            <w:tcW w:w="1620" w:type="dxa"/>
+          </w:tcPr>
+          <w:p>
+            <w:pPr>
+              <w:rPr>
+                <w:b/>
+              </w:rPr>
+            </w:pPr>
+            <w:r>
+              <w:rPr>
+                <w:b/>
+              </w:rPr>
+              <w:t>Output Voltage (V</w:t>
+            </w:r>
+            <w:r>
+              <w:rPr>
+                <w:b/>
+                <w:vertAlign w:val="subscript"/>
+              </w:rPr>
+              <w:t>o</w:t>
+            </w:r>
+            <w:r>
+              <w:rPr>
+                <w:b/>
+              </w:rPr>
+              <w:t>)</w:t>
+            </w:r>
+          </w:p>
+        </w:tc>
+        <w:tc>
+          <w:tcPr>
+            <w:tcW w:w="1530" w:type="dxa"/>
+          </w:tcPr>
+          <w:p>
+            <w:pPr>
+              <w:rPr>
+                <w:b/>
+              </w:rPr>
+            </w:pPr>
+            <w:r>
+              <w:rPr>
+                <w:b/>
+              </w:rPr>
+              <w:t>Output Current (I</w:t>
+            </w:r>
+            <w:r>
+              <w:rPr>
+                <w:b/>
+                <w:vertAlign w:val="subscript"/>
+              </w:rPr>
+              <w:t>o</w:t>
+            </w:r>
+            <w:r>
+              <w:rPr>
+                <w:b/>
+              </w:rPr>
+              <w:t>)</w:t>
+            </w:r>
+          </w:p>
+        </w:tc>
+        <w:tc>
+          <w:tcPr>
+            <w:tcW w:w="1728" w:type="dxa"/>
+          </w:tcPr>
+          <w:p>
+            <w:pPr>
+              <w:rPr>
+                <w:b/>
+              </w:rPr>
+            </w:pPr>
+            <w:r>
+              <w:rPr>
+                <w:b/>
+              </w:rPr>
+              <w:t>Switching Frequency (f)</w:t>
+            </w:r>
+          </w:p>
+        </w:tc>
+      </w:tr>
+      <w:tr>
+        <w:tc>
+          <w:tcPr>
+            <w:tcW w:w="828" w:type="dxa"/>
+          </w:tcPr>
+          <w:p>
+            <w:r>
+              <w:t>1a</w:t>
+            </w:r>
+          </w:p>
+        </w:tc>
+        <w:tc>
+          <w:tcPr>
+            <w:tcW w:w="1620" w:type="dxa"/>
+          </w:tcPr>
+          <w:p>
+            <w:r>
+              <w:t>Current</w:t>
+            </w:r>
+          </w:p>
+        </w:tc>
+        <w:tc>
+          <w:tcPr>
+            <w:tcW w:w="1530" w:type="dxa"/>
+          </w:tcPr>
+          <w:p>
+            <w:r>
+              <w:t>36V</w:t>
+            </w:r>
+          </w:p>
+        </w:tc>
+        <w:tc>
+          <w:tcPr>
+            <w:tcW w:w="1620" w:type="dxa"/>
+          </w:tcPr>
+          <w:p>
+            <w:pPr>
+              <w:rPr>
+                <w:i/>
+              </w:rPr>
+            </w:pPr>
+            <w:r>
+              <w:rPr>
+                <w:i/>
+              </w:rPr>
+              <w:t>Variable</w:t>
+            </w:r>
+          </w:p>
+        </w:tc>
+        <w:tc>
+          <w:tcPr>
+            <w:tcW w:w="1530" w:type="dxa"/>
+          </w:tcPr>
+          <w:p>
+            <w:r>
+              <w:t>40A</w:t>
+            </w:r>
+          </w:p>
+        </w:tc>
+        <w:tc>
+          <w:tcPr>
+            <w:tcW w:w="1728" w:type="dxa"/>
+          </w:tcPr>
+          <w:p>
+            <w:pPr>
+              <w:rPr>
+                <w:i/>
+              </w:rPr>
+            </w:pPr>
+            <w:r>
+              <w:rPr>
+                <w:i/>
+              </w:rPr>
+              <w:t>Variable</w:t>
+            </w:r>
+          </w:p>
+        </w:tc>
+      </w:tr>
+      <w:tr>
+        <w:tc>
+          <w:tcPr>
+            <w:tcW w:w="828" w:type="dxa"/>
+          </w:tcPr>
+          <w:p>
+            <w:r>
+              <w:t>1b</w:t>
+            </w:r>
+          </w:p>
+        </w:tc>
+        <w:tc>
+          <w:tcPr>
+            <w:tcW w:w="1620" w:type="dxa"/>
+          </w:tcPr>
+          <w:p>
+            <w:r>
+              <w:t>Current</w:t>
+            </w:r>
+          </w:p>
+        </w:tc>
+        <w:tc>
+          <w:tcPr>
+            <w:tcW w:w="1530" w:type="dxa"/>
+          </w:tcPr>
+          <w:p>
+            <w:r>
+              <w:t>48V</w:t>
+            </w:r>
+          </w:p>
+        </w:tc>
+        <w:tc>
+          <w:tcPr>
+            <w:tcW w:w="1620" w:type="dxa"/>
+          </w:tcPr>
+          <w:p>
+            <w:pPr>
+              <w:rPr>
+                <w:i/>
+              </w:rPr>
+            </w:pPr>
+            <w:r>
+              <w:rPr>
+                <w:i/>
+              </w:rPr>
+              <w:t>Variable</w:t>
+            </w:r>
+          </w:p>
+        </w:tc>
+        <w:tc>
+          <w:tcPr>
+            <w:tcW w:w="1530" w:type="dxa"/>
+          </w:tcPr>
+          <w:p>
+            <w:r>
+              <w:t>40A</w:t>
+            </w:r>
+          </w:p>
+        </w:tc>
+        <w:tc>
+          <w:tcPr>
+            <w:tcW w:w="1728" w:type="dxa"/>
+          </w:tcPr>
+          <w:p>
+            <w:pPr>
+              <w:rPr>
+                <w:i/>
+              </w:rPr>
+            </w:pPr>
+            <w:r>
+              <w:rPr>
+                <w:i/>
+              </w:rPr>
+              <w:t>Variable</w:t>
+            </w:r>
+          </w:p>
+        </w:tc>
+      </w:tr>
+      <w:tr>
+        <w:tc>
+          <w:tcPr>
+            <w:tcW w:w="828" w:type="dxa"/>
+          </w:tcPr>
+          <w:p>
+            <w:r>
+              <w:t>2a</w:t>
+            </w:r>
+          </w:p>
+        </w:tc>
+        <w:tc>
+          <w:tcPr>
+            <w:tcW w:w="1620" w:type="dxa"/>
+          </w:tcPr>
+          <w:p>
+            <w:r>
+              <w:t>Voltage</w:t>
+            </w:r>
+          </w:p>
+        </w:tc>
+        <w:tc>
+          <w:tcPr>
+            <w:tcW w:w="1530" w:type="dxa"/>
+          </w:tcPr>
+          <w:p>
+            <w:r>
+              <w:t>36V</w:t>
+            </w:r>
+          </w:p>
+        </w:tc>
+        <w:tc>
+          <w:tcPr>
+            <w:tcW w:w="1620" w:type="dxa"/>
+          </w:tcPr>
+          <w:p>
+            <w:r>
+              <w:t>33.6V</w:t>
+            </w:r>
+          </w:p>
+        </w:tc>
+        <w:tc>
+          <w:tcPr>
+            <w:tcW w:w="1530" w:type="dxa"/>
+          </w:tcPr>
+          <w:p>
+            <w:pPr>
+              <w:rPr>
+                <w:i/>
+              </w:rPr>
+            </w:pPr>
+            <w:r>
+              <w:rPr>
+                <w:i/>
+              </w:rPr>
+              <w:t>Variable</w:t>
+            </w:r>
+          </w:p>
+        </w:tc>
+        <w:tc>
+          <w:tcPr>
+            <w:tcW w:w="1728" w:type="dxa"/>
+          </w:tcPr>
+          <w:p>
+            <w:pPr>
+              <w:rPr>
+                <w:i/>
+              </w:rPr>
+            </w:pPr>
+            <w:r>
+              <w:rPr>
+                <w:i/>
+              </w:rPr>
+              <w:t>Variable</w:t>
+            </w:r>
+          </w:p>
+        </w:tc>
+      </w:tr>
+      <w:tr>
+        <w:tc>
+          <w:tcPr>
+            <w:tcW w:w="828" w:type="dxa"/>
+          </w:tcPr>
+          <w:p>
+            <w:r>
+              <w:t>2b</w:t>
+            </w:r>
+          </w:p>
+        </w:tc>
+        <w:tc>
+          <w:tcPr>
+            <w:tcW w:w="1620" w:type="dxa"/>
+          </w:tcPr>
+          <w:p>
+            <w:r>
+              <w:t>Voltage</w:t>
+            </w:r>
+          </w:p>
+        </w:tc>
+        <w:tc>
+          <w:tcPr>
+            <w:tcW w:w="1530" w:type="dxa"/>
+          </w:tcPr>
+          <w:p>
+            <w:r>
+              <w:t>48V</w:t>
+            </w:r>
+          </w:p>
+        </w:tc>
+        <w:tc>
+          <w:tcPr>
+            <w:tcW w:w="1620" w:type="dxa"/>
+          </w:tcPr>
+          <w:p>
+            <w:r>
+              <w:t>33.6V</w:t>
+            </w:r>
+          </w:p>
+        </w:tc>
+        <w:tc>
+          <w:tcPr>
+            <w:tcW w:w="1530" w:type="dxa"/>
+          </w:tcPr>
+          <w:p>
+            <w:pPr>
+              <w:rPr>
+                <w:i/>
+              </w:rPr>
+            </w:pPr>
+            <w:r>
+              <w:rPr>
+                <w:i/>
+              </w:rPr>
+              <w:t>Variable</w:t>
+            </w:r>
+          </w:p>
+        </w:tc>
+        <w:tc>
+          <w:tcPr>
+            <w:tcW w:w="1728" w:type="dxa"/>
+          </w:tcPr>
+          <w:p>
+            <w:pPr>
+              <w:rPr>
+                <w:i/>
+              </w:rPr>
+            </w:pPr>
+            <w:r>
+              <w:rPr>
+                <w:i/>
+              </w:rPr>
+              <w:t>Variable</w:t>
+            </w:r>
+          </w:p>
+        </w:tc>
+      </w:tr>
+    </w:tbl>
+    <w:p/>
+    <w:p>
+      <w:pPr>
+        <w:jc w:val="center"/>
+      </w:pPr>
+      <w:r>
+        <w:rPr>
+          <w:b/>
+        </w:rPr>
+        <w:t xml:space="preserve">Table 3 – </w:t>
+      </w:r>
+      <w:r>
+        <w:t>Four Charger Load Cases for Analysis.</w:t>
+      </w:r>
+    </w:p>
+    <w:p/>
+    <w:p>
+      <w:r>
+        <w:t xml:space="preserve"> </w:t>
+      </w:r>
+      <w:r>
+        <w:tab/>
+        <w:t>Inductor values for each the four cases listed in table 2 were calculated iteratively using the computer program GNU Octave [26].</w:t>
+      </w:r>
+      <w:r>
+        <w:t xml:space="preserve"> These results are summarized in figures 4 through 7.</w:t>
+      </w:r>
+    </w:p>
+    <w:p/>
+    <w:p>
+      <w:pPr>
+        <w:jc w:val="center"/>
+      </w:pPr>
+      <w:r>
+        <w:rPr>
+          <w:noProof/>
+        </w:rPr>
+        <w:drawing>
+          <wp:inline distT="0" distB="0" distL="0" distR="0" wp14:anchorId="29CAB3A2" wp14:editId="77930CBE">
+            <wp:extent cx="5488663" cy="4702220"/>
+            <wp:effectExtent l="0" t="0" r="0" b="0"/>
+            <wp:docPr id="38" name="Picture 38"/>
+            <wp:cNvGraphicFramePr>
+              <a:graphicFrameLocks xmlns:a="http://schemas.openxmlformats.org/drawingml/2006/main" noChangeAspect="1"/>
+            </wp:cNvGraphicFramePr>
+            <a:graphic xmlns:a="http://schemas.openxmlformats.org/drawingml/2006/main">
+              <a:graphicData uri="http://schemas.openxmlformats.org/drawingml/2006/picture">
+                <pic:pic xmlns:pic="http://schemas.openxmlformats.org/drawingml/2006/picture">
+                  <pic:nvPicPr>
+                    <pic:cNvPr id="0" name="Screen Shot 2015-11-02 at 10.52.10 PM.png"/>
+                    <pic:cNvPicPr/>
+                  </pic:nvPicPr>
+                  <pic:blipFill rotWithShape="1">
+                    <a:blip r:embed="rId25">
+                      <a:extLst>
+                        <a:ext uri="{28A0092B-C50C-407E-A947-70E740481C1C}">
+                          <a14:useLocalDpi xmlns:a14="http://schemas.microsoft.com/office/drawing/2010/main" val="0"/>
+                        </a:ext>
+                      </a:extLst>
+                    </a:blip>
+                    <a:srcRect l="3631" r="4287" b="5648"/>
+                    <a:stretch/>
+                  </pic:blipFill>
+                  <pic:spPr bwMode="auto">
+                    <a:xfrm>
+                      <a:off x="0" y="0"/>
+                      <a:ext cx="5490555" cy="4703841"/>
+                    </a:xfrm>
+                    <a:prstGeom prst="rect">
+                      <a:avLst/>
+                    </a:prstGeom>
+                    <a:ln>
+                      <a:noFill/>
+                    </a:ln>
+                    <a:extLst>
+                      <a:ext uri="{53640926-AAD7-44d8-BBD7-CCE9431645EC}">
+                        <a14:shadowObscured xmlns:a14="http://schemas.microsoft.com/office/drawing/2010/main"/>
+                      </a:ext>
+                    </a:extLst>
+                  </pic:spPr>
+                </pic:pic>
+              </a:graphicData>
+            </a:graphic>
+          </wp:inline>
+        </w:drawing>
+      </w:r>
+    </w:p>
+    <w:p>
+      <w:pPr>
+        <w:jc w:val="center"/>
+      </w:pPr>
+    </w:p>
+    <w:p>
+      <w:pPr>
+        <w:jc w:val="center"/>
+      </w:pPr>
+      <w:r>
+        <w:rPr>
+          <w:b/>
+        </w:rPr>
+        <w:t>Figure 4 –</w:t>
+      </w:r>
+      <w:r>
+        <w:t xml:space="preserve"> Inductance Values for Load Case 1a.</w:t>
       </w:r>
     </w:p>
     <w:p>
@@ -10930,7 +12987,7 @@
                     <pic:cNvPicPr/>
                   </pic:nvPicPr>
                   <pic:blipFill>
-                    <a:blip r:embed="rId23">
+                    <a:blip r:embed="rId26">
                       <a:extLst>
                         <a:ext uri="{28A0092B-C50C-407E-A947-70E740481C1C}">
                           <a14:useLocalDpi xmlns:a14="http://schemas.microsoft.com/office/drawing/2010/main" val="0"/>
@@ -11015,7 +13072,7 @@
                     <pic:cNvPicPr/>
                   </pic:nvPicPr>
                   <pic:blipFill>
-                    <a:blip r:embed="rId24">
+                    <a:blip r:embed="rId27">
                       <a:extLst>
                         <a:ext uri="{28A0092B-C50C-407E-A947-70E740481C1C}">
                           <a14:useLocalDpi xmlns:a14="http://schemas.microsoft.com/office/drawing/2010/main" val="0"/>
@@ -11094,7 +13151,7 @@
                     <pic:cNvPicPr/>
                   </pic:nvPicPr>
                   <pic:blipFill>
-                    <a:blip r:embed="rId25">
+                    <a:blip r:embed="rId28">
                       <a:extLst>
                         <a:ext uri="{28A0092B-C50C-407E-A947-70E740481C1C}">
                           <a14:useLocalDpi xmlns:a14="http://schemas.microsoft.com/office/drawing/2010/main" val="0"/>
@@ -11162,7 +13219,7 @@
                     </pic:cNvPicPr>
                   </pic:nvPicPr>
                   <pic:blipFill>
-                    <a:blip r:embed="rId26">
+                    <a:blip r:embed="rId29">
                       <a:extLst>
                         <a:ext uri="{28A0092B-C50C-407E-A947-70E740481C1C}">
                           <a14:useLocalDpi xmlns:a14="http://schemas.microsoft.com/office/drawing/2010/main" val="0"/>
@@ -11595,7 +13652,7 @@
                     </pic:cNvPicPr>
                   </pic:nvPicPr>
                   <pic:blipFill>
-                    <a:blip r:embed="rId27">
+                    <a:blip r:embed="rId30">
                       <a:extLst>
                         <a:ext uri="{28A0092B-C50C-407E-A947-70E740481C1C}">
                           <a14:useLocalDpi xmlns:a14="http://schemas.microsoft.com/office/drawing/2010/main" val="0"/>
@@ -13640,7 +15697,7 @@
                     <pic:cNvPicPr/>
                   </pic:nvPicPr>
                   <pic:blipFill>
-                    <a:blip r:embed="rId28">
+                    <a:blip r:embed="rId31">
                       <a:extLst>
                         <a:ext uri="{28A0092B-C50C-407E-A947-70E740481C1C}">
                           <a14:useLocalDpi xmlns:a14="http://schemas.microsoft.com/office/drawing/2010/main" val="0"/>
@@ -13807,7 +15864,7 @@
                     <pic:cNvPicPr/>
                   </pic:nvPicPr>
                   <pic:blipFill>
-                    <a:blip r:embed="rId29">
+                    <a:blip r:embed="rId32">
                       <a:extLst>
                         <a:ext uri="{28A0092B-C50C-407E-A947-70E740481C1C}">
                           <a14:useLocalDpi xmlns:a14="http://schemas.microsoft.com/office/drawing/2010/main" val="0"/>
@@ -13882,7 +15939,7 @@
                     <pic:cNvPicPr/>
                   </pic:nvPicPr>
                   <pic:blipFill>
-                    <a:blip r:embed="rId30">
+                    <a:blip r:embed="rId33">
                       <a:extLst>
                         <a:ext uri="{28A0092B-C50C-407E-A947-70E740481C1C}">
                           <a14:useLocalDpi xmlns:a14="http://schemas.microsoft.com/office/drawing/2010/main" val="0"/>
@@ -13968,7 +16025,7 @@
                     <pic:cNvPicPr/>
                   </pic:nvPicPr>
                   <pic:blipFill>
-                    <a:blip r:embed="rId31">
+                    <a:blip r:embed="rId34">
                       <a:extLst>
                         <a:ext uri="{28A0092B-C50C-407E-A947-70E740481C1C}">
                           <a14:useLocalDpi xmlns:a14="http://schemas.microsoft.com/office/drawing/2010/main" val="0"/>
@@ -14791,7 +16848,7 @@
                     <pic:cNvPicPr/>
                   </pic:nvPicPr>
                   <pic:blipFill>
-                    <a:blip r:embed="rId32">
+                    <a:blip r:embed="rId35">
                       <a:extLst>
                         <a:ext uri="{28A0092B-C50C-407E-A947-70E740481C1C}">
                           <a14:useLocalDpi xmlns:a14="http://schemas.microsoft.com/office/drawing/2010/main" val="0"/>
@@ -14887,7 +16944,7 @@
                     <pic:cNvPicPr/>
                   </pic:nvPicPr>
                   <pic:blipFill>
-                    <a:blip r:embed="rId33">
+                    <a:blip r:embed="rId36">
                       <a:extLst>
                         <a:ext uri="{28A0092B-C50C-407E-A947-70E740481C1C}">
                           <a14:useLocalDpi xmlns:a14="http://schemas.microsoft.com/office/drawing/2010/main" val="0"/>
@@ -15038,7 +17095,7 @@
                     <pic:cNvPicPr/>
                   </pic:nvPicPr>
                   <pic:blipFill>
-                    <a:blip r:embed="rId34">
+                    <a:blip r:embed="rId37">
                       <a:extLst>
                         <a:ext uri="{28A0092B-C50C-407E-A947-70E740481C1C}">
                           <a14:useLocalDpi xmlns:a14="http://schemas.microsoft.com/office/drawing/2010/main" val="0"/>
@@ -15118,7 +17175,7 @@
                     <pic:cNvPicPr/>
                   </pic:nvPicPr>
                   <pic:blipFill>
-                    <a:blip r:embed="rId35">
+                    <a:blip r:embed="rId38">
                       <a:extLst>
                         <a:ext uri="{28A0092B-C50C-407E-A947-70E740481C1C}">
                           <a14:useLocalDpi xmlns:a14="http://schemas.microsoft.com/office/drawing/2010/main" val="0"/>
@@ -15198,7 +17255,7 @@
                     <pic:cNvPicPr/>
                   </pic:nvPicPr>
                   <pic:blipFill>
-                    <a:blip r:embed="rId36">
+                    <a:blip r:embed="rId39">
                       <a:extLst>
                         <a:ext uri="{28A0092B-C50C-407E-A947-70E740481C1C}">
                           <a14:useLocalDpi xmlns:a14="http://schemas.microsoft.com/office/drawing/2010/main" val="0"/>
@@ -15275,7 +17332,7 @@
                     <pic:cNvPicPr/>
                   </pic:nvPicPr>
                   <pic:blipFill>
-                    <a:blip r:embed="rId37">
+                    <a:blip r:embed="rId40">
                       <a:extLst>
                         <a:ext uri="{28A0092B-C50C-407E-A947-70E740481C1C}">
                           <a14:useLocalDpi xmlns:a14="http://schemas.microsoft.com/office/drawing/2010/main" val="0"/>
@@ -15350,7 +17407,7 @@
                     <pic:cNvPicPr/>
                   </pic:nvPicPr>
                   <pic:blipFill>
-                    <a:blip r:embed="rId38">
+                    <a:blip r:embed="rId41">
                       <a:extLst>
                         <a:ext uri="{28A0092B-C50C-407E-A947-70E740481C1C}">
                           <a14:useLocalDpi xmlns:a14="http://schemas.microsoft.com/office/drawing/2010/main" val="0"/>
@@ -15481,7 +17538,7 @@
       <w:r>
         <w:t xml:space="preserve">West Coast Inductors 306 Series Datasheet. </w:t>
       </w:r>
-      <w:hyperlink r:id="rId39" w:history="1">
+      <w:hyperlink r:id="rId42" w:history="1">
         <w:r>
           <w:rPr>
             <w:rStyle w:val="Hyperlink"/>
@@ -15506,7 +17563,7 @@
       <w:r>
         <w:t xml:space="preserve"> AGP4233 Series Power Inductor Datasheet. </w:t>
       </w:r>
-      <w:hyperlink r:id="rId40" w:history="1">
+      <w:hyperlink r:id="rId43" w:history="1">
         <w:r>
           <w:rPr>
             <w:rStyle w:val="Hyperlink"/>
@@ -15539,7 +17596,7 @@
       <w:r>
         <w:t xml:space="preserve"> Curve. </w:t>
       </w:r>
-      <w:hyperlink r:id="rId41" w:history="1">
+      <w:hyperlink r:id="rId44" w:history="1">
         <w:r>
           <w:rPr>
             <w:rStyle w:val="Hyperlink"/>
@@ -15567,7 +17624,7 @@
       <w:r>
         <w:t xml:space="preserve">. EE Times. July 11, 2002. </w:t>
       </w:r>
-      <w:hyperlink r:id="rId42" w:history="1">
+      <w:hyperlink r:id="rId45" w:history="1">
         <w:r>
           <w:rPr>
             <w:rStyle w:val="Hyperlink"/>
@@ -15587,7 +17644,7 @@
       <w:r>
         <w:t xml:space="preserve">Texas Instruments CSD18532KCS Datasheet. </w:t>
       </w:r>
-      <w:hyperlink r:id="rId43" w:history="1">
+      <w:hyperlink r:id="rId46" w:history="1">
         <w:r>
           <w:rPr>
             <w:rStyle w:val="Hyperlink"/>
@@ -15607,7 +17664,7 @@
       <w:r>
         <w:t xml:space="preserve">International Rectifier IRFH7191 Datasheet. </w:t>
       </w:r>
-      <w:hyperlink r:id="rId44" w:history="1">
+      <w:hyperlink r:id="rId47" w:history="1">
         <w:r>
           <w:rPr>
             <w:rStyle w:val="Hyperlink"/>
@@ -15627,7 +17684,7 @@
       <w:r>
         <w:t xml:space="preserve">International Rectifier IRFH7188 Datasheet. </w:t>
       </w:r>
-      <w:hyperlink r:id="rId45" w:history="1">
+      <w:hyperlink r:id="rId48" w:history="1">
         <w:r>
           <w:rPr>
             <w:rStyle w:val="Hyperlink"/>
@@ -15647,7 +17704,7 @@
       <w:r>
         <w:t xml:space="preserve">International Rectifier IRFH7195 Datasheet. </w:t>
       </w:r>
-      <w:hyperlink r:id="rId46" w:history="1">
+      <w:hyperlink r:id="rId49" w:history="1">
         <w:r>
           <w:rPr>
             <w:rStyle w:val="Hyperlink"/>
@@ -15675,7 +17732,7 @@
       <w:r>
         <w:t xml:space="preserve"> Simulation Software. </w:t>
       </w:r>
-      <w:hyperlink r:id="rId47" w:history="1">
+      <w:hyperlink r:id="rId50" w:history="1">
         <w:r>
           <w:rPr>
             <w:rStyle w:val="Hyperlink"/>
@@ -15695,7 +17752,7 @@
       <w:r>
         <w:t xml:space="preserve">Linear Technology’s LTC4440 High-Side MOSFET driver. </w:t>
       </w:r>
-      <w:hyperlink r:id="rId48" w:history="1">
+      <w:hyperlink r:id="rId51" w:history="1">
         <w:r>
           <w:rPr>
             <w:rStyle w:val="Hyperlink"/>
@@ -15715,7 +17772,7 @@
       <w:r>
         <w:t xml:space="preserve">NXP Semiconductors Application Note 11261: Using RC Thermal Models. </w:t>
       </w:r>
-      <w:hyperlink r:id="rId49" w:history="1">
+      <w:hyperlink r:id="rId52" w:history="1">
         <w:r>
           <w:rPr>
             <w:rStyle w:val="Hyperlink"/>
@@ -15751,7 +17808,7 @@
       <w:r>
         <w:t xml:space="preserve">. International Rectifier. </w:t>
       </w:r>
-      <w:hyperlink r:id="rId50" w:history="1">
+      <w:hyperlink r:id="rId53" w:history="1">
         <w:r>
           <w:rPr>
             <w:rStyle w:val="Hyperlink"/>
@@ -15782,7 +17839,7 @@
       <w:r>
         <w:t xml:space="preserve"> Addressable Battery Stack Monitor datasheet. </w:t>
       </w:r>
-      <w:hyperlink r:id="rId51" w:history="1">
+      <w:hyperlink r:id="rId54" w:history="1">
         <w:r>
           <w:rPr>
             <w:rStyle w:val="Hyperlink"/>
@@ -15814,7 +17871,7 @@
       <w:r>
         <w:t xml:space="preserve"> MSP432P401R Microcontroller. </w:t>
       </w:r>
-      <w:hyperlink r:id="rId52" w:history="1">
+      <w:hyperlink r:id="rId55" w:history="1">
         <w:r>
           <w:rPr>
             <w:rStyle w:val="Hyperlink"/>
@@ -15846,7 +17903,7 @@
       <w:r>
         <w:t xml:space="preserve"> MSP432P401R Launchpad Development Board. </w:t>
       </w:r>
-      <w:hyperlink r:id="rId53" w:history="1">
+      <w:hyperlink r:id="rId56" w:history="1">
         <w:r>
           <w:rPr>
             <w:rStyle w:val="Hyperlink"/>
@@ -15866,7 +17923,7 @@
       <w:r>
         <w:t xml:space="preserve">International Rectifier IRLS3034 Power MOSFET datasheet. </w:t>
       </w:r>
-      <w:hyperlink r:id="rId54" w:history="1">
+      <w:hyperlink r:id="rId57" w:history="1">
         <w:r>
           <w:rPr>
             <w:rStyle w:val="Hyperlink"/>
@@ -15927,7 +17984,7 @@
       <w:r>
         <w:t xml:space="preserve">Linear Technology’s LT1910 Protected High Side MOSFET Driver. </w:t>
       </w:r>
-      <w:hyperlink r:id="rId55" w:history="1">
+      <w:hyperlink r:id="rId58" w:history="1">
         <w:r>
           <w:rPr>
             <w:rStyle w:val="Hyperlink"/>
@@ -15961,7 +18018,7 @@
       <w:r>
         <w:t xml:space="preserve">. </w:t>
       </w:r>
-      <w:hyperlink r:id="rId56" w:history="1">
+      <w:hyperlink r:id="rId59" w:history="1">
         <w:r>
           <w:rPr>
             <w:rStyle w:val="Hyperlink"/>
@@ -16004,7 +18061,7 @@
       <w:r>
         <w:t xml:space="preserve">. LG Chem. </w:t>
       </w:r>
-      <w:hyperlink r:id="rId57" w:history="1">
+      <w:hyperlink r:id="rId60" w:history="1">
         <w:r>
           <w:rPr>
             <w:rStyle w:val="Hyperlink"/>
@@ -16074,7 +18131,7 @@
       <w:r>
         <w:t xml:space="preserve"> ACS770 Current Sensor Datasheet. </w:t>
       </w:r>
-      <w:hyperlink r:id="rId58" w:history="1">
+      <w:hyperlink r:id="rId61" w:history="1">
         <w:r>
           <w:rPr>
             <w:rStyle w:val="Hyperlink"/>
@@ -16100,7 +18157,7 @@
       <w:r>
         <w:t xml:space="preserve"> Power Logic 12-Channel Shift Register LED Driver. </w:t>
       </w:r>
-      <w:hyperlink r:id="rId59" w:history="1">
+      <w:hyperlink r:id="rId62" w:history="1">
         <w:r>
           <w:rPr>
             <w:rStyle w:val="Hyperlink"/>
@@ -16134,12 +18191,53 @@
       <w:r>
         <w:t xml:space="preserve"> Segment Bar Graph Array. </w:t>
       </w:r>
-      <w:hyperlink r:id="rId60" w:history="1">
+      <w:hyperlink r:id="rId63" w:history="1">
         <w:r>
           <w:rPr>
             <w:rStyle w:val="Hyperlink"/>
           </w:rPr>
           <w:t>http://www.kingbrightusa.com/images/catalog/SPEC/DC7G3HWA.pdf</w:t>
+        </w:r>
+      </w:hyperlink>
+    </w:p>
+    <w:p>
+      <w:pPr>
+        <w:pStyle w:val="ListParagraph"/>
+        <w:numPr>
+          <w:ilvl w:val="0"/>
+          <w:numId w:val="1"/>
+        </w:numPr>
+      </w:pPr>
+      <w:r>
+        <w:t xml:space="preserve">Hart, Daniel W. </w:t>
+      </w:r>
+      <w:r>
+        <w:rPr>
+          <w:i/>
+        </w:rPr>
+        <w:t>Power Electronics</w:t>
+      </w:r>
+      <w:r>
+        <w:t>. New York: McGraw-Hill, 2011. Print.</w:t>
+      </w:r>
+    </w:p>
+    <w:p>
+      <w:pPr>
+        <w:pStyle w:val="ListParagraph"/>
+        <w:numPr>
+          <w:ilvl w:val="0"/>
+          <w:numId w:val="1"/>
+        </w:numPr>
+      </w:pPr>
+      <w:r>
+        <w:t xml:space="preserve">GNU Octave. </w:t>
+      </w:r>
+      <w:hyperlink r:id="rId64" w:history="1">
+        <w:r>
+          <w:rPr>
+            <w:rStyle w:val="Hyperlink"/>
+          </w:rPr>
+          <w:t>https://www.gnu.org/software/octave/</w:t>
         </w:r>
       </w:hyperlink>
     </w:p>

</xml_diff>